<commit_message>
BUGFIXING: Fixing setup bugs
</commit_message>
<xml_diff>
--- a/documentation/LINK Integration Documentation Mollie.docx
+++ b/documentation/LINK Integration Documentation Mollie.docx
@@ -5093,6 +5093,7 @@
           <w:tcPr>
             <w:cnfStyle w:val="001000000100" w:firstRow="0" w:lastRow="0" w:firstColumn="1" w:lastColumn="0" w:oddVBand="0" w:evenVBand="0" w:oddHBand="0" w:evenHBand="0" w:firstRowFirstColumn="1" w:firstRowLastColumn="0" w:lastRowFirstColumn="0" w:lastRowLastColumn="0"/>
             <w:tcW w:w="9350" w:type="dxa"/>
+            <w:tcMar/>
           </w:tcPr>
           <w:p>
             <w:pPr>
@@ -5119,6 +5120,7 @@
           <w:tcPr>
             <w:cnfStyle w:val="001000000000" w:firstRow="0" w:lastRow="0" w:firstColumn="1" w:lastColumn="0" w:oddVBand="0" w:evenVBand="0" w:oddHBand="0" w:evenHBand="0" w:firstRowFirstColumn="0" w:firstRowLastColumn="0" w:lastRowFirstColumn="0" w:lastRowLastColumn="0"/>
             <w:tcW w:w="9350" w:type="dxa"/>
+            <w:tcMar/>
           </w:tcPr>
           <w:p>
             <w:pPr>
@@ -5132,7 +5134,21 @@
                 <w:sz w:val="22"/>
                 <w:szCs w:val="22"/>
               </w:rPr>
-              <w:t>bm _mollie:int_mollie</w:t>
+              <w:t>bm_</w:t>
+            </w:r>
+            <w:r>
+              <w:rPr>
+                <w:sz w:val="22"/>
+                <w:szCs w:val="22"/>
+              </w:rPr>
+              <w:t>mollie:int_mollie</w:t>
+            </w:r>
+            <w:r>
+              <w:rPr>
+                <w:sz w:val="22"/>
+                <w:szCs w:val="22"/>
+              </w:rPr>
+              <w:t>:app_storefront_base</w:t>
             </w:r>
           </w:p>
         </w:tc>
@@ -5407,27 +5423,24 @@
     </w:p>
     <w:p>
       <w:r>
-        <w:rPr>
-          <w:noProof/>
-        </w:rPr>
         <w:drawing>
-          <wp:inline distT="0" distB="0" distL="0" distR="0" wp14:anchorId="50D01CEA" wp14:editId="5640E0FD">
+          <wp:inline wp14:editId="0572E947" wp14:anchorId="50D01CEA">
             <wp:extent cx="5943600" cy="3228975"/>
             <wp:effectExtent l="0" t="0" r="0" b="0"/>
-            <wp:docPr id="2094408992" name="Afbeelding 1927442986"/>
+            <wp:docPr id="2094408992" name="Afbeelding 1927442986" title=""/>
             <wp:cNvGraphicFramePr>
-              <a:graphicFrameLocks xmlns:a="http://schemas.openxmlformats.org/drawingml/2006/main" noChangeAspect="1"/>
+              <a:graphicFrameLocks noChangeAspect="1"/>
             </wp:cNvGraphicFramePr>
-            <a:graphic xmlns:a="http://schemas.openxmlformats.org/drawingml/2006/main">
+            <a:graphic>
               <a:graphicData uri="http://schemas.openxmlformats.org/drawingml/2006/picture">
-                <pic:pic xmlns:pic="http://schemas.openxmlformats.org/drawingml/2006/picture">
+                <pic:pic>
                   <pic:nvPicPr>
                     <pic:cNvPr id="0" name="Afbeelding 1927442986"/>
                     <pic:cNvPicPr/>
                   </pic:nvPicPr>
                   <pic:blipFill>
-                    <a:blip r:embed="rId13">
-                      <a:extLst>
+                    <a:blip r:embed="Rbe411797cd40447d">
+                      <a:extLst xmlns:a="http://schemas.openxmlformats.org/drawingml/2006/main">
                         <a:ext uri="{28A0092B-C50C-407E-A947-70E740481C1C}">
                           <a14:useLocalDpi xmlns:a14="http://schemas.microsoft.com/office/drawing/2010/main" val="0"/>
                         </a:ext>
@@ -5438,7 +5451,7 @@
                     </a:stretch>
                   </pic:blipFill>
                   <pic:spPr>
-                    <a:xfrm>
+                    <a:xfrm rot="0" flipH="0" flipV="0">
                       <a:off x="0" y="0"/>
                       <a:ext cx="5943600" cy="3228975"/>
                     </a:xfrm>
@@ -6913,37 +6926,35 @@
           <w:numId w:val="23"/>
         </w:numPr>
         <w:rPr>
-          <w:rFonts w:eastAsiaTheme="minorEastAsia" w:cstheme="minorBidi"/>
-        </w:rPr>
-      </w:pPr>
-      <w:r>
+          <w:rFonts w:eastAsia="ＭＳ 明朝" w:cs="Arial" w:eastAsiaTheme="minorEastAsia" w:cstheme="minorBidi"/>
+        </w:rPr>
+      </w:pPr>
+      <w:r>
+        <w:rPr/>
         <w:t>If the import was successful, you should see the following services</w:t>
       </w:r>
       <w:r>
         <w:br/>
       </w:r>
       <w:r>
-        <w:rPr>
-          <w:noProof/>
-        </w:rPr>
         <w:drawing>
-          <wp:inline distT="0" distB="0" distL="0" distR="0" wp14:anchorId="01392297" wp14:editId="3304B47A">
+          <wp:inline wp14:editId="57683B81" wp14:anchorId="01392297">
             <wp:extent cx="5715000" cy="2962275"/>
             <wp:effectExtent l="0" t="0" r="0" b="0"/>
-            <wp:docPr id="228856943" name="Afbeelding 228856943"/>
+            <wp:docPr id="228856943" name="Afbeelding 228856943" title=""/>
             <wp:cNvGraphicFramePr>
-              <a:graphicFrameLocks xmlns:a="http://schemas.openxmlformats.org/drawingml/2006/main" noChangeAspect="1"/>
+              <a:graphicFrameLocks noChangeAspect="1"/>
             </wp:cNvGraphicFramePr>
-            <a:graphic xmlns:a="http://schemas.openxmlformats.org/drawingml/2006/main">
+            <a:graphic>
               <a:graphicData uri="http://schemas.openxmlformats.org/drawingml/2006/picture">
-                <pic:pic xmlns:pic="http://schemas.openxmlformats.org/drawingml/2006/picture">
+                <pic:pic>
                   <pic:nvPicPr>
                     <pic:cNvPr id="0" name="Afbeelding 228856943"/>
                     <pic:cNvPicPr/>
                   </pic:nvPicPr>
                   <pic:blipFill>
-                    <a:blip r:embed="rId20">
-                      <a:extLst>
+                    <a:blip r:embed="R0ecf14bd1e6d4d3c">
+                      <a:extLst xmlns:a="http://schemas.openxmlformats.org/drawingml/2006/main">
                         <a:ext uri="{28A0092B-C50C-407E-A947-70E740481C1C}">
                           <a14:useLocalDpi xmlns:a14="http://schemas.microsoft.com/office/drawing/2010/main" val="0"/>
                         </a:ext>
@@ -6954,7 +6965,7 @@
                     </a:stretch>
                   </pic:blipFill>
                   <pic:spPr>
-                    <a:xfrm>
+                    <a:xfrm rot="0" flipH="0" flipV="0">
                       <a:off x="0" y="0"/>
                       <a:ext cx="5715000" cy="2962275"/>
                     </a:xfrm>
@@ -7096,37 +7107,35 @@
           <w:numId w:val="24"/>
         </w:numPr>
         <w:rPr>
-          <w:rFonts w:eastAsiaTheme="minorEastAsia" w:cstheme="minorBidi"/>
-        </w:rPr>
-      </w:pPr>
-      <w:r>
+          <w:rFonts w:eastAsia="ＭＳ 明朝" w:cs="Arial" w:eastAsiaTheme="minorEastAsia" w:cstheme="minorBidi"/>
+        </w:rPr>
+      </w:pPr>
+      <w:r>
+        <w:rPr/>
         <w:t>There should be a list that contains the following payment methods</w:t>
       </w:r>
       <w:r>
         <w:br/>
       </w:r>
       <w:r>
-        <w:rPr>
-          <w:noProof/>
-        </w:rPr>
         <w:drawing>
-          <wp:inline distT="0" distB="0" distL="0" distR="0" wp14:anchorId="77F55FFC" wp14:editId="460EF363">
+          <wp:inline wp14:editId="7B040259" wp14:anchorId="77F55FFC">
             <wp:extent cx="5715000" cy="3305175"/>
             <wp:effectExtent l="0" t="0" r="0" b="0"/>
-            <wp:docPr id="1590791357" name="Afbeelding 1590791357"/>
+            <wp:docPr id="1590791357" name="Afbeelding 1590791357" title=""/>
             <wp:cNvGraphicFramePr>
-              <a:graphicFrameLocks xmlns:a="http://schemas.openxmlformats.org/drawingml/2006/main" noChangeAspect="1"/>
+              <a:graphicFrameLocks noChangeAspect="1"/>
             </wp:cNvGraphicFramePr>
-            <a:graphic xmlns:a="http://schemas.openxmlformats.org/drawingml/2006/main">
+            <a:graphic>
               <a:graphicData uri="http://schemas.openxmlformats.org/drawingml/2006/picture">
-                <pic:pic xmlns:pic="http://schemas.openxmlformats.org/drawingml/2006/picture">
+                <pic:pic>
                   <pic:nvPicPr>
                     <pic:cNvPr id="0" name="Afbeelding 1590791357"/>
                     <pic:cNvPicPr/>
                   </pic:nvPicPr>
                   <pic:blipFill>
-                    <a:blip r:embed="rId21">
-                      <a:extLst>
+                    <a:blip r:embed="R2957fc8ca8164cbe">
+                      <a:extLst xmlns:a="http://schemas.openxmlformats.org/drawingml/2006/main">
                         <a:ext uri="{28A0092B-C50C-407E-A947-70E740481C1C}">
                           <a14:useLocalDpi xmlns:a14="http://schemas.microsoft.com/office/drawing/2010/main" val="0"/>
                         </a:ext>
@@ -7137,7 +7146,7 @@
                     </a:stretch>
                   </pic:blipFill>
                   <pic:spPr>
-                    <a:xfrm>
+                    <a:xfrm rot="0" flipH="0" flipV="0">
                       <a:off x="0" y="0"/>
                       <a:ext cx="5715000" cy="3305175"/>
                     </a:xfrm>
@@ -7292,27 +7301,24 @@
     <w:p/>
     <w:p>
       <w:r>
-        <w:rPr>
-          <w:noProof/>
-        </w:rPr>
         <w:drawing>
-          <wp:inline distT="0" distB="0" distL="0" distR="0" wp14:anchorId="2723B061" wp14:editId="24368927">
+          <wp:inline wp14:editId="48CA0343" wp14:anchorId="2723B061">
             <wp:extent cx="5943600" cy="2905125"/>
             <wp:effectExtent l="0" t="0" r="0" b="0"/>
-            <wp:docPr id="1380700613" name="Afbeelding 1380700613"/>
+            <wp:docPr id="1380700613" name="Afbeelding 1380700613" title=""/>
             <wp:cNvGraphicFramePr>
-              <a:graphicFrameLocks xmlns:a="http://schemas.openxmlformats.org/drawingml/2006/main" noChangeAspect="1"/>
+              <a:graphicFrameLocks noChangeAspect="1"/>
             </wp:cNvGraphicFramePr>
-            <a:graphic xmlns:a="http://schemas.openxmlformats.org/drawingml/2006/main">
+            <a:graphic>
               <a:graphicData uri="http://schemas.openxmlformats.org/drawingml/2006/picture">
-                <pic:pic xmlns:pic="http://schemas.openxmlformats.org/drawingml/2006/picture">
+                <pic:pic>
                   <pic:nvPicPr>
                     <pic:cNvPr id="0" name="Afbeelding 1380700613"/>
                     <pic:cNvPicPr/>
                   </pic:nvPicPr>
                   <pic:blipFill>
-                    <a:blip r:embed="rId22">
-                      <a:extLst>
+                    <a:blip r:embed="Rf397ea4319114224">
+                      <a:extLst xmlns:a="http://schemas.openxmlformats.org/drawingml/2006/main">
                         <a:ext uri="{28A0092B-C50C-407E-A947-70E740481C1C}">
                           <a14:useLocalDpi xmlns:a14="http://schemas.microsoft.com/office/drawing/2010/main" val="0"/>
                         </a:ext>
@@ -7323,7 +7329,7 @@
                     </a:stretch>
                   </pic:blipFill>
                   <pic:spPr>
-                    <a:xfrm>
+                    <a:xfrm rot="0" flipH="0" flipV="0">
                       <a:off x="0" y="0"/>
                       <a:ext cx="5943600" cy="2905125"/>
                     </a:xfrm>
@@ -7465,27 +7471,24 @@
     </w:p>
     <w:p>
       <w:r>
-        <w:rPr>
-          <w:noProof/>
-        </w:rPr>
         <w:drawing>
-          <wp:inline distT="0" distB="0" distL="0" distR="0" wp14:anchorId="6F18DE1B" wp14:editId="77545830">
+          <wp:inline wp14:editId="11E908F7" wp14:anchorId="6F18DE1B">
             <wp:extent cx="5943600" cy="2933700"/>
             <wp:effectExtent l="0" t="0" r="0" b="0"/>
-            <wp:docPr id="527361688" name="Afbeelding 527361688"/>
+            <wp:docPr id="527361688" name="Afbeelding 527361688" title=""/>
             <wp:cNvGraphicFramePr>
-              <a:graphicFrameLocks xmlns:a="http://schemas.openxmlformats.org/drawingml/2006/main" noChangeAspect="1"/>
+              <a:graphicFrameLocks noChangeAspect="1"/>
             </wp:cNvGraphicFramePr>
-            <a:graphic xmlns:a="http://schemas.openxmlformats.org/drawingml/2006/main">
+            <a:graphic>
               <a:graphicData uri="http://schemas.openxmlformats.org/drawingml/2006/picture">
-                <pic:pic xmlns:pic="http://schemas.openxmlformats.org/drawingml/2006/picture">
+                <pic:pic>
                   <pic:nvPicPr>
                     <pic:cNvPr id="0" name="Afbeelding 527361688"/>
                     <pic:cNvPicPr/>
                   </pic:nvPicPr>
                   <pic:blipFill>
-                    <a:blip r:embed="rId23">
-                      <a:extLst>
+                    <a:blip r:embed="R3f2030bed234488c">
+                      <a:extLst xmlns:a="http://schemas.openxmlformats.org/drawingml/2006/main">
                         <a:ext uri="{28A0092B-C50C-407E-A947-70E740481C1C}">
                           <a14:useLocalDpi xmlns:a14="http://schemas.microsoft.com/office/drawing/2010/main" val="0"/>
                         </a:ext>
@@ -7496,7 +7499,7 @@
                     </a:stretch>
                   </pic:blipFill>
                   <pic:spPr>
-                    <a:xfrm>
+                    <a:xfrm rot="0" flipH="0" flipV="0">
                       <a:off x="0" y="0"/>
                       <a:ext cx="5943600" cy="2933700"/>
                     </a:xfrm>
@@ -8151,27 +8154,24 @@
     <w:p/>
     <w:p>
       <w:r>
-        <w:rPr>
-          <w:noProof/>
-        </w:rPr>
         <w:drawing>
-          <wp:inline distT="0" distB="0" distL="0" distR="0" wp14:anchorId="14C9C6A4" wp14:editId="4C847FC0">
+          <wp:inline wp14:editId="27734A1E" wp14:anchorId="14C9C6A4">
             <wp:extent cx="5943600" cy="3638550"/>
             <wp:effectExtent l="0" t="0" r="0" b="0"/>
-            <wp:docPr id="30978767" name="Afbeelding 2003801025"/>
+            <wp:docPr id="30978767" name="Afbeelding 2003801025" title=""/>
             <wp:cNvGraphicFramePr>
-              <a:graphicFrameLocks xmlns:a="http://schemas.openxmlformats.org/drawingml/2006/main" noChangeAspect="1"/>
+              <a:graphicFrameLocks noChangeAspect="1"/>
             </wp:cNvGraphicFramePr>
-            <a:graphic xmlns:a="http://schemas.openxmlformats.org/drawingml/2006/main">
+            <a:graphic>
               <a:graphicData uri="http://schemas.openxmlformats.org/drawingml/2006/picture">
-                <pic:pic xmlns:pic="http://schemas.openxmlformats.org/drawingml/2006/picture">
+                <pic:pic>
                   <pic:nvPicPr>
                     <pic:cNvPr id="0" name="Afbeelding 2003801025"/>
                     <pic:cNvPicPr/>
                   </pic:nvPicPr>
                   <pic:blipFill>
-                    <a:blip r:embed="rId24">
-                      <a:extLst>
+                    <a:blip r:embed="Rbf166b1739d34086">
+                      <a:extLst xmlns:a="http://schemas.openxmlformats.org/drawingml/2006/main">
                         <a:ext uri="{28A0092B-C50C-407E-A947-70E740481C1C}">
                           <a14:useLocalDpi xmlns:a14="http://schemas.microsoft.com/office/drawing/2010/main" val="0"/>
                         </a:ext>
@@ -8182,7 +8182,7 @@
                     </a:stretch>
                   </pic:blipFill>
                   <pic:spPr>
-                    <a:xfrm>
+                    <a:xfrm rot="0" flipH="0" flipV="0">
                       <a:off x="0" y="0"/>
                       <a:ext cx="5943600" cy="3638550"/>
                     </a:xfrm>
@@ -8366,7 +8366,7 @@
     <w:p>
       <w:r>
         <w:drawing>
-          <wp:inline wp14:editId="681223A8" wp14:anchorId="3B05C1D7">
+          <wp:inline wp14:editId="064720CC" wp14:anchorId="3B05C1D7">
             <wp:extent cx="5943600" cy="1914525"/>
             <wp:effectExtent l="0" t="0" r="0" b="0"/>
             <wp:docPr id="127826754" name="Afbeelding 127826754" title=""/>
@@ -8381,7 +8381,7 @@
                     <pic:cNvPicPr/>
                   </pic:nvPicPr>
                   <pic:blipFill>
-                    <a:blip r:embed="R604d77c59591487d">
+                    <a:blip r:embed="R4f02388445ae47a7">
                       <a:extLst xmlns:a="http://schemas.openxmlformats.org/drawingml/2006/main">
                         <a:ext uri="{28A0092B-C50C-407E-A947-70E740481C1C}">
                           <a14:useLocalDpi xmlns:a14="http://schemas.microsoft.com/office/drawing/2010/main" val="0"/>
@@ -9380,27 +9380,24 @@
         <w:ind w:left="360" w:firstLine="360"/>
       </w:pPr>
       <w:r>
-        <w:rPr>
-          <w:noProof/>
-        </w:rPr>
         <w:drawing>
-          <wp:inline distT="0" distB="0" distL="0" distR="0" wp14:anchorId="1EBC7079" wp14:editId="0B315E2F">
+          <wp:inline wp14:editId="6E466754" wp14:anchorId="1EBC7079">
             <wp:extent cx="3960000" cy="3940962"/>
             <wp:effectExtent l="0" t="0" r="0" b="0"/>
-            <wp:docPr id="580672921" name="Afbeelding 580672921"/>
+            <wp:docPr id="580672921" name="Afbeelding 580672921" title=""/>
             <wp:cNvGraphicFramePr>
-              <a:graphicFrameLocks xmlns:a="http://schemas.openxmlformats.org/drawingml/2006/main" noChangeAspect="1"/>
+              <a:graphicFrameLocks noChangeAspect="1"/>
             </wp:cNvGraphicFramePr>
-            <a:graphic xmlns:a="http://schemas.openxmlformats.org/drawingml/2006/main">
+            <a:graphic>
               <a:graphicData uri="http://schemas.openxmlformats.org/drawingml/2006/picture">
-                <pic:pic xmlns:pic="http://schemas.openxmlformats.org/drawingml/2006/picture">
+                <pic:pic>
                   <pic:nvPicPr>
                     <pic:cNvPr id="0" name="Afbeelding 580672921"/>
                     <pic:cNvPicPr/>
                   </pic:nvPicPr>
                   <pic:blipFill>
-                    <a:blip r:embed="rId27">
-                      <a:extLst>
+                    <a:blip r:embed="Rb3e8ef63607c4ae4">
+                      <a:extLst xmlns:a="http://schemas.openxmlformats.org/drawingml/2006/main">
                         <a:ext uri="{28A0092B-C50C-407E-A947-70E740481C1C}">
                           <a14:useLocalDpi xmlns:a14="http://schemas.microsoft.com/office/drawing/2010/main" val="0"/>
                         </a:ext>
@@ -9411,7 +9408,7 @@
                     </a:stretch>
                   </pic:blipFill>
                   <pic:spPr>
-                    <a:xfrm>
+                    <a:xfrm rot="0" flipH="0" flipV="0">
                       <a:off x="0" y="0"/>
                       <a:ext cx="3960000" cy="3940962"/>
                     </a:xfrm>
@@ -9434,16 +9431,17 @@
           <w:numId w:val="31"/>
         </w:numPr>
         <w:rPr>
-          <w:rFonts w:eastAsiaTheme="minorEastAsia" w:cstheme="minorBidi"/>
-        </w:rPr>
-      </w:pPr>
-      <w:r>
+          <w:rFonts w:eastAsia="ＭＳ 明朝" w:cs="Arial" w:eastAsiaTheme="minorEastAsia" w:cstheme="minorBidi"/>
+        </w:rPr>
+      </w:pPr>
+      <w:r>
+        <w:rPr/>
         <w:t xml:space="preserve">Validate the order and click on </w:t>
       </w:r>
       <w:r>
         <w:rPr>
-          <w:b/>
-          <w:bCs/>
+          <w:b w:val="1"/>
+          <w:bCs w:val="1"/>
         </w:rPr>
         <w:t>Place Order</w:t>
       </w:r>
@@ -9451,27 +9449,24 @@
         <w:br/>
       </w:r>
       <w:r>
-        <w:rPr>
-          <w:noProof/>
-        </w:rPr>
         <w:drawing>
-          <wp:inline distT="0" distB="0" distL="0" distR="0" wp14:anchorId="11D13609" wp14:editId="148F9A9E">
+          <wp:inline wp14:editId="4AC206CE" wp14:anchorId="11D13609">
             <wp:extent cx="3960000" cy="2336400"/>
             <wp:effectExtent l="0" t="0" r="0" b="0"/>
-            <wp:docPr id="1775786077" name="Afbeelding 1775786077"/>
+            <wp:docPr id="1775786077" name="Afbeelding 1775786077" title=""/>
             <wp:cNvGraphicFramePr>
-              <a:graphicFrameLocks xmlns:a="http://schemas.openxmlformats.org/drawingml/2006/main" noChangeAspect="1"/>
+              <a:graphicFrameLocks noChangeAspect="1"/>
             </wp:cNvGraphicFramePr>
-            <a:graphic xmlns:a="http://schemas.openxmlformats.org/drawingml/2006/main">
+            <a:graphic>
               <a:graphicData uri="http://schemas.openxmlformats.org/drawingml/2006/picture">
-                <pic:pic xmlns:pic="http://schemas.openxmlformats.org/drawingml/2006/picture">
+                <pic:pic>
                   <pic:nvPicPr>
                     <pic:cNvPr id="0" name="Afbeelding 1775786077"/>
                     <pic:cNvPicPr/>
                   </pic:nvPicPr>
                   <pic:blipFill>
-                    <a:blip r:embed="rId28">
-                      <a:extLst>
+                    <a:blip r:embed="Rdc4caaf093bd4a7a">
+                      <a:extLst xmlns:a="http://schemas.openxmlformats.org/drawingml/2006/main">
                         <a:ext uri="{28A0092B-C50C-407E-A947-70E740481C1C}">
                           <a14:useLocalDpi xmlns:a14="http://schemas.microsoft.com/office/drawing/2010/main" val="0"/>
                         </a:ext>
@@ -9482,7 +9477,7 @@
                     </a:stretch>
                   </pic:blipFill>
                   <pic:spPr>
-                    <a:xfrm>
+                    <a:xfrm rot="0" flipH="0" flipV="0">
                       <a:off x="0" y="0"/>
                       <a:ext cx="3960000" cy="2336400"/>
                     </a:xfrm>
@@ -9505,38 +9500,35 @@
           <w:numId w:val="31"/>
         </w:numPr>
         <w:rPr>
-          <w:rFonts w:eastAsiaTheme="minorEastAsia" w:cstheme="minorBidi"/>
-        </w:rPr>
-      </w:pPr>
-      <w:r>
-        <w:lastRenderedPageBreak/>
+          <w:rFonts w:eastAsia="ＭＳ 明朝" w:cs="Arial" w:eastAsiaTheme="minorEastAsia" w:cstheme="minorBidi"/>
+        </w:rPr>
+      </w:pPr>
+      <w:r>
+        <w:rPr/>
         <w:t>The checkout will now redirect to Mollie</w:t>
       </w:r>
       <w:r>
         <w:br/>
       </w:r>
       <w:r>
-        <w:rPr>
-          <w:noProof/>
-        </w:rPr>
         <w:drawing>
-          <wp:inline distT="0" distB="0" distL="0" distR="0" wp14:anchorId="5C9F74CA" wp14:editId="452643F0">
+          <wp:inline wp14:editId="5C5E53D7" wp14:anchorId="5C9F74CA">
             <wp:extent cx="3960000" cy="2138400"/>
             <wp:effectExtent l="0" t="0" r="0" b="0"/>
-            <wp:docPr id="326503243" name="Afbeelding 326503243"/>
+            <wp:docPr id="326503243" name="Afbeelding 326503243" title=""/>
             <wp:cNvGraphicFramePr>
-              <a:graphicFrameLocks xmlns:a="http://schemas.openxmlformats.org/drawingml/2006/main" noChangeAspect="1"/>
+              <a:graphicFrameLocks noChangeAspect="1"/>
             </wp:cNvGraphicFramePr>
-            <a:graphic xmlns:a="http://schemas.openxmlformats.org/drawingml/2006/main">
+            <a:graphic>
               <a:graphicData uri="http://schemas.openxmlformats.org/drawingml/2006/picture">
-                <pic:pic xmlns:pic="http://schemas.openxmlformats.org/drawingml/2006/picture">
+                <pic:pic>
                   <pic:nvPicPr>
                     <pic:cNvPr id="0" name="Afbeelding 326503243"/>
                     <pic:cNvPicPr/>
                   </pic:nvPicPr>
                   <pic:blipFill>
-                    <a:blip r:embed="rId29">
-                      <a:extLst>
+                    <a:blip r:embed="R976d9872d0be4932">
+                      <a:extLst xmlns:a="http://schemas.openxmlformats.org/drawingml/2006/main">
                         <a:ext uri="{28A0092B-C50C-407E-A947-70E740481C1C}">
                           <a14:useLocalDpi xmlns:a14="http://schemas.microsoft.com/office/drawing/2010/main" val="0"/>
                         </a:ext>
@@ -9547,7 +9539,7 @@
                     </a:stretch>
                   </pic:blipFill>
                   <pic:spPr>
-                    <a:xfrm>
+                    <a:xfrm rot="0" flipH="0" flipV="0">
                       <a:off x="0" y="0"/>
                       <a:ext cx="3960000" cy="2138400"/>
                     </a:xfrm>
@@ -9585,37 +9577,35 @@
           <w:numId w:val="31"/>
         </w:numPr>
         <w:rPr>
-          <w:rFonts w:eastAsiaTheme="minorEastAsia" w:cstheme="minorBidi"/>
-        </w:rPr>
-      </w:pPr>
-      <w:r>
+          <w:rFonts w:eastAsia="ＭＳ 明朝" w:cs="Arial" w:eastAsiaTheme="minorEastAsia" w:cstheme="minorBidi"/>
+        </w:rPr>
+      </w:pPr>
+      <w:r>
+        <w:rPr/>
         <w:t xml:space="preserve">Now an order is created in the Business Manager. </w:t>
       </w:r>
       <w:r>
         <w:br/>
       </w:r>
       <w:r>
-        <w:rPr>
-          <w:noProof/>
-        </w:rPr>
         <w:drawing>
-          <wp:inline distT="0" distB="0" distL="0" distR="0" wp14:anchorId="186BA0BB" wp14:editId="6E6D9D08">
+          <wp:inline wp14:editId="3B0EB08B" wp14:anchorId="186BA0BB">
             <wp:extent cx="3960000" cy="3227400"/>
             <wp:effectExtent l="0" t="0" r="0" b="0"/>
-            <wp:docPr id="117281818" name="Afbeelding 117281818"/>
+            <wp:docPr id="117281818" name="Afbeelding 117281818" title=""/>
             <wp:cNvGraphicFramePr>
-              <a:graphicFrameLocks xmlns:a="http://schemas.openxmlformats.org/drawingml/2006/main" noChangeAspect="1"/>
+              <a:graphicFrameLocks noChangeAspect="1"/>
             </wp:cNvGraphicFramePr>
-            <a:graphic xmlns:a="http://schemas.openxmlformats.org/drawingml/2006/main">
+            <a:graphic>
               <a:graphicData uri="http://schemas.openxmlformats.org/drawingml/2006/picture">
-                <pic:pic xmlns:pic="http://schemas.openxmlformats.org/drawingml/2006/picture">
+                <pic:pic>
                   <pic:nvPicPr>
                     <pic:cNvPr id="0" name="Afbeelding 117281818"/>
                     <pic:cNvPicPr/>
                   </pic:nvPicPr>
                   <pic:blipFill>
-                    <a:blip r:embed="rId30">
-                      <a:extLst>
+                    <a:blip r:embed="R2c39bbcf63ff4718">
+                      <a:extLst xmlns:a="http://schemas.openxmlformats.org/drawingml/2006/main">
                         <a:ext uri="{28A0092B-C50C-407E-A947-70E740481C1C}">
                           <a14:useLocalDpi xmlns:a14="http://schemas.microsoft.com/office/drawing/2010/main" val="0"/>
                         </a:ext>
@@ -9626,7 +9616,7 @@
                     </a:stretch>
                   </pic:blipFill>
                   <pic:spPr>
-                    <a:xfrm>
+                    <a:xfrm rot="0" flipH="0" flipV="0">
                       <a:off x="0" y="0"/>
                       <a:ext cx="3960000" cy="3227400"/>
                     </a:xfrm>
@@ -9689,49 +9679,51 @@
           <w:numId w:val="32"/>
         </w:numPr>
         <w:rPr>
-          <w:rFonts w:eastAsiaTheme="minorEastAsia" w:cstheme="minorBidi"/>
-        </w:rPr>
-      </w:pPr>
-      <w:r>
+          <w:rFonts w:eastAsia="ＭＳ 明朝" w:cs="Arial" w:eastAsiaTheme="minorEastAsia" w:cstheme="minorBidi"/>
+        </w:rPr>
+      </w:pPr>
+      <w:r>
+        <w:rPr/>
         <w:t xml:space="preserve">Select a payment method. If the </w:t>
       </w:r>
       <w:r>
+        <w:rPr/>
         <w:t xml:space="preserve">“Use Mollie Components for Credit Cards” </w:t>
       </w:r>
       <w:r>
+        <w:rPr/>
         <w:t xml:space="preserve">and </w:t>
       </w:r>
       <w:r>
+        <w:rPr/>
         <w:t xml:space="preserve">“Use Single Click Payments for Credit Cards” </w:t>
       </w:r>
       <w:r>
+        <w:rPr/>
         <w:t>settings are enabled, the option to save a card for later use will become visible.</w:t>
       </w:r>
       <w:r>
         <w:br/>
       </w:r>
       <w:r>
-        <w:rPr>
-          <w:noProof/>
-        </w:rPr>
         <w:drawing>
-          <wp:inline distT="0" distB="0" distL="0" distR="0" wp14:anchorId="13A43A07" wp14:editId="39F6AC00">
+          <wp:inline wp14:editId="4260856A" wp14:anchorId="13A43A07">
             <wp:extent cx="3960000" cy="6383280"/>
             <wp:effectExtent l="0" t="0" r="0" b="0"/>
-            <wp:docPr id="951981296" name="Afbeelding 951981296"/>
+            <wp:docPr id="951981296" name="Afbeelding 951981296" title=""/>
             <wp:cNvGraphicFramePr>
-              <a:graphicFrameLocks xmlns:a="http://schemas.openxmlformats.org/drawingml/2006/main" noChangeAspect="1"/>
+              <a:graphicFrameLocks noChangeAspect="1"/>
             </wp:cNvGraphicFramePr>
-            <a:graphic xmlns:a="http://schemas.openxmlformats.org/drawingml/2006/main">
+            <a:graphic>
               <a:graphicData uri="http://schemas.openxmlformats.org/drawingml/2006/picture">
-                <pic:pic xmlns:pic="http://schemas.openxmlformats.org/drawingml/2006/picture">
+                <pic:pic>
                   <pic:nvPicPr>
                     <pic:cNvPr id="0" name="Afbeelding 951981296"/>
                     <pic:cNvPicPr/>
                   </pic:nvPicPr>
                   <pic:blipFill>
-                    <a:blip r:embed="rId31">
-                      <a:extLst>
+                    <a:blip r:embed="R3b810e31b19449f2">
+                      <a:extLst xmlns:a="http://schemas.openxmlformats.org/drawingml/2006/main">
                         <a:ext uri="{28A0092B-C50C-407E-A947-70E740481C1C}">
                           <a14:useLocalDpi xmlns:a14="http://schemas.microsoft.com/office/drawing/2010/main" val="0"/>
                         </a:ext>
@@ -9742,7 +9734,7 @@
                     </a:stretch>
                   </pic:blipFill>
                   <pic:spPr>
-                    <a:xfrm>
+                    <a:xfrm rot="0" flipH="0" flipV="0">
                       <a:off x="0" y="0"/>
                       <a:ext cx="3960000" cy="6383280"/>
                     </a:xfrm>
@@ -9806,17 +9798,17 @@
           <w:numId w:val="32"/>
         </w:numPr>
         <w:rPr>
-          <w:rFonts w:eastAsiaTheme="minorEastAsia" w:cstheme="minorBidi"/>
-        </w:rPr>
-      </w:pPr>
-      <w:r>
-        <w:lastRenderedPageBreak/>
+          <w:rFonts w:eastAsia="ＭＳ 明朝" w:cs="Arial" w:eastAsiaTheme="minorEastAsia" w:cstheme="minorBidi"/>
+        </w:rPr>
+      </w:pPr>
+      <w:r>
+        <w:rPr/>
         <w:t xml:space="preserve">Validate the order and click on </w:t>
       </w:r>
       <w:r>
         <w:rPr>
-          <w:b/>
-          <w:bCs/>
+          <w:b w:val="1"/>
+          <w:bCs w:val="1"/>
         </w:rPr>
         <w:t>Place Order</w:t>
       </w:r>
@@ -9824,27 +9816,24 @@
         <w:br/>
       </w:r>
       <w:r>
-        <w:rPr>
-          <w:noProof/>
-        </w:rPr>
         <w:drawing>
-          <wp:inline distT="0" distB="0" distL="0" distR="0" wp14:anchorId="616E823D" wp14:editId="6FE471B2">
+          <wp:inline wp14:editId="11E63808" wp14:anchorId="616E823D">
             <wp:extent cx="3960000" cy="2336400"/>
             <wp:effectExtent l="0" t="0" r="0" b="0"/>
-            <wp:docPr id="1532625555" name="Afbeelding 1532625555"/>
+            <wp:docPr id="1532625555" name="Afbeelding 1532625555" title=""/>
             <wp:cNvGraphicFramePr>
-              <a:graphicFrameLocks xmlns:a="http://schemas.openxmlformats.org/drawingml/2006/main" noChangeAspect="1"/>
+              <a:graphicFrameLocks noChangeAspect="1"/>
             </wp:cNvGraphicFramePr>
-            <a:graphic xmlns:a="http://schemas.openxmlformats.org/drawingml/2006/main">
+            <a:graphic>
               <a:graphicData uri="http://schemas.openxmlformats.org/drawingml/2006/picture">
-                <pic:pic xmlns:pic="http://schemas.openxmlformats.org/drawingml/2006/picture">
+                <pic:pic>
                   <pic:nvPicPr>
                     <pic:cNvPr id="0" name="Afbeelding 1532625555"/>
                     <pic:cNvPicPr/>
                   </pic:nvPicPr>
                   <pic:blipFill>
-                    <a:blip r:embed="rId28">
-                      <a:extLst>
+                    <a:blip r:embed="Rd77e286c51fd4e92">
+                      <a:extLst xmlns:a="http://schemas.openxmlformats.org/drawingml/2006/main">
                         <a:ext uri="{28A0092B-C50C-407E-A947-70E740481C1C}">
                           <a14:useLocalDpi xmlns:a14="http://schemas.microsoft.com/office/drawing/2010/main" val="0"/>
                         </a:ext>
@@ -9855,7 +9844,7 @@
                     </a:stretch>
                   </pic:blipFill>
                   <pic:spPr>
-                    <a:xfrm>
+                    <a:xfrm rot="0" flipH="0" flipV="0">
                       <a:off x="0" y="0"/>
                       <a:ext cx="3960000" cy="2336400"/>
                     </a:xfrm>
@@ -9878,37 +9867,35 @@
           <w:numId w:val="32"/>
         </w:numPr>
         <w:rPr>
-          <w:rFonts w:eastAsiaTheme="minorEastAsia" w:cstheme="minorBidi"/>
-        </w:rPr>
-      </w:pPr>
-      <w:r>
+          <w:rFonts w:eastAsia="ＭＳ 明朝" w:cs="Arial" w:eastAsiaTheme="minorEastAsia" w:cstheme="minorBidi"/>
+        </w:rPr>
+      </w:pPr>
+      <w:r>
+        <w:rPr/>
         <w:t>The checkout will now redirect to Mollie</w:t>
       </w:r>
       <w:r>
         <w:br/>
       </w:r>
       <w:r>
-        <w:rPr>
-          <w:noProof/>
-        </w:rPr>
         <w:drawing>
-          <wp:inline distT="0" distB="0" distL="0" distR="0" wp14:anchorId="0A17A7C9" wp14:editId="14A3A750">
+          <wp:inline wp14:editId="15D0C344" wp14:anchorId="0A17A7C9">
             <wp:extent cx="3960000" cy="2138400"/>
             <wp:effectExtent l="0" t="0" r="0" b="0"/>
-            <wp:docPr id="639506493" name="Afbeelding 639506493"/>
+            <wp:docPr id="639506493" name="Afbeelding 639506493" title=""/>
             <wp:cNvGraphicFramePr>
-              <a:graphicFrameLocks xmlns:a="http://schemas.openxmlformats.org/drawingml/2006/main" noChangeAspect="1"/>
+              <a:graphicFrameLocks noChangeAspect="1"/>
             </wp:cNvGraphicFramePr>
-            <a:graphic xmlns:a="http://schemas.openxmlformats.org/drawingml/2006/main">
+            <a:graphic>
               <a:graphicData uri="http://schemas.openxmlformats.org/drawingml/2006/picture">
-                <pic:pic xmlns:pic="http://schemas.openxmlformats.org/drawingml/2006/picture">
+                <pic:pic>
                   <pic:nvPicPr>
                     <pic:cNvPr id="0" name="Afbeelding 639506493"/>
                     <pic:cNvPicPr/>
                   </pic:nvPicPr>
                   <pic:blipFill>
-                    <a:blip r:embed="rId29">
-                      <a:extLst>
+                    <a:blip r:embed="Re6eef85b59c24d8d">
+                      <a:extLst xmlns:a="http://schemas.openxmlformats.org/drawingml/2006/main">
                         <a:ext uri="{28A0092B-C50C-407E-A947-70E740481C1C}">
                           <a14:useLocalDpi xmlns:a14="http://schemas.microsoft.com/office/drawing/2010/main" val="0"/>
                         </a:ext>
@@ -9919,7 +9906,7 @@
                     </a:stretch>
                   </pic:blipFill>
                   <pic:spPr>
-                    <a:xfrm>
+                    <a:xfrm rot="0" flipH="0" flipV="0">
                       <a:off x="0" y="0"/>
                       <a:ext cx="3960000" cy="2138400"/>
                     </a:xfrm>
@@ -9982,43 +9969,43 @@
           <w:numId w:val="33"/>
         </w:numPr>
         <w:rPr>
-          <w:rFonts w:eastAsiaTheme="minorEastAsia" w:cstheme="minorBidi"/>
-        </w:rPr>
-      </w:pPr>
-      <w:r>
+          <w:rFonts w:eastAsia="ＭＳ 明朝" w:cs="Arial" w:eastAsiaTheme="minorEastAsia" w:cstheme="minorBidi"/>
+        </w:rPr>
+      </w:pPr>
+      <w:r>
+        <w:rPr/>
         <w:t xml:space="preserve">Select a payment method. If the </w:t>
       </w:r>
       <w:r>
+        <w:rPr/>
         <w:t>“Use Mollie Components for Credit Cards” and “Use Single Click Payments for Credit Cards”</w:t>
       </w:r>
       <w:r>
+        <w:rPr/>
         <w:t xml:space="preserve"> settings are enabled u can pick your card in the Mollie checkout.</w:t>
       </w:r>
       <w:r>
         <w:br/>
       </w:r>
       <w:r>
-        <w:rPr>
-          <w:noProof/>
-        </w:rPr>
         <w:drawing>
-          <wp:inline distT="0" distB="0" distL="0" distR="0" wp14:anchorId="7542C866" wp14:editId="3EBA236B">
+          <wp:inline wp14:editId="5C30A4C2" wp14:anchorId="7542C866">
             <wp:extent cx="3960000" cy="4290000"/>
             <wp:effectExtent l="0" t="0" r="0" b="0"/>
-            <wp:docPr id="854716516" name="Afbeelding 854716516"/>
+            <wp:docPr id="854716516" name="Afbeelding 854716516" title=""/>
             <wp:cNvGraphicFramePr>
-              <a:graphicFrameLocks xmlns:a="http://schemas.openxmlformats.org/drawingml/2006/main" noChangeAspect="1"/>
+              <a:graphicFrameLocks noChangeAspect="1"/>
             </wp:cNvGraphicFramePr>
-            <a:graphic xmlns:a="http://schemas.openxmlformats.org/drawingml/2006/main">
+            <a:graphic>
               <a:graphicData uri="http://schemas.openxmlformats.org/drawingml/2006/picture">
-                <pic:pic xmlns:pic="http://schemas.openxmlformats.org/drawingml/2006/picture">
+                <pic:pic>
                   <pic:nvPicPr>
                     <pic:cNvPr id="0" name="Afbeelding 854716516"/>
                     <pic:cNvPicPr/>
                   </pic:nvPicPr>
                   <pic:blipFill>
-                    <a:blip r:embed="rId32">
-                      <a:extLst>
+                    <a:blip r:embed="R5a99067c8e8d4f6d">
+                      <a:extLst xmlns:a="http://schemas.openxmlformats.org/drawingml/2006/main">
                         <a:ext uri="{28A0092B-C50C-407E-A947-70E740481C1C}">
                           <a14:useLocalDpi xmlns:a14="http://schemas.microsoft.com/office/drawing/2010/main" val="0"/>
                         </a:ext>
@@ -10029,7 +10016,7 @@
                     </a:stretch>
                   </pic:blipFill>
                   <pic:spPr>
-                    <a:xfrm>
+                    <a:xfrm rot="0" flipH="0" flipV="0">
                       <a:off x="0" y="0"/>
                       <a:ext cx="3960000" cy="4290000"/>
                     </a:xfrm>
@@ -10071,16 +10058,17 @@
           <w:numId w:val="33"/>
         </w:numPr>
         <w:rPr>
-          <w:rFonts w:eastAsiaTheme="minorEastAsia" w:cstheme="minorBidi"/>
-        </w:rPr>
-      </w:pPr>
-      <w:r>
+          <w:rFonts w:eastAsia="ＭＳ 明朝" w:cs="Arial" w:eastAsiaTheme="minorEastAsia" w:cstheme="minorBidi"/>
+        </w:rPr>
+      </w:pPr>
+      <w:r>
+        <w:rPr/>
         <w:t xml:space="preserve">Validate the order and click on </w:t>
       </w:r>
       <w:r>
         <w:rPr>
-          <w:b/>
-          <w:bCs/>
+          <w:b w:val="1"/>
+          <w:bCs w:val="1"/>
         </w:rPr>
         <w:t>Place Order</w:t>
       </w:r>
@@ -10088,27 +10076,24 @@
         <w:br/>
       </w:r>
       <w:r>
-        <w:rPr>
-          <w:noProof/>
-        </w:rPr>
         <w:drawing>
-          <wp:inline distT="0" distB="0" distL="0" distR="0" wp14:anchorId="7E52F86A" wp14:editId="3CEA5F7D">
+          <wp:inline wp14:editId="4B7DB96C" wp14:anchorId="7E52F86A">
             <wp:extent cx="3960000" cy="2336400"/>
             <wp:effectExtent l="0" t="0" r="0" b="0"/>
-            <wp:docPr id="1843770183" name="Afbeelding 1843770183"/>
+            <wp:docPr id="1843770183" name="Afbeelding 1843770183" title=""/>
             <wp:cNvGraphicFramePr>
-              <a:graphicFrameLocks xmlns:a="http://schemas.openxmlformats.org/drawingml/2006/main" noChangeAspect="1"/>
+              <a:graphicFrameLocks noChangeAspect="1"/>
             </wp:cNvGraphicFramePr>
-            <a:graphic xmlns:a="http://schemas.openxmlformats.org/drawingml/2006/main">
+            <a:graphic>
               <a:graphicData uri="http://schemas.openxmlformats.org/drawingml/2006/picture">
-                <pic:pic xmlns:pic="http://schemas.openxmlformats.org/drawingml/2006/picture">
+                <pic:pic>
                   <pic:nvPicPr>
                     <pic:cNvPr id="0" name="Afbeelding 1843770183"/>
                     <pic:cNvPicPr/>
                   </pic:nvPicPr>
                   <pic:blipFill>
-                    <a:blip r:embed="rId28">
-                      <a:extLst>
+                    <a:blip r:embed="R9880ca8641514e68">
+                      <a:extLst xmlns:a="http://schemas.openxmlformats.org/drawingml/2006/main">
                         <a:ext uri="{28A0092B-C50C-407E-A947-70E740481C1C}">
                           <a14:useLocalDpi xmlns:a14="http://schemas.microsoft.com/office/drawing/2010/main" val="0"/>
                         </a:ext>
@@ -10119,7 +10104,7 @@
                     </a:stretch>
                   </pic:blipFill>
                   <pic:spPr>
-                    <a:xfrm>
+                    <a:xfrm rot="0" flipH="0" flipV="0">
                       <a:off x="0" y="0"/>
                       <a:ext cx="3960000" cy="2336400"/>
                     </a:xfrm>
@@ -10828,27 +10813,24 @@
     </w:p>
     <w:p>
       <w:r>
-        <w:rPr>
-          <w:noProof/>
-        </w:rPr>
         <w:drawing>
-          <wp:inline distT="0" distB="0" distL="0" distR="0" wp14:anchorId="45891E02" wp14:editId="022FA484">
-            <wp:extent cx="5791200" cy="4352680"/>
+          <wp:inline wp14:editId="21C2B07D" wp14:anchorId="45891E02">
+            <wp:extent cx="5791202" cy="4352680"/>
             <wp:effectExtent l="0" t="0" r="0" b="0"/>
-            <wp:docPr id="1343483550" name="Afbeelding 1343483550"/>
+            <wp:docPr id="1343483550" name="Afbeelding 1343483550" title=""/>
             <wp:cNvGraphicFramePr>
-              <a:graphicFrameLocks xmlns:a="http://schemas.openxmlformats.org/drawingml/2006/main" noChangeAspect="1"/>
+              <a:graphicFrameLocks noChangeAspect="1"/>
             </wp:cNvGraphicFramePr>
-            <a:graphic xmlns:a="http://schemas.openxmlformats.org/drawingml/2006/main">
+            <a:graphic>
               <a:graphicData uri="http://schemas.openxmlformats.org/drawingml/2006/picture">
-                <pic:pic xmlns:pic="http://schemas.openxmlformats.org/drawingml/2006/picture">
+                <pic:pic>
                   <pic:nvPicPr>
                     <pic:cNvPr id="0" name="Afbeelding 1343483550"/>
                     <pic:cNvPicPr/>
                   </pic:nvPicPr>
                   <pic:blipFill>
-                    <a:blip r:embed="rId33">
-                      <a:extLst>
+                    <a:blip r:embed="Rd9cf85d4b8804f11">
+                      <a:extLst xmlns:a="http://schemas.openxmlformats.org/drawingml/2006/main">
                         <a:ext uri="{28A0092B-C50C-407E-A947-70E740481C1C}">
                           <a14:useLocalDpi xmlns:a14="http://schemas.microsoft.com/office/drawing/2010/main" val="0"/>
                         </a:ext>
@@ -10859,9 +10841,9 @@
                     </a:stretch>
                   </pic:blipFill>
                   <pic:spPr>
-                    <a:xfrm>
+                    <a:xfrm rot="0" flipH="0" flipV="0">
                       <a:off x="0" y="0"/>
-                      <a:ext cx="5791200" cy="4352680"/>
+                      <a:ext cx="5791202" cy="4352680"/>
                     </a:xfrm>
                     <a:prstGeom prst="rect">
                       <a:avLst/>
@@ -10937,27 +10919,24 @@
     <w:p/>
     <w:p>
       <w:r>
-        <w:rPr>
-          <w:noProof/>
-        </w:rPr>
         <w:drawing>
-          <wp:inline distT="0" distB="0" distL="0" distR="0" wp14:anchorId="3A6B75C7" wp14:editId="59597067">
+          <wp:inline wp14:editId="6BF042ED" wp14:anchorId="3A6B75C7">
             <wp:extent cx="5943600" cy="1828800"/>
             <wp:effectExtent l="0" t="0" r="0" b="0"/>
-            <wp:docPr id="1898208381" name="Afbeelding 1898208381"/>
+            <wp:docPr id="1898208381" name="Afbeelding 1898208381" title=""/>
             <wp:cNvGraphicFramePr>
-              <a:graphicFrameLocks xmlns:a="http://schemas.openxmlformats.org/drawingml/2006/main" noChangeAspect="1"/>
+              <a:graphicFrameLocks noChangeAspect="1"/>
             </wp:cNvGraphicFramePr>
-            <a:graphic xmlns:a="http://schemas.openxmlformats.org/drawingml/2006/main">
+            <a:graphic>
               <a:graphicData uri="http://schemas.openxmlformats.org/drawingml/2006/picture">
-                <pic:pic xmlns:pic="http://schemas.openxmlformats.org/drawingml/2006/picture">
+                <pic:pic>
                   <pic:nvPicPr>
                     <pic:cNvPr id="0" name="Afbeelding 1898208381"/>
                     <pic:cNvPicPr/>
                   </pic:nvPicPr>
                   <pic:blipFill>
-                    <a:blip r:embed="rId34">
-                      <a:extLst>
+                    <a:blip r:embed="Ra8afee0281c245b1">
+                      <a:extLst xmlns:a="http://schemas.openxmlformats.org/drawingml/2006/main">
                         <a:ext uri="{28A0092B-C50C-407E-A947-70E740481C1C}">
                           <a14:useLocalDpi xmlns:a14="http://schemas.microsoft.com/office/drawing/2010/main" val="0"/>
                         </a:ext>
@@ -10968,7 +10947,7 @@
                     </a:stretch>
                   </pic:blipFill>
                   <pic:spPr>
-                    <a:xfrm>
+                    <a:xfrm rot="0" flipH="0" flipV="0">
                       <a:off x="0" y="0"/>
                       <a:ext cx="5943600" cy="1828800"/>
                     </a:xfrm>
@@ -11703,27 +11682,24 @@
     <w:p/>
     <w:p>
       <w:r>
-        <w:rPr>
-          <w:noProof/>
-        </w:rPr>
         <w:drawing>
-          <wp:inline distT="0" distB="0" distL="0" distR="0" wp14:anchorId="10887AA6" wp14:editId="3CACC855">
+          <wp:inline wp14:editId="07CD6E08" wp14:anchorId="10887AA6">
             <wp:extent cx="5943600" cy="1828800"/>
             <wp:effectExtent l="0" t="0" r="0" b="0"/>
-            <wp:docPr id="917771608" name="Afbeelding 917771608"/>
+            <wp:docPr id="917771608" name="Afbeelding 917771608" title=""/>
             <wp:cNvGraphicFramePr>
-              <a:graphicFrameLocks xmlns:a="http://schemas.openxmlformats.org/drawingml/2006/main" noChangeAspect="1"/>
+              <a:graphicFrameLocks noChangeAspect="1"/>
             </wp:cNvGraphicFramePr>
-            <a:graphic xmlns:a="http://schemas.openxmlformats.org/drawingml/2006/main">
+            <a:graphic>
               <a:graphicData uri="http://schemas.openxmlformats.org/drawingml/2006/picture">
-                <pic:pic xmlns:pic="http://schemas.openxmlformats.org/drawingml/2006/picture">
+                <pic:pic>
                   <pic:nvPicPr>
                     <pic:cNvPr id="0" name="Afbeelding 917771608"/>
                     <pic:cNvPicPr/>
                   </pic:nvPicPr>
                   <pic:blipFill>
-                    <a:blip r:embed="rId35">
-                      <a:extLst>
+                    <a:blip r:embed="Rb08610d7fb6c4cea">
+                      <a:extLst xmlns:a="http://schemas.openxmlformats.org/drawingml/2006/main">
                         <a:ext uri="{28A0092B-C50C-407E-A947-70E740481C1C}">
                           <a14:useLocalDpi xmlns:a14="http://schemas.microsoft.com/office/drawing/2010/main" val="0"/>
                         </a:ext>
@@ -11734,7 +11710,7 @@
                     </a:stretch>
                   </pic:blipFill>
                   <pic:spPr>
-                    <a:xfrm>
+                    <a:xfrm rot="0" flipH="0" flipV="0">
                       <a:off x="0" y="0"/>
                       <a:ext cx="5943600" cy="1828800"/>
                     </a:xfrm>
@@ -12325,37 +12301,35 @@
           <w:numId w:val="45"/>
         </w:numPr>
         <w:rPr>
-          <w:rFonts w:eastAsiaTheme="minorEastAsia" w:cstheme="minorBidi"/>
-        </w:rPr>
-      </w:pPr>
-      <w:r>
+          <w:rFonts w:eastAsia="ＭＳ 明朝" w:cs="Arial" w:eastAsiaTheme="minorEastAsia" w:cstheme="minorBidi"/>
+        </w:rPr>
+      </w:pPr>
+      <w:r>
+        <w:rPr/>
         <w:t>Enable following roles</w:t>
       </w:r>
       <w:r>
         <w:br/>
       </w:r>
       <w:r>
-        <w:rPr>
-          <w:noProof/>
-        </w:rPr>
         <w:drawing>
-          <wp:inline distT="0" distB="0" distL="0" distR="0" wp14:anchorId="48368CDD" wp14:editId="656B0DBA">
+          <wp:inline wp14:editId="67265BF0" wp14:anchorId="48368CDD">
             <wp:extent cx="4680000" cy="1333800"/>
             <wp:effectExtent l="0" t="0" r="0" b="0"/>
-            <wp:docPr id="141804418" name="Afbeelding 141804418"/>
+            <wp:docPr id="141804418" name="Afbeelding 141804418" title=""/>
             <wp:cNvGraphicFramePr>
-              <a:graphicFrameLocks xmlns:a="http://schemas.openxmlformats.org/drawingml/2006/main" noChangeAspect="1"/>
+              <a:graphicFrameLocks noChangeAspect="1"/>
             </wp:cNvGraphicFramePr>
-            <a:graphic xmlns:a="http://schemas.openxmlformats.org/drawingml/2006/main">
+            <a:graphic>
               <a:graphicData uri="http://schemas.openxmlformats.org/drawingml/2006/picture">
-                <pic:pic xmlns:pic="http://schemas.openxmlformats.org/drawingml/2006/picture">
+                <pic:pic>
                   <pic:nvPicPr>
                     <pic:cNvPr id="0" name="Afbeelding 141804418"/>
                     <pic:cNvPicPr/>
                   </pic:nvPicPr>
                   <pic:blipFill>
-                    <a:blip r:embed="rId36">
-                      <a:extLst>
+                    <a:blip r:embed="Rd904aec8e6f149e1">
+                      <a:extLst xmlns:a="http://schemas.openxmlformats.org/drawingml/2006/main">
                         <a:ext uri="{28A0092B-C50C-407E-A947-70E740481C1C}">
                           <a14:useLocalDpi xmlns:a14="http://schemas.microsoft.com/office/drawing/2010/main" val="0"/>
                         </a:ext>
@@ -12366,7 +12340,7 @@
                     </a:stretch>
                   </pic:blipFill>
                   <pic:spPr>
-                    <a:xfrm>
+                    <a:xfrm rot="0" flipH="0" flipV="0">
                       <a:off x="0" y="0"/>
                       <a:ext cx="4680000" cy="1333800"/>
                     </a:xfrm>
@@ -12500,24 +12474,24 @@
           <w:numId w:val="38"/>
         </w:numPr>
         <w:rPr>
-          <w:rFonts w:asciiTheme="minorHAnsi" w:hAnsiTheme="minorHAnsi" w:eastAsiaTheme="minorEastAsia" w:cstheme="minorBidi"/>
-        </w:rPr>
-      </w:pPr>
-      <w:r>
-        <w:rPr>
-          <w:rFonts w:asciiTheme="minorHAnsi" w:hAnsiTheme="minorHAnsi"/>
+          <w:rFonts w:ascii="Calibri" w:hAnsi="Calibri" w:eastAsia="ＭＳ 明朝" w:cs="Arial" w:asciiTheme="minorAscii" w:hAnsiTheme="minorAscii" w:eastAsiaTheme="minorEastAsia" w:cstheme="minorBidi"/>
+        </w:rPr>
+      </w:pPr>
+      <w:r>
+        <w:rPr>
+          <w:rFonts w:ascii="Calibri" w:hAnsi="Calibri" w:asciiTheme="minorAscii" w:hAnsiTheme="minorAscii"/>
         </w:rPr>
         <w:t xml:space="preserve">For orders created with the </w:t>
       </w:r>
       <w:r>
         <w:rPr>
-          <w:rFonts w:asciiTheme="minorHAnsi" w:hAnsiTheme="minorHAnsi"/>
+          <w:rFonts w:ascii="Calibri" w:hAnsi="Calibri" w:asciiTheme="minorAscii" w:hAnsiTheme="minorAscii"/>
         </w:rPr>
         <w:t>Payment API</w:t>
       </w:r>
       <w:r>
         <w:rPr>
-          <w:rFonts w:asciiTheme="minorHAnsi" w:hAnsiTheme="minorHAnsi"/>
+          <w:rFonts w:ascii="Calibri" w:hAnsi="Calibri" w:asciiTheme="minorAscii" w:hAnsiTheme="minorAscii"/>
         </w:rPr>
         <w:t xml:space="preserve"> you can cancel the whole payment.</w:t>
       </w:r>
@@ -12525,27 +12499,24 @@
         <w:br/>
       </w:r>
       <w:r>
-        <w:rPr>
-          <w:noProof/>
-        </w:rPr>
         <w:drawing>
-          <wp:inline distT="0" distB="0" distL="0" distR="0" wp14:anchorId="1D975D22" wp14:editId="47415935">
+          <wp:inline wp14:editId="6D5E7B00" wp14:anchorId="1D975D22">
             <wp:extent cx="4680000" cy="928200"/>
             <wp:effectExtent l="0" t="0" r="0" b="0"/>
-            <wp:docPr id="1831336199" name="Afbeelding 1831336199"/>
+            <wp:docPr id="1831336199" name="Afbeelding 1831336199" title=""/>
             <wp:cNvGraphicFramePr>
-              <a:graphicFrameLocks xmlns:a="http://schemas.openxmlformats.org/drawingml/2006/main" noChangeAspect="1"/>
+              <a:graphicFrameLocks noChangeAspect="1"/>
             </wp:cNvGraphicFramePr>
-            <a:graphic xmlns:a="http://schemas.openxmlformats.org/drawingml/2006/main">
+            <a:graphic>
               <a:graphicData uri="http://schemas.openxmlformats.org/drawingml/2006/picture">
-                <pic:pic xmlns:pic="http://schemas.openxmlformats.org/drawingml/2006/picture">
+                <pic:pic>
                   <pic:nvPicPr>
                     <pic:cNvPr id="0" name="Afbeelding 1831336199"/>
                     <pic:cNvPicPr/>
                   </pic:nvPicPr>
                   <pic:blipFill>
-                    <a:blip r:embed="rId37">
-                      <a:extLst>
+                    <a:blip r:embed="R3ca2a3bfcfea4895">
+                      <a:extLst xmlns:a="http://schemas.openxmlformats.org/drawingml/2006/main">
                         <a:ext uri="{28A0092B-C50C-407E-A947-70E740481C1C}">
                           <a14:useLocalDpi xmlns:a14="http://schemas.microsoft.com/office/drawing/2010/main" val="0"/>
                         </a:ext>
@@ -12556,7 +12527,7 @@
                     </a:stretch>
                   </pic:blipFill>
                   <pic:spPr>
-                    <a:xfrm>
+                    <a:xfrm rot="0" flipH="0" flipV="0">
                       <a:off x="0" y="0"/>
                       <a:ext cx="4680000" cy="928200"/>
                     </a:xfrm>
@@ -12579,24 +12550,24 @@
           <w:numId w:val="38"/>
         </w:numPr>
         <w:rPr>
-          <w:rFonts w:asciiTheme="minorHAnsi" w:hAnsiTheme="minorHAnsi" w:eastAsiaTheme="minorEastAsia" w:cstheme="minorBidi"/>
-        </w:rPr>
-      </w:pPr>
-      <w:r>
-        <w:rPr>
-          <w:rFonts w:asciiTheme="minorHAnsi" w:hAnsiTheme="minorHAnsi"/>
+          <w:rFonts w:ascii="Calibri" w:hAnsi="Calibri" w:eastAsia="ＭＳ 明朝" w:cs="Arial" w:asciiTheme="minorAscii" w:hAnsiTheme="minorAscii" w:eastAsiaTheme="minorEastAsia" w:cstheme="minorBidi"/>
+        </w:rPr>
+      </w:pPr>
+      <w:r>
+        <w:rPr>
+          <w:rFonts w:ascii="Calibri" w:hAnsi="Calibri" w:asciiTheme="minorAscii" w:hAnsiTheme="minorAscii"/>
         </w:rPr>
         <w:t xml:space="preserve">For orders created with the </w:t>
       </w:r>
       <w:r>
         <w:rPr>
-          <w:rFonts w:asciiTheme="minorHAnsi" w:hAnsiTheme="minorHAnsi"/>
+          <w:rFonts w:ascii="Calibri" w:hAnsi="Calibri" w:asciiTheme="minorAscii" w:hAnsiTheme="minorAscii"/>
         </w:rPr>
         <w:t>Orders API</w:t>
       </w:r>
       <w:r>
         <w:rPr>
-          <w:rFonts w:asciiTheme="minorHAnsi" w:hAnsiTheme="minorHAnsi"/>
+          <w:rFonts w:ascii="Calibri" w:hAnsi="Calibri" w:asciiTheme="minorAscii" w:hAnsiTheme="minorAscii"/>
         </w:rPr>
         <w:t xml:space="preserve"> you can choose the products to cancel. (max amount already prefilled) </w:t>
       </w:r>
@@ -12605,7 +12576,7 @@
       </w:r>
       <w:r>
         <w:rPr>
-          <w:rFonts w:asciiTheme="minorHAnsi" w:hAnsiTheme="minorHAnsi"/>
+          <w:rFonts w:ascii="Calibri" w:hAnsi="Calibri" w:asciiTheme="minorAscii" w:hAnsiTheme="minorAscii"/>
           <w:color w:val="333333"/>
         </w:rPr>
         <w:t>Some payment methods can be canceled by the merchant for a certain amount of time, usually until the next business day. Or as long as the Mollie payment status is open. Only orders that are CREATED/OPEN/NEW/COMPLETED can be canceled!</w:t>
@@ -12614,28 +12585,24 @@
         <w:br/>
       </w:r>
       <w:r>
-        <w:rPr>
-          <w:noProof/>
-        </w:rPr>
-        <w:lastRenderedPageBreak/>
         <w:drawing>
-          <wp:inline distT="0" distB="0" distL="0" distR="0" wp14:anchorId="750AD2E6" wp14:editId="7EFC9FCA">
+          <wp:inline wp14:editId="0EFDC7B9" wp14:anchorId="750AD2E6">
             <wp:extent cx="4680000" cy="3868799"/>
             <wp:effectExtent l="0" t="0" r="0" b="0"/>
-            <wp:docPr id="1605555769" name="Afbeelding 1605555769"/>
+            <wp:docPr id="1605555769" name="Afbeelding 1605555769" title=""/>
             <wp:cNvGraphicFramePr>
-              <a:graphicFrameLocks xmlns:a="http://schemas.openxmlformats.org/drawingml/2006/main" noChangeAspect="1"/>
+              <a:graphicFrameLocks noChangeAspect="1"/>
             </wp:cNvGraphicFramePr>
-            <a:graphic xmlns:a="http://schemas.openxmlformats.org/drawingml/2006/main">
+            <a:graphic>
               <a:graphicData uri="http://schemas.openxmlformats.org/drawingml/2006/picture">
-                <pic:pic xmlns:pic="http://schemas.openxmlformats.org/drawingml/2006/picture">
+                <pic:pic>
                   <pic:nvPicPr>
                     <pic:cNvPr id="0" name="Afbeelding 1605555769"/>
                     <pic:cNvPicPr/>
                   </pic:nvPicPr>
                   <pic:blipFill>
-                    <a:blip r:embed="rId38">
-                      <a:extLst>
+                    <a:blip r:embed="Rb43944eee3f74972">
+                      <a:extLst xmlns:a="http://schemas.openxmlformats.org/drawingml/2006/main">
                         <a:ext uri="{28A0092B-C50C-407E-A947-70E740481C1C}">
                           <a14:useLocalDpi xmlns:a14="http://schemas.microsoft.com/office/drawing/2010/main" val="0"/>
                         </a:ext>
@@ -12646,7 +12613,7 @@
                     </a:stretch>
                   </pic:blipFill>
                   <pic:spPr>
-                    <a:xfrm>
+                    <a:xfrm rot="0" flipH="0" flipV="0">
                       <a:off x="0" y="0"/>
                       <a:ext cx="4680000" cy="3868799"/>
                     </a:xfrm>
@@ -12821,24 +12788,24 @@
           <w:numId w:val="40"/>
         </w:numPr>
         <w:rPr>
-          <w:rFonts w:asciiTheme="minorHAnsi" w:hAnsiTheme="minorHAnsi" w:eastAsiaTheme="minorEastAsia" w:cstheme="minorBidi"/>
-        </w:rPr>
-      </w:pPr>
-      <w:r>
-        <w:rPr>
-          <w:rFonts w:asciiTheme="minorHAnsi" w:hAnsiTheme="minorHAnsi"/>
+          <w:rFonts w:ascii="Calibri" w:hAnsi="Calibri" w:eastAsia="ＭＳ 明朝" w:cs="Arial" w:asciiTheme="minorAscii" w:hAnsiTheme="minorAscii" w:eastAsiaTheme="minorEastAsia" w:cstheme="minorBidi"/>
+        </w:rPr>
+      </w:pPr>
+      <w:r>
+        <w:rPr>
+          <w:rFonts w:ascii="Calibri" w:hAnsi="Calibri" w:asciiTheme="minorAscii" w:hAnsiTheme="minorAscii"/>
         </w:rPr>
         <w:t xml:space="preserve">For orders created with the </w:t>
       </w:r>
       <w:r>
         <w:rPr>
-          <w:rFonts w:asciiTheme="minorHAnsi" w:hAnsiTheme="minorHAnsi"/>
+          <w:rFonts w:ascii="Calibri" w:hAnsi="Calibri" w:asciiTheme="minorAscii" w:hAnsiTheme="minorAscii"/>
         </w:rPr>
         <w:t>Payment API</w:t>
       </w:r>
       <w:r>
         <w:rPr>
-          <w:rFonts w:asciiTheme="minorHAnsi" w:hAnsiTheme="minorHAnsi"/>
+          <w:rFonts w:ascii="Calibri" w:hAnsi="Calibri" w:asciiTheme="minorAscii" w:hAnsiTheme="minorAscii"/>
         </w:rPr>
         <w:t xml:space="preserve"> you can choose the amount to refund. (max amount already prefilled)</w:t>
       </w:r>
@@ -12847,33 +12814,30 @@
       </w:r>
       <w:r>
         <w:rPr>
-          <w:rFonts w:asciiTheme="minorHAnsi" w:hAnsiTheme="minorHAnsi"/>
+          <w:rFonts w:ascii="Calibri" w:hAnsi="Calibri" w:asciiTheme="minorAscii" w:hAnsiTheme="minorAscii"/>
           <w:color w:val="333333"/>
         </w:rPr>
         <w:t>Only orders that are OPEN/NEW/COMPLETED can be refunded!</w:t>
       </w:r>
       <w:r>
-        <w:rPr>
-          <w:noProof/>
-        </w:rPr>
         <w:drawing>
-          <wp:inline distT="0" distB="0" distL="0" distR="0" wp14:anchorId="75CB9EAC" wp14:editId="22E0D66E">
+          <wp:inline wp14:editId="5523665E" wp14:anchorId="75CB9EAC">
             <wp:extent cx="4680000" cy="1466400"/>
             <wp:effectExtent l="0" t="0" r="0" b="0"/>
-            <wp:docPr id="94141067" name="Afbeelding 94141067"/>
+            <wp:docPr id="94141067" name="Afbeelding 94141067" title=""/>
             <wp:cNvGraphicFramePr>
-              <a:graphicFrameLocks xmlns:a="http://schemas.openxmlformats.org/drawingml/2006/main" noChangeAspect="1"/>
+              <a:graphicFrameLocks noChangeAspect="1"/>
             </wp:cNvGraphicFramePr>
-            <a:graphic xmlns:a="http://schemas.openxmlformats.org/drawingml/2006/main">
+            <a:graphic>
               <a:graphicData uri="http://schemas.openxmlformats.org/drawingml/2006/picture">
-                <pic:pic xmlns:pic="http://schemas.openxmlformats.org/drawingml/2006/picture">
+                <pic:pic>
                   <pic:nvPicPr>
                     <pic:cNvPr id="0" name="Afbeelding 94141067"/>
                     <pic:cNvPicPr/>
                   </pic:nvPicPr>
                   <pic:blipFill>
-                    <a:blip r:embed="rId39">
-                      <a:extLst>
+                    <a:blip r:embed="R5684310c67d446c8">
+                      <a:extLst xmlns:a="http://schemas.openxmlformats.org/drawingml/2006/main">
                         <a:ext uri="{28A0092B-C50C-407E-A947-70E740481C1C}">
                           <a14:useLocalDpi xmlns:a14="http://schemas.microsoft.com/office/drawing/2010/main" val="0"/>
                         </a:ext>
@@ -12884,7 +12848,7 @@
                     </a:stretch>
                   </pic:blipFill>
                   <pic:spPr>
-                    <a:xfrm>
+                    <a:xfrm rot="0" flipH="0" flipV="0">
                       <a:off x="0" y="0"/>
                       <a:ext cx="4680000" cy="1466400"/>
                     </a:xfrm>
@@ -12907,24 +12871,24 @@
           <w:numId w:val="40"/>
         </w:numPr>
         <w:rPr>
-          <w:rFonts w:asciiTheme="minorHAnsi" w:hAnsiTheme="minorHAnsi" w:eastAsiaTheme="minorEastAsia" w:cstheme="minorBidi"/>
-        </w:rPr>
-      </w:pPr>
-      <w:r>
-        <w:rPr>
-          <w:rFonts w:asciiTheme="minorHAnsi" w:hAnsiTheme="minorHAnsi"/>
+          <w:rFonts w:ascii="Calibri" w:hAnsi="Calibri" w:eastAsia="ＭＳ 明朝" w:cs="Arial" w:asciiTheme="minorAscii" w:hAnsiTheme="minorAscii" w:eastAsiaTheme="minorEastAsia" w:cstheme="minorBidi"/>
+        </w:rPr>
+      </w:pPr>
+      <w:r>
+        <w:rPr>
+          <w:rFonts w:ascii="Calibri" w:hAnsi="Calibri" w:asciiTheme="minorAscii" w:hAnsiTheme="minorAscii"/>
         </w:rPr>
         <w:t xml:space="preserve">For orders created with the </w:t>
       </w:r>
       <w:r>
         <w:rPr>
-          <w:rFonts w:asciiTheme="minorHAnsi" w:hAnsiTheme="minorHAnsi"/>
+          <w:rFonts w:ascii="Calibri" w:hAnsi="Calibri" w:asciiTheme="minorAscii" w:hAnsiTheme="minorAscii"/>
         </w:rPr>
         <w:t>Orders API</w:t>
       </w:r>
       <w:r>
         <w:rPr>
-          <w:rFonts w:asciiTheme="minorHAnsi" w:hAnsiTheme="minorHAnsi"/>
+          <w:rFonts w:ascii="Calibri" w:hAnsi="Calibri" w:asciiTheme="minorAscii" w:hAnsiTheme="minorAscii"/>
         </w:rPr>
         <w:t xml:space="preserve"> you can partially or fully refund the order. For each product the maximum quantity already prefilled.</w:t>
       </w:r>
@@ -12933,7 +12897,7 @@
       </w:r>
       <w:r>
         <w:rPr>
-          <w:rFonts w:asciiTheme="minorHAnsi" w:hAnsiTheme="minorHAnsi"/>
+          <w:rFonts w:ascii="Calibri" w:hAnsi="Calibri" w:asciiTheme="minorAscii" w:hAnsiTheme="minorAscii"/>
           <w:color w:val="333333"/>
         </w:rPr>
         <w:t>Only orders that are OPEN/NEW/COMPLETED can be refunded!</w:t>
@@ -12942,27 +12906,24 @@
         <w:br/>
       </w:r>
       <w:r>
-        <w:rPr>
-          <w:noProof/>
-        </w:rPr>
         <w:drawing>
-          <wp:inline distT="0" distB="0" distL="0" distR="0" wp14:anchorId="2D55B5B9" wp14:editId="599A08A3">
+          <wp:inline wp14:editId="24891BFB" wp14:anchorId="2D55B5B9">
             <wp:extent cx="4680000" cy="3989999"/>
             <wp:effectExtent l="0" t="0" r="0" b="0"/>
-            <wp:docPr id="391590003" name="Afbeelding 391590003"/>
+            <wp:docPr id="391590003" name="Afbeelding 391590003" title=""/>
             <wp:cNvGraphicFramePr>
-              <a:graphicFrameLocks xmlns:a="http://schemas.openxmlformats.org/drawingml/2006/main" noChangeAspect="1"/>
+              <a:graphicFrameLocks noChangeAspect="1"/>
             </wp:cNvGraphicFramePr>
-            <a:graphic xmlns:a="http://schemas.openxmlformats.org/drawingml/2006/main">
+            <a:graphic>
               <a:graphicData uri="http://schemas.openxmlformats.org/drawingml/2006/picture">
-                <pic:pic xmlns:pic="http://schemas.openxmlformats.org/drawingml/2006/picture">
+                <pic:pic>
                   <pic:nvPicPr>
                     <pic:cNvPr id="0" name="Afbeelding 391590003"/>
                     <pic:cNvPicPr/>
                   </pic:nvPicPr>
                   <pic:blipFill>
-                    <a:blip r:embed="rId40">
-                      <a:extLst>
+                    <a:blip r:embed="R35730a4c22754be6">
+                      <a:extLst xmlns:a="http://schemas.openxmlformats.org/drawingml/2006/main">
                         <a:ext uri="{28A0092B-C50C-407E-A947-70E740481C1C}">
                           <a14:useLocalDpi xmlns:a14="http://schemas.microsoft.com/office/drawing/2010/main" val="0"/>
                         </a:ext>
@@ -12973,7 +12934,7 @@
                     </a:stretch>
                   </pic:blipFill>
                   <pic:spPr>
-                    <a:xfrm>
+                    <a:xfrm rot="0" flipH="0" flipV="0">
                       <a:off x="0" y="0"/>
                       <a:ext cx="4680000" cy="3989999"/>
                     </a:xfrm>
@@ -13141,55 +13102,55 @@
           <w:numId w:val="42"/>
         </w:numPr>
         <w:rPr>
-          <w:rFonts w:asciiTheme="minorHAnsi" w:hAnsiTheme="minorHAnsi" w:eastAsiaTheme="minorEastAsia" w:cstheme="minorBidi"/>
+          <w:rFonts w:ascii="Calibri" w:hAnsi="Calibri" w:eastAsia="ＭＳ 明朝" w:cs="Arial" w:asciiTheme="minorAscii" w:hAnsiTheme="minorAscii" w:eastAsiaTheme="minorEastAsia" w:cstheme="minorBidi"/>
           <w:color w:val="333333"/>
         </w:rPr>
       </w:pPr>
       <w:r>
         <w:rPr>
-          <w:rFonts w:asciiTheme="minorHAnsi" w:hAnsiTheme="minorHAnsi"/>
+          <w:rFonts w:ascii="Calibri" w:hAnsi="Calibri" w:asciiTheme="minorAscii" w:hAnsiTheme="minorAscii"/>
         </w:rPr>
         <w:t xml:space="preserve">You can only ship orders that are created with the </w:t>
       </w:r>
       <w:r>
         <w:rPr>
-          <w:rFonts w:asciiTheme="minorHAnsi" w:hAnsiTheme="minorHAnsi"/>
+          <w:rFonts w:ascii="Calibri" w:hAnsi="Calibri" w:asciiTheme="minorAscii" w:hAnsiTheme="minorAscii"/>
         </w:rPr>
         <w:t>O</w:t>
       </w:r>
       <w:r>
         <w:rPr>
-          <w:rFonts w:asciiTheme="minorHAnsi" w:hAnsiTheme="minorHAnsi"/>
+          <w:rFonts w:ascii="Calibri" w:hAnsi="Calibri" w:asciiTheme="minorAscii" w:hAnsiTheme="minorAscii"/>
         </w:rPr>
         <w:t>rder</w:t>
       </w:r>
       <w:r>
         <w:rPr>
-          <w:rFonts w:asciiTheme="minorHAnsi" w:hAnsiTheme="minorHAnsi"/>
+          <w:rFonts w:ascii="Calibri" w:hAnsi="Calibri" w:asciiTheme="minorAscii" w:hAnsiTheme="minorAscii"/>
         </w:rPr>
         <w:t>s</w:t>
       </w:r>
       <w:r>
         <w:rPr>
-          <w:rFonts w:asciiTheme="minorHAnsi" w:hAnsiTheme="minorHAnsi"/>
+          <w:rFonts w:ascii="Calibri" w:hAnsi="Calibri" w:asciiTheme="minorAscii" w:hAnsiTheme="minorAscii"/>
         </w:rPr>
         <w:t xml:space="preserve"> AP</w:t>
       </w:r>
       <w:r>
         <w:rPr>
-          <w:rFonts w:asciiTheme="minorHAnsi" w:hAnsiTheme="minorHAnsi"/>
+          <w:rFonts w:ascii="Calibri" w:hAnsi="Calibri" w:asciiTheme="minorAscii" w:hAnsiTheme="minorAscii"/>
         </w:rPr>
         <w:t>I</w:t>
       </w:r>
       <w:r>
         <w:rPr>
-          <w:rFonts w:asciiTheme="minorHAnsi" w:hAnsiTheme="minorHAnsi"/>
+          <w:rFonts w:ascii="Calibri" w:hAnsi="Calibri" w:asciiTheme="minorAscii" w:hAnsiTheme="minorAscii"/>
         </w:rPr>
         <w:t>. You can partially or fully ship the order. For each product the maximum quantity is already prefilled</w:t>
       </w:r>
       <w:r>
         <w:rPr>
-          <w:rFonts w:asciiTheme="minorHAnsi" w:hAnsiTheme="minorHAnsi"/>
+          <w:rFonts w:ascii="Calibri" w:hAnsi="Calibri" w:asciiTheme="minorAscii" w:hAnsiTheme="minorAscii"/>
           <w:color w:val="333333"/>
         </w:rPr>
         <w:t xml:space="preserve"> </w:t>
@@ -13199,33 +13160,30 @@
       </w:r>
       <w:r>
         <w:rPr>
-          <w:rFonts w:asciiTheme="minorHAnsi" w:hAnsiTheme="minorHAnsi"/>
+          <w:rFonts w:ascii="Calibri" w:hAnsi="Calibri" w:asciiTheme="minorAscii" w:hAnsiTheme="minorAscii"/>
           <w:color w:val="333333"/>
         </w:rPr>
         <w:t>Only orders that are OPEN/NEW/COMPLETED</w:t>
       </w:r>
       <w:r>
-        <w:rPr>
-          <w:noProof/>
-        </w:rPr>
         <w:drawing>
-          <wp:inline distT="0" distB="0" distL="0" distR="0" wp14:anchorId="1652A9F3" wp14:editId="2BC7746A">
+          <wp:inline wp14:editId="7AF4D1B2" wp14:anchorId="1652A9F3">
             <wp:extent cx="4680000" cy="3923401"/>
             <wp:effectExtent l="0" t="0" r="0" b="0"/>
-            <wp:docPr id="762817054" name="Afbeelding 762817054"/>
+            <wp:docPr id="762817054" name="Afbeelding 762817054" title=""/>
             <wp:cNvGraphicFramePr>
-              <a:graphicFrameLocks xmlns:a="http://schemas.openxmlformats.org/drawingml/2006/main" noChangeAspect="1"/>
+              <a:graphicFrameLocks noChangeAspect="1"/>
             </wp:cNvGraphicFramePr>
-            <a:graphic xmlns:a="http://schemas.openxmlformats.org/drawingml/2006/main">
+            <a:graphic>
               <a:graphicData uri="http://schemas.openxmlformats.org/drawingml/2006/picture">
-                <pic:pic xmlns:pic="http://schemas.openxmlformats.org/drawingml/2006/picture">
+                <pic:pic>
                   <pic:nvPicPr>
                     <pic:cNvPr id="0" name="Afbeelding 762817054"/>
                     <pic:cNvPicPr/>
                   </pic:nvPicPr>
                   <pic:blipFill>
-                    <a:blip r:embed="rId41">
-                      <a:extLst>
+                    <a:blip r:embed="Rdb84b10117e4450e">
+                      <a:extLst xmlns:a="http://schemas.openxmlformats.org/drawingml/2006/main">
                         <a:ext uri="{28A0092B-C50C-407E-A947-70E740481C1C}">
                           <a14:useLocalDpi xmlns:a14="http://schemas.microsoft.com/office/drawing/2010/main" val="0"/>
                         </a:ext>
@@ -13236,7 +13194,7 @@
                     </a:stretch>
                   </pic:blipFill>
                   <pic:spPr>
-                    <a:xfrm>
+                    <a:xfrm rot="0" flipH="0" flipV="0">
                       <a:off x="0" y="0"/>
                       <a:ext cx="4680000" cy="3923401"/>
                     </a:xfrm>
@@ -13367,40 +13325,40 @@
           <w:numId w:val="42"/>
         </w:numPr>
         <w:rPr>
-          <w:rFonts w:asciiTheme="minorHAnsi" w:hAnsiTheme="minorHAnsi"/>
-        </w:rPr>
-      </w:pPr>
-      <w:r>
-        <w:rPr>
-          <w:rFonts w:asciiTheme="minorHAnsi" w:hAnsiTheme="minorHAnsi"/>
+          <w:rFonts w:ascii="Calibri" w:hAnsi="Calibri" w:asciiTheme="minorAscii" w:hAnsiTheme="minorAscii"/>
+        </w:rPr>
+      </w:pPr>
+      <w:r>
+        <w:rPr>
+          <w:rFonts w:ascii="Calibri" w:hAnsi="Calibri" w:asciiTheme="minorAscii" w:hAnsiTheme="minorAscii"/>
         </w:rPr>
         <w:t xml:space="preserve">Press the </w:t>
       </w:r>
       <w:r>
         <w:rPr>
-          <w:rFonts w:asciiTheme="minorHAnsi" w:hAnsiTheme="minorHAnsi"/>
-          <w:b/>
-          <w:bCs/>
+          <w:rFonts w:ascii="Calibri" w:hAnsi="Calibri" w:asciiTheme="minorAscii" w:hAnsiTheme="minorAscii"/>
+          <w:b w:val="1"/>
+          <w:bCs w:val="1"/>
         </w:rPr>
         <w:t xml:space="preserve">More </w:t>
       </w:r>
       <w:r>
         <w:rPr>
-          <w:rFonts w:asciiTheme="minorHAnsi" w:hAnsiTheme="minorHAnsi"/>
+          <w:rFonts w:ascii="Calibri" w:hAnsi="Calibri" w:asciiTheme="minorAscii" w:hAnsiTheme="minorAscii"/>
         </w:rPr>
         <w:t xml:space="preserve">button on the top right corner and select </w:t>
       </w:r>
       <w:r>
         <w:rPr>
-          <w:rFonts w:asciiTheme="minorHAnsi" w:hAnsiTheme="minorHAnsi"/>
-          <w:b/>
-          <w:bCs/>
+          <w:rFonts w:ascii="Calibri" w:hAnsi="Calibri" w:asciiTheme="minorAscii" w:hAnsiTheme="minorAscii"/>
+          <w:b w:val="1"/>
+          <w:bCs w:val="1"/>
         </w:rPr>
         <w:t>Request payment link</w:t>
       </w:r>
       <w:r>
         <w:rPr>
-          <w:rFonts w:asciiTheme="minorHAnsi" w:hAnsiTheme="minorHAnsi"/>
+          <w:rFonts w:ascii="Calibri" w:hAnsi="Calibri" w:asciiTheme="minorAscii" w:hAnsiTheme="minorAscii"/>
         </w:rPr>
         <w:t xml:space="preserve">.  </w:t>
       </w:r>
@@ -13409,58 +13367,54 @@
       </w:r>
       <w:r>
         <w:rPr>
-          <w:rFonts w:asciiTheme="minorHAnsi" w:hAnsiTheme="minorHAnsi"/>
+          <w:rFonts w:ascii="Calibri" w:hAnsi="Calibri" w:asciiTheme="minorAscii" w:hAnsiTheme="minorAscii"/>
           <w:color w:val="333333"/>
         </w:rPr>
         <w:t>Only orders that are OPEN</w:t>
       </w:r>
       <w:r>
         <w:rPr>
-          <w:rFonts w:asciiTheme="minorHAnsi" w:hAnsiTheme="minorHAnsi"/>
+          <w:rFonts w:ascii="Calibri" w:hAnsi="Calibri" w:asciiTheme="minorAscii" w:hAnsiTheme="minorAscii"/>
           <w:color w:val="333333"/>
         </w:rPr>
         <w:t>/NEW/CANCELED/FAILED</w:t>
       </w:r>
       <w:r>
         <w:rPr>
-          <w:rFonts w:asciiTheme="minorHAnsi" w:hAnsiTheme="minorHAnsi"/>
+          <w:rFonts w:ascii="Calibri" w:hAnsi="Calibri" w:asciiTheme="minorAscii" w:hAnsiTheme="minorAscii"/>
           <w:color w:val="333333"/>
         </w:rPr>
         <w:t xml:space="preserve"> can be requested for a payment </w:t>
       </w:r>
       <w:r>
         <w:rPr>
-          <w:rFonts w:asciiTheme="minorHAnsi" w:hAnsiTheme="minorHAnsi"/>
+          <w:rFonts w:ascii="Calibri" w:hAnsi="Calibri" w:asciiTheme="minorAscii" w:hAnsiTheme="minorAscii"/>
           <w:color w:val="333333"/>
         </w:rPr>
-        <w:lastRenderedPageBreak/>
         <w:t>link.</w:t>
       </w:r>
       <w:r>
         <w:br/>
       </w:r>
       <w:r>
-        <w:rPr>
-          <w:noProof/>
-        </w:rPr>
         <w:drawing>
-          <wp:inline distT="0" distB="0" distL="0" distR="0" wp14:anchorId="5A224237" wp14:editId="105D202D">
+          <wp:inline wp14:editId="033868B0" wp14:anchorId="5A224237">
             <wp:extent cx="4680000" cy="1060800"/>
             <wp:effectExtent l="0" t="0" r="0" b="0"/>
-            <wp:docPr id="512621965" name="Afbeelding 512621965"/>
+            <wp:docPr id="512621965" name="Afbeelding 512621965" title=""/>
             <wp:cNvGraphicFramePr>
-              <a:graphicFrameLocks xmlns:a="http://schemas.openxmlformats.org/drawingml/2006/main" noChangeAspect="1"/>
+              <a:graphicFrameLocks noChangeAspect="1"/>
             </wp:cNvGraphicFramePr>
-            <a:graphic xmlns:a="http://schemas.openxmlformats.org/drawingml/2006/main">
+            <a:graphic>
               <a:graphicData uri="http://schemas.openxmlformats.org/drawingml/2006/picture">
-                <pic:pic xmlns:pic="http://schemas.openxmlformats.org/drawingml/2006/picture">
+                <pic:pic>
                   <pic:nvPicPr>
                     <pic:cNvPr id="0" name="Afbeelding 512621965"/>
                     <pic:cNvPicPr/>
                   </pic:nvPicPr>
                   <pic:blipFill>
-                    <a:blip r:embed="rId42">
-                      <a:extLst>
+                    <a:blip r:embed="Rd5a0b33827ff46e3">
+                      <a:extLst xmlns:a="http://schemas.openxmlformats.org/drawingml/2006/main">
                         <a:ext uri="{28A0092B-C50C-407E-A947-70E740481C1C}">
                           <a14:useLocalDpi xmlns:a14="http://schemas.microsoft.com/office/drawing/2010/main" val="0"/>
                         </a:ext>
@@ -13471,7 +13425,7 @@
                     </a:stretch>
                   </pic:blipFill>
                   <pic:spPr>
-                    <a:xfrm>
+                    <a:xfrm rot="0" flipH="0" flipV="0">
                       <a:off x="0" y="0"/>
                       <a:ext cx="4680000" cy="1060800"/>
                     </a:xfrm>
@@ -13578,27 +13532,24 @@
     </w:p>
     <w:p>
       <w:r>
-        <w:rPr>
-          <w:noProof/>
-        </w:rPr>
         <w:drawing>
-          <wp:inline distT="0" distB="0" distL="0" distR="0" wp14:anchorId="4C555F0B" wp14:editId="144CB6CF">
+          <wp:inline wp14:editId="07B84C22" wp14:anchorId="4C555F0B">
             <wp:extent cx="5943600" cy="2449830"/>
             <wp:effectExtent l="0" t="0" r="0" b="1270"/>
-            <wp:docPr id="41" name="Picture 41" descr="A screenshot of a social media post&#10;&#10;Description automatically generated"/>
+            <wp:docPr id="41" name="Picture 41" descr="A screenshot of a social media post&#10;&#10;Description automatically generated" title=""/>
             <wp:cNvGraphicFramePr>
-              <a:graphicFrameLocks xmlns:a="http://schemas.openxmlformats.org/drawingml/2006/main" noChangeAspect="1"/>
+              <a:graphicFrameLocks noChangeAspect="1"/>
             </wp:cNvGraphicFramePr>
-            <a:graphic xmlns:a="http://schemas.openxmlformats.org/drawingml/2006/main">
+            <a:graphic>
               <a:graphicData uri="http://schemas.openxmlformats.org/drawingml/2006/picture">
-                <pic:pic xmlns:pic="http://schemas.openxmlformats.org/drawingml/2006/picture">
+                <pic:pic>
                   <pic:nvPicPr>
                     <pic:cNvPr id="0" name="Picture 41"/>
                     <pic:cNvPicPr/>
                   </pic:nvPicPr>
                   <pic:blipFill>
-                    <a:blip r:embed="rId43">
-                      <a:extLst>
+                    <a:blip r:embed="R69dfe11a75104eb7">
+                      <a:extLst xmlns:a="http://schemas.openxmlformats.org/drawingml/2006/main">
                         <a:ext uri="{28A0092B-C50C-407E-A947-70E740481C1C}">
                           <a14:useLocalDpi xmlns:a14="http://schemas.microsoft.com/office/drawing/2010/main" val="0"/>
                         </a:ext>
@@ -13609,7 +13560,7 @@
                     </a:stretch>
                   </pic:blipFill>
                   <pic:spPr>
-                    <a:xfrm>
+                    <a:xfrm rot="0" flipH="0" flipV="0">
                       <a:off x="0" y="0"/>
                       <a:ext cx="5943600" cy="2449830"/>
                     </a:xfrm>

</xml_diff>

<commit_message>
BUGFIXING: Add csfr token to CSC endpoints & fixes for LINK certification
</commit_message>
<xml_diff>
--- a/documentation/LINK Integration Documentation Mollie.docx
+++ b/documentation/LINK Integration Documentation Mollie.docx
@@ -59,14 +59,37 @@
         <w:ind w:hanging="2"/>
         <w:jc w:val="right"/>
         <w:rPr>
-          <w:i/>
-        </w:rPr>
-      </w:pPr>
-      <w:r>
-        <w:rPr>
-          <w:i/>
-        </w:rPr>
-        <w:t>Version 20.1.0</w:t>
+          <w:i w:val="1"/>
+          <w:iCs w:val="1"/>
+        </w:rPr>
+      </w:pPr>
+      <w:r>
+        <w:rPr>
+          <w:i w:val="1"/>
+          <w:iCs w:val="1"/>
+        </w:rPr>
+        <w:t xml:space="preserve">Version </w:t>
+      </w:r>
+      <w:r>
+        <w:rPr>
+          <w:i w:val="1"/>
+          <w:iCs w:val="1"/>
+        </w:rPr>
+        <w:t>2</w:t>
+      </w:r>
+      <w:r>
+        <w:rPr>
+          <w:i w:val="1"/>
+          <w:iCs w:val="1"/>
+        </w:rPr>
+        <w:t>1</w:t>
+      </w:r>
+      <w:r>
+        <w:rPr>
+          <w:i w:val="1"/>
+          <w:iCs w:val="1"/>
+        </w:rPr>
+        <w:t>.1.0</w:t>
       </w:r>
     </w:p>
     <w:p>
@@ -201,7 +224,7 @@
               <w:noProof/>
               <w:sz w:val="22"/>
               <w:szCs w:val="22"/>
-              <w:lang w:val="en-GB" w:eastAsia="ja-JP"/>
+              <w:lang w:eastAsia="ja-JP"/>
             </w:rPr>
           </w:pPr>
           <w:r>
@@ -213,7 +236,7 @@
           <w:r>
             <w:fldChar w:fldCharType="separate"/>
           </w:r>
-          <w:hyperlink w:history="1" w:anchor="_Toc58390299">
+          <w:hyperlink w:history="1" w:anchor="_Toc72211983">
             <w:r>
               <w:rPr>
                 <w:rStyle w:val="Hyperlink"/>
@@ -229,7 +252,7 @@
                 <w:noProof/>
                 <w:sz w:val="22"/>
                 <w:szCs w:val="22"/>
-                <w:lang w:val="en-GB" w:eastAsia="ja-JP"/>
+                <w:lang w:eastAsia="ja-JP"/>
               </w:rPr>
               <w:tab/>
             </w:r>
@@ -259,7 +282,7 @@
                 <w:noProof/>
                 <w:webHidden/>
               </w:rPr>
-              <w:instrText xml:space="preserve"> PAGEREF _Toc58390299 \h </w:instrText>
+              <w:instrText xml:space="preserve"> PAGEREF _Toc72211983 \h </w:instrText>
             </w:r>
             <w:r>
               <w:rPr>
@@ -304,10 +327,10 @@
               <w:noProof/>
               <w:sz w:val="22"/>
               <w:szCs w:val="22"/>
-              <w:lang w:val="en-GB" w:eastAsia="ja-JP"/>
+              <w:lang w:eastAsia="ja-JP"/>
             </w:rPr>
           </w:pPr>
-          <w:hyperlink w:history="1" w:anchor="_Toc58390300">
+          <w:hyperlink w:history="1" w:anchor="_Toc72211984">
             <w:r>
               <w:rPr>
                 <w:rStyle w:val="Hyperlink"/>
@@ -323,7 +346,7 @@
                 <w:noProof/>
                 <w:sz w:val="22"/>
                 <w:szCs w:val="22"/>
-                <w:lang w:val="en-GB" w:eastAsia="ja-JP"/>
+                <w:lang w:eastAsia="ja-JP"/>
               </w:rPr>
               <w:tab/>
             </w:r>
@@ -353,7 +376,7 @@
                 <w:noProof/>
                 <w:webHidden/>
               </w:rPr>
-              <w:instrText xml:space="preserve"> PAGEREF _Toc58390300 \h </w:instrText>
+              <w:instrText xml:space="preserve"> PAGEREF _Toc72211984 \h </w:instrText>
             </w:r>
             <w:r>
               <w:rPr>
@@ -397,10 +420,10 @@
               <w:noProof/>
               <w:sz w:val="22"/>
               <w:szCs w:val="22"/>
-              <w:lang w:val="en-GB" w:eastAsia="ja-JP"/>
+              <w:lang w:eastAsia="ja-JP"/>
             </w:rPr>
           </w:pPr>
-          <w:hyperlink w:history="1" w:anchor="_Toc58390301">
+          <w:hyperlink w:history="1" w:anchor="_Toc72211985">
             <w:r>
               <w:rPr>
                 <w:rStyle w:val="Hyperlink"/>
@@ -427,7 +450,7 @@
                 <w:noProof/>
                 <w:webHidden/>
               </w:rPr>
-              <w:instrText xml:space="preserve"> PAGEREF _Toc58390301 \h </w:instrText>
+              <w:instrText xml:space="preserve"> PAGEREF _Toc72211985 \h </w:instrText>
             </w:r>
             <w:r>
               <w:rPr>
@@ -471,10 +494,10 @@
               <w:noProof/>
               <w:sz w:val="22"/>
               <w:szCs w:val="22"/>
-              <w:lang w:val="en-GB" w:eastAsia="ja-JP"/>
+              <w:lang w:eastAsia="ja-JP"/>
             </w:rPr>
           </w:pPr>
-          <w:hyperlink w:history="1" w:anchor="_Toc58390302">
+          <w:hyperlink w:history="1" w:anchor="_Toc72211986">
             <w:r>
               <w:rPr>
                 <w:rStyle w:val="Hyperlink"/>
@@ -501,7 +524,7 @@
                 <w:noProof/>
                 <w:webHidden/>
               </w:rPr>
-              <w:instrText xml:space="preserve"> PAGEREF _Toc58390302 \h </w:instrText>
+              <w:instrText xml:space="preserve"> PAGEREF _Toc72211986 \h </w:instrText>
             </w:r>
             <w:r>
               <w:rPr>
@@ -545,10 +568,10 @@
               <w:noProof/>
               <w:sz w:val="22"/>
               <w:szCs w:val="22"/>
-              <w:lang w:val="en-GB" w:eastAsia="ja-JP"/>
+              <w:lang w:eastAsia="ja-JP"/>
             </w:rPr>
           </w:pPr>
-          <w:hyperlink w:history="1" w:anchor="_Toc58390303">
+          <w:hyperlink w:history="1" w:anchor="_Toc72211987">
             <w:r>
               <w:rPr>
                 <w:rStyle w:val="Hyperlink"/>
@@ -575,7 +598,7 @@
                 <w:noProof/>
                 <w:webHidden/>
               </w:rPr>
-              <w:instrText xml:space="preserve"> PAGEREF _Toc58390303 \h </w:instrText>
+              <w:instrText xml:space="preserve"> PAGEREF _Toc72211987 \h </w:instrText>
             </w:r>
             <w:r>
               <w:rPr>
@@ -619,10 +642,10 @@
               <w:noProof/>
               <w:sz w:val="22"/>
               <w:szCs w:val="22"/>
-              <w:lang w:val="en-GB" w:eastAsia="ja-JP"/>
+              <w:lang w:eastAsia="ja-JP"/>
             </w:rPr>
           </w:pPr>
-          <w:hyperlink w:history="1" w:anchor="_Toc58390304">
+          <w:hyperlink w:history="1" w:anchor="_Toc72211988">
             <w:r>
               <w:rPr>
                 <w:rStyle w:val="Hyperlink"/>
@@ -649,7 +672,7 @@
                 <w:noProof/>
                 <w:webHidden/>
               </w:rPr>
-              <w:instrText xml:space="preserve"> PAGEREF _Toc58390304 \h </w:instrText>
+              <w:instrText xml:space="preserve"> PAGEREF _Toc72211988 \h </w:instrText>
             </w:r>
             <w:r>
               <w:rPr>
@@ -693,10 +716,10 @@
               <w:noProof/>
               <w:sz w:val="22"/>
               <w:szCs w:val="22"/>
-              <w:lang w:val="en-GB" w:eastAsia="ja-JP"/>
+              <w:lang w:eastAsia="ja-JP"/>
             </w:rPr>
           </w:pPr>
-          <w:hyperlink w:history="1" w:anchor="_Toc58390305">
+          <w:hyperlink w:history="1" w:anchor="_Toc72211989">
             <w:r>
               <w:rPr>
                 <w:rStyle w:val="Hyperlink"/>
@@ -723,7 +746,7 @@
                 <w:noProof/>
                 <w:webHidden/>
               </w:rPr>
-              <w:instrText xml:space="preserve"> PAGEREF _Toc58390305 \h </w:instrText>
+              <w:instrText xml:space="preserve"> PAGEREF _Toc72211989 \h </w:instrText>
             </w:r>
             <w:r>
               <w:rPr>
@@ -768,10 +791,10 @@
               <w:noProof/>
               <w:sz w:val="22"/>
               <w:szCs w:val="22"/>
-              <w:lang w:val="en-GB" w:eastAsia="ja-JP"/>
+              <w:lang w:eastAsia="ja-JP"/>
             </w:rPr>
           </w:pPr>
-          <w:hyperlink w:history="1" w:anchor="_Toc58390306">
+          <w:hyperlink w:history="1" w:anchor="_Toc72211990">
             <w:r>
               <w:rPr>
                 <w:rStyle w:val="Hyperlink"/>
@@ -787,7 +810,7 @@
                 <w:noProof/>
                 <w:sz w:val="22"/>
                 <w:szCs w:val="22"/>
-                <w:lang w:val="en-GB" w:eastAsia="ja-JP"/>
+                <w:lang w:eastAsia="ja-JP"/>
               </w:rPr>
               <w:tab/>
             </w:r>
@@ -817,7 +840,7 @@
                 <w:noProof/>
                 <w:webHidden/>
               </w:rPr>
-              <w:instrText xml:space="preserve"> PAGEREF _Toc58390306 \h </w:instrText>
+              <w:instrText xml:space="preserve"> PAGEREF _Toc72211990 \h </w:instrText>
             </w:r>
             <w:r>
               <w:rPr>
@@ -861,10 +884,10 @@
               <w:noProof/>
               <w:sz w:val="22"/>
               <w:szCs w:val="22"/>
-              <w:lang w:val="en-GB" w:eastAsia="ja-JP"/>
+              <w:lang w:eastAsia="ja-JP"/>
             </w:rPr>
           </w:pPr>
-          <w:hyperlink w:history="1" w:anchor="_Toc58390307">
+          <w:hyperlink w:history="1" w:anchor="_Toc72211991">
             <w:r>
               <w:rPr>
                 <w:rStyle w:val="Hyperlink"/>
@@ -891,7 +914,7 @@
                 <w:noProof/>
                 <w:webHidden/>
               </w:rPr>
-              <w:instrText xml:space="preserve"> PAGEREF _Toc58390307 \h </w:instrText>
+              <w:instrText xml:space="preserve"> PAGEREF _Toc72211991 \h </w:instrText>
             </w:r>
             <w:r>
               <w:rPr>
@@ -933,10 +956,10 @@
               <w:noProof/>
               <w:sz w:val="22"/>
               <w:szCs w:val="22"/>
-              <w:lang w:val="en-GB" w:eastAsia="ja-JP"/>
+              <w:lang w:eastAsia="ja-JP"/>
             </w:rPr>
           </w:pPr>
-          <w:hyperlink w:history="1" w:anchor="_Toc58390308">
+          <w:hyperlink w:history="1" w:anchor="_Toc72211992">
             <w:r>
               <w:rPr>
                 <w:rStyle w:val="Hyperlink"/>
@@ -963,7 +986,7 @@
                 <w:noProof/>
                 <w:webHidden/>
               </w:rPr>
-              <w:instrText xml:space="preserve"> PAGEREF _Toc58390308 \h </w:instrText>
+              <w:instrText xml:space="preserve"> PAGEREF _Toc72211992 \h </w:instrText>
             </w:r>
             <w:r>
               <w:rPr>
@@ -1005,10 +1028,10 @@
               <w:noProof/>
               <w:sz w:val="22"/>
               <w:szCs w:val="22"/>
-              <w:lang w:val="en-GB" w:eastAsia="ja-JP"/>
+              <w:lang w:eastAsia="ja-JP"/>
             </w:rPr>
           </w:pPr>
-          <w:hyperlink w:history="1" w:anchor="_Toc58390309">
+          <w:hyperlink w:history="1" w:anchor="_Toc72211993">
             <w:r>
               <w:rPr>
                 <w:rStyle w:val="Hyperlink"/>
@@ -1035,7 +1058,7 @@
                 <w:noProof/>
                 <w:webHidden/>
               </w:rPr>
-              <w:instrText xml:space="preserve"> PAGEREF _Toc58390309 \h </w:instrText>
+              <w:instrText xml:space="preserve"> PAGEREF _Toc72211993 \h </w:instrText>
             </w:r>
             <w:r>
               <w:rPr>
@@ -1077,10 +1100,10 @@
               <w:noProof/>
               <w:sz w:val="22"/>
               <w:szCs w:val="22"/>
-              <w:lang w:val="en-GB" w:eastAsia="ja-JP"/>
+              <w:lang w:eastAsia="ja-JP"/>
             </w:rPr>
           </w:pPr>
-          <w:hyperlink w:history="1" w:anchor="_Toc58390310">
+          <w:hyperlink w:history="1" w:anchor="_Toc72211994">
             <w:r>
               <w:rPr>
                 <w:rStyle w:val="Hyperlink"/>
@@ -1107,7 +1130,7 @@
                 <w:noProof/>
                 <w:webHidden/>
               </w:rPr>
-              <w:instrText xml:space="preserve"> PAGEREF _Toc58390310 \h </w:instrText>
+              <w:instrText xml:space="preserve"> PAGEREF _Toc72211994 \h </w:instrText>
             </w:r>
             <w:r>
               <w:rPr>
@@ -1151,10 +1174,10 @@
               <w:noProof/>
               <w:sz w:val="22"/>
               <w:szCs w:val="22"/>
-              <w:lang w:val="en-GB" w:eastAsia="ja-JP"/>
+              <w:lang w:eastAsia="ja-JP"/>
             </w:rPr>
           </w:pPr>
-          <w:hyperlink w:history="1" w:anchor="_Toc58390311">
+          <w:hyperlink w:history="1" w:anchor="_Toc72211995">
             <w:r>
               <w:rPr>
                 <w:rStyle w:val="Hyperlink"/>
@@ -1181,7 +1204,7 @@
                 <w:noProof/>
                 <w:webHidden/>
               </w:rPr>
-              <w:instrText xml:space="preserve"> PAGEREF _Toc58390311 \h </w:instrText>
+              <w:instrText xml:space="preserve"> PAGEREF _Toc72211995 \h </w:instrText>
             </w:r>
             <w:r>
               <w:rPr>
@@ -1223,10 +1246,10 @@
               <w:noProof/>
               <w:sz w:val="22"/>
               <w:szCs w:val="22"/>
-              <w:lang w:val="en-GB" w:eastAsia="ja-JP"/>
+              <w:lang w:eastAsia="ja-JP"/>
             </w:rPr>
           </w:pPr>
-          <w:hyperlink w:history="1" w:anchor="_Toc58390312">
+          <w:hyperlink w:history="1" w:anchor="_Toc72211996">
             <w:r>
               <w:rPr>
                 <w:rStyle w:val="Hyperlink"/>
@@ -1253,7 +1276,7 @@
                 <w:noProof/>
                 <w:webHidden/>
               </w:rPr>
-              <w:instrText xml:space="preserve"> PAGEREF _Toc58390312 \h </w:instrText>
+              <w:instrText xml:space="preserve"> PAGEREF _Toc72211996 \h </w:instrText>
             </w:r>
             <w:r>
               <w:rPr>
@@ -1295,10 +1318,10 @@
               <w:noProof/>
               <w:sz w:val="22"/>
               <w:szCs w:val="22"/>
-              <w:lang w:val="en-GB" w:eastAsia="ja-JP"/>
+              <w:lang w:eastAsia="ja-JP"/>
             </w:rPr>
           </w:pPr>
-          <w:hyperlink w:history="1" w:anchor="_Toc58390313">
+          <w:hyperlink w:history="1" w:anchor="_Toc72211997">
             <w:r>
               <w:rPr>
                 <w:rStyle w:val="Hyperlink"/>
@@ -1325,7 +1348,7 @@
                 <w:noProof/>
                 <w:webHidden/>
               </w:rPr>
-              <w:instrText xml:space="preserve"> PAGEREF _Toc58390313 \h </w:instrText>
+              <w:instrText xml:space="preserve"> PAGEREF _Toc72211997 \h </w:instrText>
             </w:r>
             <w:r>
               <w:rPr>
@@ -1367,10 +1390,10 @@
               <w:noProof/>
               <w:sz w:val="22"/>
               <w:szCs w:val="22"/>
-              <w:lang w:val="en-GB" w:eastAsia="ja-JP"/>
+              <w:lang w:eastAsia="ja-JP"/>
             </w:rPr>
           </w:pPr>
-          <w:hyperlink w:history="1" w:anchor="_Toc58390314">
+          <w:hyperlink w:history="1" w:anchor="_Toc72211998">
             <w:r>
               <w:rPr>
                 <w:rStyle w:val="Hyperlink"/>
@@ -1397,7 +1420,7 @@
                 <w:noProof/>
                 <w:webHidden/>
               </w:rPr>
-              <w:instrText xml:space="preserve"> PAGEREF _Toc58390314 \h </w:instrText>
+              <w:instrText xml:space="preserve"> PAGEREF _Toc72211998 \h </w:instrText>
             </w:r>
             <w:r>
               <w:rPr>
@@ -1439,10 +1462,10 @@
               <w:noProof/>
               <w:sz w:val="22"/>
               <w:szCs w:val="22"/>
-              <w:lang w:val="en-GB" w:eastAsia="ja-JP"/>
+              <w:lang w:eastAsia="ja-JP"/>
             </w:rPr>
           </w:pPr>
-          <w:hyperlink w:history="1" w:anchor="_Toc58390315">
+          <w:hyperlink w:history="1" w:anchor="_Toc72211999">
             <w:r>
               <w:rPr>
                 <w:rStyle w:val="Hyperlink"/>
@@ -1469,7 +1492,7 @@
                 <w:noProof/>
                 <w:webHidden/>
               </w:rPr>
-              <w:instrText xml:space="preserve"> PAGEREF _Toc58390315 \h </w:instrText>
+              <w:instrText xml:space="preserve"> PAGEREF _Toc72211999 \h </w:instrText>
             </w:r>
             <w:r>
               <w:rPr>
@@ -1511,10 +1534,10 @@
               <w:noProof/>
               <w:sz w:val="22"/>
               <w:szCs w:val="22"/>
-              <w:lang w:val="en-GB" w:eastAsia="ja-JP"/>
+              <w:lang w:eastAsia="ja-JP"/>
             </w:rPr>
           </w:pPr>
-          <w:hyperlink w:history="1" w:anchor="_Toc58390316">
+          <w:hyperlink w:history="1" w:anchor="_Toc72212000">
             <w:r>
               <w:rPr>
                 <w:rStyle w:val="Hyperlink"/>
@@ -1541,7 +1564,7 @@
                 <w:noProof/>
                 <w:webHidden/>
               </w:rPr>
-              <w:instrText xml:space="preserve"> PAGEREF _Toc58390316 \h </w:instrText>
+              <w:instrText xml:space="preserve"> PAGEREF _Toc72212000 \h </w:instrText>
             </w:r>
             <w:r>
               <w:rPr>
@@ -1583,10 +1606,10 @@
               <w:noProof/>
               <w:sz w:val="22"/>
               <w:szCs w:val="22"/>
-              <w:lang w:val="en-GB" w:eastAsia="ja-JP"/>
+              <w:lang w:eastAsia="ja-JP"/>
             </w:rPr>
           </w:pPr>
-          <w:hyperlink w:history="1" w:anchor="_Toc58390317">
+          <w:hyperlink w:history="1" w:anchor="_Toc72212001">
             <w:r>
               <w:rPr>
                 <w:rStyle w:val="Hyperlink"/>
@@ -1613,7 +1636,7 @@
                 <w:noProof/>
                 <w:webHidden/>
               </w:rPr>
-              <w:instrText xml:space="preserve"> PAGEREF _Toc58390317 \h </w:instrText>
+              <w:instrText xml:space="preserve"> PAGEREF _Toc72212001 \h </w:instrText>
             </w:r>
             <w:r>
               <w:rPr>
@@ -1655,10 +1678,10 @@
               <w:noProof/>
               <w:sz w:val="22"/>
               <w:szCs w:val="22"/>
-              <w:lang w:val="en-GB" w:eastAsia="ja-JP"/>
+              <w:lang w:eastAsia="ja-JP"/>
             </w:rPr>
           </w:pPr>
-          <w:hyperlink w:history="1" w:anchor="_Toc58390318">
+          <w:hyperlink w:history="1" w:anchor="_Toc72212002">
             <w:r>
               <w:rPr>
                 <w:rStyle w:val="Hyperlink"/>
@@ -1685,7 +1708,7 @@
                 <w:noProof/>
                 <w:webHidden/>
               </w:rPr>
-              <w:instrText xml:space="preserve"> PAGEREF _Toc58390318 \h </w:instrText>
+              <w:instrText xml:space="preserve"> PAGEREF _Toc72212002 \h </w:instrText>
             </w:r>
             <w:r>
               <w:rPr>
@@ -1727,10 +1750,10 @@
               <w:noProof/>
               <w:sz w:val="22"/>
               <w:szCs w:val="22"/>
-              <w:lang w:val="en-GB" w:eastAsia="ja-JP"/>
+              <w:lang w:eastAsia="ja-JP"/>
             </w:rPr>
           </w:pPr>
-          <w:hyperlink w:history="1" w:anchor="_Toc58390319">
+          <w:hyperlink w:history="1" w:anchor="_Toc72212003">
             <w:r>
               <w:rPr>
                 <w:rStyle w:val="Hyperlink"/>
@@ -1757,7 +1780,7 @@
                 <w:noProof/>
                 <w:webHidden/>
               </w:rPr>
-              <w:instrText xml:space="preserve"> PAGEREF _Toc58390319 \h </w:instrText>
+              <w:instrText xml:space="preserve"> PAGEREF _Toc72212003 \h </w:instrText>
             </w:r>
             <w:r>
               <w:rPr>
@@ -1799,10 +1822,10 @@
               <w:noProof/>
               <w:sz w:val="22"/>
               <w:szCs w:val="22"/>
-              <w:lang w:val="en-GB" w:eastAsia="ja-JP"/>
+              <w:lang w:eastAsia="ja-JP"/>
             </w:rPr>
           </w:pPr>
-          <w:hyperlink w:history="1" w:anchor="_Toc58390320">
+          <w:hyperlink w:history="1" w:anchor="_Toc72212004">
             <w:r>
               <w:rPr>
                 <w:rStyle w:val="Hyperlink"/>
@@ -1829,7 +1852,7 @@
                 <w:noProof/>
                 <w:webHidden/>
               </w:rPr>
-              <w:instrText xml:space="preserve"> PAGEREF _Toc58390320 \h </w:instrText>
+              <w:instrText xml:space="preserve"> PAGEREF _Toc72212004 \h </w:instrText>
             </w:r>
             <w:r>
               <w:rPr>
@@ -1874,10 +1897,10 @@
               <w:noProof/>
               <w:sz w:val="22"/>
               <w:szCs w:val="22"/>
-              <w:lang w:val="en-GB" w:eastAsia="ja-JP"/>
+              <w:lang w:eastAsia="ja-JP"/>
             </w:rPr>
           </w:pPr>
-          <w:hyperlink w:history="1" w:anchor="_Toc58390321">
+          <w:hyperlink w:history="1" w:anchor="_Toc72212005">
             <w:r>
               <w:rPr>
                 <w:rStyle w:val="Hyperlink"/>
@@ -1893,7 +1916,7 @@
                 <w:noProof/>
                 <w:sz w:val="22"/>
                 <w:szCs w:val="22"/>
-                <w:lang w:val="en-GB" w:eastAsia="ja-JP"/>
+                <w:lang w:eastAsia="ja-JP"/>
               </w:rPr>
               <w:tab/>
             </w:r>
@@ -1923,7 +1946,7 @@
                 <w:noProof/>
                 <w:webHidden/>
               </w:rPr>
-              <w:instrText xml:space="preserve"> PAGEREF _Toc58390321 \h </w:instrText>
+              <w:instrText xml:space="preserve"> PAGEREF _Toc72212005 \h </w:instrText>
             </w:r>
             <w:r>
               <w:rPr>
@@ -1967,10 +1990,10 @@
               <w:noProof/>
               <w:sz w:val="22"/>
               <w:szCs w:val="22"/>
-              <w:lang w:val="en-GB" w:eastAsia="ja-JP"/>
+              <w:lang w:eastAsia="ja-JP"/>
             </w:rPr>
           </w:pPr>
-          <w:hyperlink w:history="1" w:anchor="_Toc58390322">
+          <w:hyperlink w:history="1" w:anchor="_Toc72212006">
             <w:r>
               <w:rPr>
                 <w:rStyle w:val="Hyperlink"/>
@@ -1997,7 +2020,7 @@
                 <w:noProof/>
                 <w:webHidden/>
               </w:rPr>
-              <w:instrText xml:space="preserve"> PAGEREF _Toc58390322 \h </w:instrText>
+              <w:instrText xml:space="preserve"> PAGEREF _Toc72212006 \h </w:instrText>
             </w:r>
             <w:r>
               <w:rPr>
@@ -2039,10 +2062,10 @@
               <w:noProof/>
               <w:sz w:val="22"/>
               <w:szCs w:val="22"/>
-              <w:lang w:val="en-GB" w:eastAsia="ja-JP"/>
+              <w:lang w:eastAsia="ja-JP"/>
             </w:rPr>
           </w:pPr>
-          <w:hyperlink w:history="1" w:anchor="_Toc58390323">
+          <w:hyperlink w:history="1" w:anchor="_Toc72212007">
             <w:r>
               <w:rPr>
                 <w:rStyle w:val="Hyperlink"/>
@@ -2069,7 +2092,7 @@
                 <w:noProof/>
                 <w:webHidden/>
               </w:rPr>
-              <w:instrText xml:space="preserve"> PAGEREF _Toc58390323 \h </w:instrText>
+              <w:instrText xml:space="preserve"> PAGEREF _Toc72212007 \h </w:instrText>
             </w:r>
             <w:r>
               <w:rPr>
@@ -2111,10 +2134,10 @@
               <w:noProof/>
               <w:sz w:val="22"/>
               <w:szCs w:val="22"/>
-              <w:lang w:val="en-GB" w:eastAsia="ja-JP"/>
+              <w:lang w:eastAsia="ja-JP"/>
             </w:rPr>
           </w:pPr>
-          <w:hyperlink w:history="1" w:anchor="_Toc58390324">
+          <w:hyperlink w:history="1" w:anchor="_Toc72212008">
             <w:r>
               <w:rPr>
                 <w:rStyle w:val="Hyperlink"/>
@@ -2141,7 +2164,7 @@
                 <w:noProof/>
                 <w:webHidden/>
               </w:rPr>
-              <w:instrText xml:space="preserve"> PAGEREF _Toc58390324 \h </w:instrText>
+              <w:instrText xml:space="preserve"> PAGEREF _Toc72212008 \h </w:instrText>
             </w:r>
             <w:r>
               <w:rPr>
@@ -2183,10 +2206,10 @@
               <w:noProof/>
               <w:sz w:val="22"/>
               <w:szCs w:val="22"/>
-              <w:lang w:val="en-GB" w:eastAsia="ja-JP"/>
+              <w:lang w:eastAsia="ja-JP"/>
             </w:rPr>
           </w:pPr>
-          <w:hyperlink w:history="1" w:anchor="_Toc58390325">
+          <w:hyperlink w:history="1" w:anchor="_Toc72212009">
             <w:r>
               <w:rPr>
                 <w:rStyle w:val="Hyperlink"/>
@@ -2213,7 +2236,7 @@
                 <w:noProof/>
                 <w:webHidden/>
               </w:rPr>
-              <w:instrText xml:space="preserve"> PAGEREF _Toc58390325 \h </w:instrText>
+              <w:instrText xml:space="preserve"> PAGEREF _Toc72212009 \h </w:instrText>
             </w:r>
             <w:r>
               <w:rPr>
@@ -2258,10 +2281,10 @@
               <w:noProof/>
               <w:sz w:val="22"/>
               <w:szCs w:val="22"/>
-              <w:lang w:val="en-GB" w:eastAsia="ja-JP"/>
+              <w:lang w:eastAsia="ja-JP"/>
             </w:rPr>
           </w:pPr>
-          <w:hyperlink w:history="1" w:anchor="_Toc58390326">
+          <w:hyperlink w:history="1" w:anchor="_Toc72212010">
             <w:r>
               <w:rPr>
                 <w:rStyle w:val="Hyperlink"/>
@@ -2277,7 +2300,7 @@
                 <w:noProof/>
                 <w:sz w:val="22"/>
                 <w:szCs w:val="22"/>
-                <w:lang w:val="en-GB" w:eastAsia="ja-JP"/>
+                <w:lang w:eastAsia="ja-JP"/>
               </w:rPr>
               <w:tab/>
             </w:r>
@@ -2307,7 +2330,7 @@
                 <w:noProof/>
                 <w:webHidden/>
               </w:rPr>
-              <w:instrText xml:space="preserve"> PAGEREF _Toc58390326 \h </w:instrText>
+              <w:instrText xml:space="preserve"> PAGEREF _Toc72212010 \h </w:instrText>
             </w:r>
             <w:r>
               <w:rPr>
@@ -2351,10 +2374,10 @@
               <w:noProof/>
               <w:sz w:val="22"/>
               <w:szCs w:val="22"/>
-              <w:lang w:val="en-GB" w:eastAsia="ja-JP"/>
+              <w:lang w:eastAsia="ja-JP"/>
             </w:rPr>
           </w:pPr>
-          <w:hyperlink w:history="1" w:anchor="_Toc58390327">
+          <w:hyperlink w:history="1" w:anchor="_Toc72212011">
             <w:r>
               <w:rPr>
                 <w:rStyle w:val="Hyperlink"/>
@@ -2381,7 +2404,7 @@
                 <w:noProof/>
                 <w:webHidden/>
               </w:rPr>
-              <w:instrText xml:space="preserve"> PAGEREF _Toc58390327 \h </w:instrText>
+              <w:instrText xml:space="preserve"> PAGEREF _Toc72212011 \h </w:instrText>
             </w:r>
             <w:r>
               <w:rPr>
@@ -2425,10 +2448,10 @@
               <w:noProof/>
               <w:sz w:val="22"/>
               <w:szCs w:val="22"/>
-              <w:lang w:val="en-GB" w:eastAsia="ja-JP"/>
+              <w:lang w:eastAsia="ja-JP"/>
             </w:rPr>
           </w:pPr>
-          <w:hyperlink w:history="1" w:anchor="_Toc58390328">
+          <w:hyperlink w:history="1" w:anchor="_Toc72212012">
             <w:r>
               <w:rPr>
                 <w:rStyle w:val="Hyperlink"/>
@@ -2455,7 +2478,7 @@
                 <w:noProof/>
                 <w:webHidden/>
               </w:rPr>
-              <w:instrText xml:space="preserve"> PAGEREF _Toc58390328 \h </w:instrText>
+              <w:instrText xml:space="preserve"> PAGEREF _Toc72212012 \h </w:instrText>
             </w:r>
             <w:r>
               <w:rPr>
@@ -2499,10 +2522,10 @@
               <w:noProof/>
               <w:sz w:val="22"/>
               <w:szCs w:val="22"/>
-              <w:lang w:val="en-GB" w:eastAsia="ja-JP"/>
+              <w:lang w:eastAsia="ja-JP"/>
             </w:rPr>
           </w:pPr>
-          <w:hyperlink w:history="1" w:anchor="_Toc58390329">
+          <w:hyperlink w:history="1" w:anchor="_Toc72212013">
             <w:r>
               <w:rPr>
                 <w:rStyle w:val="Hyperlink"/>
@@ -2529,7 +2552,7 @@
                 <w:noProof/>
                 <w:webHidden/>
               </w:rPr>
-              <w:instrText xml:space="preserve"> PAGEREF _Toc58390329 \h </w:instrText>
+              <w:instrText xml:space="preserve"> PAGEREF _Toc72212013 \h </w:instrText>
             </w:r>
             <w:r>
               <w:rPr>
@@ -2574,10 +2597,10 @@
               <w:noProof/>
               <w:sz w:val="22"/>
               <w:szCs w:val="22"/>
-              <w:lang w:val="en-GB" w:eastAsia="ja-JP"/>
+              <w:lang w:eastAsia="ja-JP"/>
             </w:rPr>
           </w:pPr>
-          <w:hyperlink w:history="1" w:anchor="_Toc58390330">
+          <w:hyperlink w:history="1" w:anchor="_Toc72212014">
             <w:r>
               <w:rPr>
                 <w:rStyle w:val="Hyperlink"/>
@@ -2593,7 +2616,7 @@
                 <w:noProof/>
                 <w:sz w:val="22"/>
                 <w:szCs w:val="22"/>
-                <w:lang w:val="en-GB" w:eastAsia="ja-JP"/>
+                <w:lang w:eastAsia="ja-JP"/>
               </w:rPr>
               <w:tab/>
             </w:r>
@@ -2623,7 +2646,7 @@
                 <w:noProof/>
                 <w:webHidden/>
               </w:rPr>
-              <w:instrText xml:space="preserve"> PAGEREF _Toc58390330 \h </w:instrText>
+              <w:instrText xml:space="preserve"> PAGEREF _Toc72212014 \h </w:instrText>
             </w:r>
             <w:r>
               <w:rPr>
@@ -2667,10 +2690,10 @@
               <w:noProof/>
               <w:sz w:val="22"/>
               <w:szCs w:val="22"/>
-              <w:lang w:val="en-GB" w:eastAsia="ja-JP"/>
+              <w:lang w:eastAsia="ja-JP"/>
             </w:rPr>
           </w:pPr>
-          <w:hyperlink w:history="1" w:anchor="_Toc58390331">
+          <w:hyperlink w:history="1" w:anchor="_Toc72212015">
             <w:r>
               <w:rPr>
                 <w:rStyle w:val="Hyperlink"/>
@@ -2697,7 +2720,7 @@
                 <w:noProof/>
                 <w:webHidden/>
               </w:rPr>
-              <w:instrText xml:space="preserve"> PAGEREF _Toc58390331 \h </w:instrText>
+              <w:instrText xml:space="preserve"> PAGEREF _Toc72212015 \h </w:instrText>
             </w:r>
             <w:r>
               <w:rPr>
@@ -2741,10 +2764,10 @@
               <w:noProof/>
               <w:sz w:val="22"/>
               <w:szCs w:val="22"/>
-              <w:lang w:val="en-GB" w:eastAsia="ja-JP"/>
+              <w:lang w:eastAsia="ja-JP"/>
             </w:rPr>
           </w:pPr>
-          <w:hyperlink w:history="1" w:anchor="_Toc58390332">
+          <w:hyperlink w:history="1" w:anchor="_Toc72212016">
             <w:r>
               <w:rPr>
                 <w:rStyle w:val="Hyperlink"/>
@@ -2771,7 +2794,7 @@
                 <w:noProof/>
                 <w:webHidden/>
               </w:rPr>
-              <w:instrText xml:space="preserve"> PAGEREF _Toc58390332 \h </w:instrText>
+              <w:instrText xml:space="preserve"> PAGEREF _Toc72212016 \h </w:instrText>
             </w:r>
             <w:r>
               <w:rPr>
@@ -2813,10 +2836,10 @@
               <w:noProof/>
               <w:sz w:val="22"/>
               <w:szCs w:val="22"/>
-              <w:lang w:val="en-GB" w:eastAsia="ja-JP"/>
+              <w:lang w:eastAsia="ja-JP"/>
             </w:rPr>
           </w:pPr>
-          <w:hyperlink w:history="1" w:anchor="_Toc58390333">
+          <w:hyperlink w:history="1" w:anchor="_Toc72212017">
             <w:r>
               <w:rPr>
                 <w:rStyle w:val="Hyperlink"/>
@@ -2843,7 +2866,7 @@
                 <w:noProof/>
                 <w:webHidden/>
               </w:rPr>
-              <w:instrText xml:space="preserve"> PAGEREF _Toc58390333 \h </w:instrText>
+              <w:instrText xml:space="preserve"> PAGEREF _Toc72212017 \h </w:instrText>
             </w:r>
             <w:r>
               <w:rPr>
@@ -2885,10 +2908,10 @@
               <w:noProof/>
               <w:sz w:val="22"/>
               <w:szCs w:val="22"/>
-              <w:lang w:val="en-GB" w:eastAsia="ja-JP"/>
+              <w:lang w:eastAsia="ja-JP"/>
             </w:rPr>
           </w:pPr>
-          <w:hyperlink w:history="1" w:anchor="_Toc58390334">
+          <w:hyperlink w:history="1" w:anchor="_Toc72212018">
             <w:r>
               <w:rPr>
                 <w:rStyle w:val="Hyperlink"/>
@@ -2915,7 +2938,7 @@
                 <w:noProof/>
                 <w:webHidden/>
               </w:rPr>
-              <w:instrText xml:space="preserve"> PAGEREF _Toc58390334 \h </w:instrText>
+              <w:instrText xml:space="preserve"> PAGEREF _Toc72212018 \h </w:instrText>
             </w:r>
             <w:r>
               <w:rPr>
@@ -2957,10 +2980,10 @@
               <w:noProof/>
               <w:sz w:val="22"/>
               <w:szCs w:val="22"/>
-              <w:lang w:val="en-GB" w:eastAsia="ja-JP"/>
+              <w:lang w:eastAsia="ja-JP"/>
             </w:rPr>
           </w:pPr>
-          <w:hyperlink w:history="1" w:anchor="_Toc58390335">
+          <w:hyperlink w:history="1" w:anchor="_Toc72212019">
             <w:r>
               <w:rPr>
                 <w:rStyle w:val="Hyperlink"/>
@@ -2987,7 +3010,7 @@
                 <w:noProof/>
                 <w:webHidden/>
               </w:rPr>
-              <w:instrText xml:space="preserve"> PAGEREF _Toc58390335 \h </w:instrText>
+              <w:instrText xml:space="preserve"> PAGEREF _Toc72212019 \h </w:instrText>
             </w:r>
             <w:r>
               <w:rPr>
@@ -3029,10 +3052,10 @@
               <w:noProof/>
               <w:sz w:val="22"/>
               <w:szCs w:val="22"/>
-              <w:lang w:val="en-GB" w:eastAsia="ja-JP"/>
+              <w:lang w:eastAsia="ja-JP"/>
             </w:rPr>
           </w:pPr>
-          <w:hyperlink w:history="1" w:anchor="_Toc58390336">
+          <w:hyperlink w:history="1" w:anchor="_Toc72212020">
             <w:r>
               <w:rPr>
                 <w:rStyle w:val="Hyperlink"/>
@@ -3059,7 +3082,7 @@
                 <w:noProof/>
                 <w:webHidden/>
               </w:rPr>
-              <w:instrText xml:space="preserve"> PAGEREF _Toc58390336 \h </w:instrText>
+              <w:instrText xml:space="preserve"> PAGEREF _Toc72212020 \h </w:instrText>
             </w:r>
             <w:r>
               <w:rPr>
@@ -3101,10 +3124,10 @@
               <w:noProof/>
               <w:sz w:val="22"/>
               <w:szCs w:val="22"/>
-              <w:lang w:val="en-GB" w:eastAsia="ja-JP"/>
+              <w:lang w:eastAsia="ja-JP"/>
             </w:rPr>
           </w:pPr>
-          <w:hyperlink w:history="1" w:anchor="_Toc58390337">
+          <w:hyperlink w:history="1" w:anchor="_Toc72212021">
             <w:r>
               <w:rPr>
                 <w:rStyle w:val="Hyperlink"/>
@@ -3131,7 +3154,7 @@
                 <w:noProof/>
                 <w:webHidden/>
               </w:rPr>
-              <w:instrText xml:space="preserve"> PAGEREF _Toc58390337 \h </w:instrText>
+              <w:instrText xml:space="preserve"> PAGEREF _Toc72212021 \h </w:instrText>
             </w:r>
             <w:r>
               <w:rPr>
@@ -3173,10 +3196,10 @@
               <w:noProof/>
               <w:sz w:val="22"/>
               <w:szCs w:val="22"/>
-              <w:lang w:val="en-GB" w:eastAsia="ja-JP"/>
+              <w:lang w:eastAsia="ja-JP"/>
             </w:rPr>
           </w:pPr>
-          <w:hyperlink w:history="1" w:anchor="_Toc58390338">
+          <w:hyperlink w:history="1" w:anchor="_Toc72212022">
             <w:r>
               <w:rPr>
                 <w:rStyle w:val="Hyperlink"/>
@@ -3203,7 +3226,7 @@
                 <w:noProof/>
                 <w:webHidden/>
               </w:rPr>
-              <w:instrText xml:space="preserve"> PAGEREF _Toc58390338 \h </w:instrText>
+              <w:instrText xml:space="preserve"> PAGEREF _Toc72212022 \h </w:instrText>
             </w:r>
             <w:r>
               <w:rPr>
@@ -3245,10 +3268,10 @@
               <w:noProof/>
               <w:sz w:val="22"/>
               <w:szCs w:val="22"/>
-              <w:lang w:val="en-GB" w:eastAsia="ja-JP"/>
+              <w:lang w:eastAsia="ja-JP"/>
             </w:rPr>
           </w:pPr>
-          <w:hyperlink w:history="1" w:anchor="_Toc58390339">
+          <w:hyperlink w:history="1" w:anchor="_Toc72212023">
             <w:r>
               <w:rPr>
                 <w:rStyle w:val="Hyperlink"/>
@@ -3275,7 +3298,7 @@
                 <w:noProof/>
                 <w:webHidden/>
               </w:rPr>
-              <w:instrText xml:space="preserve"> PAGEREF _Toc58390339 \h </w:instrText>
+              <w:instrText xml:space="preserve"> PAGEREF _Toc72212023 \h </w:instrText>
             </w:r>
             <w:r>
               <w:rPr>
@@ -3317,10 +3340,10 @@
               <w:noProof/>
               <w:sz w:val="22"/>
               <w:szCs w:val="22"/>
-              <w:lang w:val="en-GB" w:eastAsia="ja-JP"/>
+              <w:lang w:eastAsia="ja-JP"/>
             </w:rPr>
           </w:pPr>
-          <w:hyperlink w:history="1" w:anchor="_Toc58390340">
+          <w:hyperlink w:history="1" w:anchor="_Toc72212024">
             <w:r>
               <w:rPr>
                 <w:rStyle w:val="Hyperlink"/>
@@ -3347,7 +3370,7 @@
                 <w:noProof/>
                 <w:webHidden/>
               </w:rPr>
-              <w:instrText xml:space="preserve"> PAGEREF _Toc58390340 \h </w:instrText>
+              <w:instrText xml:space="preserve"> PAGEREF _Toc72212024 \h </w:instrText>
             </w:r>
             <w:r>
               <w:rPr>
@@ -3389,10 +3412,10 @@
               <w:noProof/>
               <w:sz w:val="22"/>
               <w:szCs w:val="22"/>
-              <w:lang w:val="en-GB" w:eastAsia="ja-JP"/>
+              <w:lang w:eastAsia="ja-JP"/>
             </w:rPr>
           </w:pPr>
-          <w:hyperlink w:history="1" w:anchor="_Toc58390341">
+          <w:hyperlink w:history="1" w:anchor="_Toc72212025">
             <w:r>
               <w:rPr>
                 <w:rStyle w:val="Hyperlink"/>
@@ -3419,7 +3442,7 @@
                 <w:noProof/>
                 <w:webHidden/>
               </w:rPr>
-              <w:instrText xml:space="preserve"> PAGEREF _Toc58390341 \h </w:instrText>
+              <w:instrText xml:space="preserve"> PAGEREF _Toc72212025 \h </w:instrText>
             </w:r>
             <w:r>
               <w:rPr>
@@ -3461,10 +3484,10 @@
               <w:noProof/>
               <w:sz w:val="22"/>
               <w:szCs w:val="22"/>
-              <w:lang w:val="en-GB" w:eastAsia="ja-JP"/>
+              <w:lang w:eastAsia="ja-JP"/>
             </w:rPr>
           </w:pPr>
-          <w:hyperlink w:history="1" w:anchor="_Toc58390342">
+          <w:hyperlink w:history="1" w:anchor="_Toc72212026">
             <w:r>
               <w:rPr>
                 <w:rStyle w:val="Hyperlink"/>
@@ -3491,7 +3514,7 @@
                 <w:noProof/>
                 <w:webHidden/>
               </w:rPr>
-              <w:instrText xml:space="preserve"> PAGEREF _Toc58390342 \h </w:instrText>
+              <w:instrText xml:space="preserve"> PAGEREF _Toc72212026 \h </w:instrText>
             </w:r>
             <w:r>
               <w:rPr>
@@ -3536,10 +3559,10 @@
               <w:noProof/>
               <w:sz w:val="22"/>
               <w:szCs w:val="22"/>
-              <w:lang w:val="en-GB" w:eastAsia="ja-JP"/>
+              <w:lang w:eastAsia="ja-JP"/>
             </w:rPr>
           </w:pPr>
-          <w:hyperlink w:history="1" w:anchor="_Toc58390343">
+          <w:hyperlink w:history="1" w:anchor="_Toc72212027">
             <w:r>
               <w:rPr>
                 <w:rStyle w:val="Hyperlink"/>
@@ -3555,7 +3578,7 @@
                 <w:noProof/>
                 <w:sz w:val="22"/>
                 <w:szCs w:val="22"/>
-                <w:lang w:val="en-GB" w:eastAsia="ja-JP"/>
+                <w:lang w:eastAsia="ja-JP"/>
               </w:rPr>
               <w:tab/>
             </w:r>
@@ -3564,7 +3587,7 @@
                 <w:rStyle w:val="Hyperlink"/>
                 <w:noProof/>
               </w:rPr>
-              <w:t>Known Issues</w:t>
+              <w:t>Backwards compatibility</w:t>
             </w:r>
             <w:r>
               <w:rPr>
@@ -3585,7 +3608,7 @@
                 <w:noProof/>
                 <w:webHidden/>
               </w:rPr>
-              <w:instrText xml:space="preserve"> PAGEREF _Toc58390343 \h </w:instrText>
+              <w:instrText xml:space="preserve"> PAGEREF _Toc72212027 \h </w:instrText>
             </w:r>
             <w:r>
               <w:rPr>
@@ -3630,10 +3653,10 @@
               <w:noProof/>
               <w:sz w:val="22"/>
               <w:szCs w:val="22"/>
-              <w:lang w:val="en-GB" w:eastAsia="ja-JP"/>
+              <w:lang w:eastAsia="ja-JP"/>
             </w:rPr>
           </w:pPr>
-          <w:hyperlink w:history="1" w:anchor="_Toc58390344">
+          <w:hyperlink w:history="1" w:anchor="_Toc72212028">
             <w:r>
               <w:rPr>
                 <w:rStyle w:val="Hyperlink"/>
@@ -3649,7 +3672,7 @@
                 <w:noProof/>
                 <w:sz w:val="22"/>
                 <w:szCs w:val="22"/>
-                <w:lang w:val="en-GB" w:eastAsia="ja-JP"/>
+                <w:lang w:eastAsia="ja-JP"/>
               </w:rPr>
               <w:tab/>
             </w:r>
@@ -3658,6 +3681,100 @@
                 <w:rStyle w:val="Hyperlink"/>
                 <w:noProof/>
               </w:rPr>
+              <w:t>Known Issues</w:t>
+            </w:r>
+            <w:r>
+              <w:rPr>
+                <w:noProof/>
+                <w:webHidden/>
+              </w:rPr>
+              <w:tab/>
+            </w:r>
+            <w:r>
+              <w:rPr>
+                <w:noProof/>
+                <w:webHidden/>
+              </w:rPr>
+              <w:fldChar w:fldCharType="begin"/>
+            </w:r>
+            <w:r>
+              <w:rPr>
+                <w:noProof/>
+                <w:webHidden/>
+              </w:rPr>
+              <w:instrText xml:space="preserve"> PAGEREF _Toc72212028 \h </w:instrText>
+            </w:r>
+            <w:r>
+              <w:rPr>
+                <w:noProof/>
+                <w:webHidden/>
+              </w:rPr>
+            </w:r>
+            <w:r>
+              <w:rPr>
+                <w:noProof/>
+                <w:webHidden/>
+              </w:rPr>
+              <w:fldChar w:fldCharType="separate"/>
+            </w:r>
+            <w:r>
+              <w:rPr>
+                <w:noProof/>
+                <w:webHidden/>
+              </w:rPr>
+              <w:t>37</w:t>
+            </w:r>
+            <w:r>
+              <w:rPr>
+                <w:noProof/>
+                <w:webHidden/>
+              </w:rPr>
+              <w:fldChar w:fldCharType="end"/>
+            </w:r>
+          </w:hyperlink>
+        </w:p>
+        <w:p>
+          <w:pPr>
+            <w:pStyle w:val="Inhopg1"/>
+            <w:tabs>
+              <w:tab w:val="left" w:pos="480"/>
+              <w:tab w:val="right" w:pos="9350"/>
+            </w:tabs>
+            <w:rPr>
+              <w:rFonts w:eastAsiaTheme="minorEastAsia" w:cstheme="minorBidi"/>
+              <w:b w:val="0"/>
+              <w:bCs w:val="0"/>
+              <w:noProof/>
+              <w:sz w:val="22"/>
+              <w:szCs w:val="22"/>
+              <w:lang w:eastAsia="ja-JP"/>
+            </w:rPr>
+          </w:pPr>
+          <w:hyperlink w:history="1" w:anchor="_Toc72212029">
+            <w:r>
+              <w:rPr>
+                <w:rStyle w:val="Hyperlink"/>
+                <w:noProof/>
+              </w:rPr>
+              <w:t>9.</w:t>
+            </w:r>
+            <w:r>
+              <w:rPr>
+                <w:rFonts w:eastAsiaTheme="minorEastAsia" w:cstheme="minorBidi"/>
+                <w:b w:val="0"/>
+                <w:bCs w:val="0"/>
+                <w:noProof/>
+                <w:sz w:val="22"/>
+                <w:szCs w:val="22"/>
+                <w:lang w:eastAsia="ja-JP"/>
+              </w:rPr>
+              <w:tab/>
+            </w:r>
+            <w:r>
+              <w:rPr>
+                <w:rStyle w:val="Hyperlink"/>
+                <w:noProof/>
+              </w:rPr>
               <w:t>Release History</w:t>
             </w:r>
             <w:r>
@@ -3679,7 +3796,7 @@
                 <w:noProof/>
                 <w:webHidden/>
               </w:rPr>
-              <w:instrText xml:space="preserve"> PAGEREF _Toc58390344 \h </w:instrText>
+              <w:instrText xml:space="preserve"> PAGEREF _Toc72212029 \h </w:instrText>
             </w:r>
             <w:r>
               <w:rPr>
@@ -3749,7 +3866,7 @@
           <w:numId w:val="6"/>
         </w:numPr>
       </w:pPr>
-      <w:bookmarkStart w:name="_Toc58390299" w:id="0"/>
+      <w:bookmarkStart w:name="_Toc72211983" w:id="0"/>
       <w:r>
         <w:lastRenderedPageBreak/>
         <w:t>Summary</w:t>
@@ -3861,7 +3978,66 @@
     <w:p/>
     <w:p>
       <w:r>
-        <w:t>The LINK cartridge was build and tested with SFRA version 5.0.1 and B2C Commerce version 20.9 (Compatibility Mode: 19.1)</w:t>
+        <w:rPr/>
+        <w:t xml:space="preserve">The LINK cartridge was </w:t>
+      </w:r>
+      <w:proofErr w:type="gramStart"/>
+      <w:r>
+        <w:rPr/>
+        <w:t>build</w:t>
+      </w:r>
+      <w:proofErr w:type="gramEnd"/>
+      <w:r>
+        <w:rPr/>
+        <w:t xml:space="preserve"> and tested with SFRA version </w:t>
+      </w:r>
+      <w:r>
+        <w:rPr/>
+        <w:t>6</w:t>
+      </w:r>
+      <w:r>
+        <w:rPr/>
+        <w:t>.0.</w:t>
+      </w:r>
+      <w:r>
+        <w:rPr/>
+        <w:t>0</w:t>
+      </w:r>
+      <w:r>
+        <w:rPr/>
+        <w:t xml:space="preserve"> and B2C Commerce version 2</w:t>
+      </w:r>
+      <w:r>
+        <w:rPr/>
+        <w:t>1</w:t>
+      </w:r>
+      <w:r>
+        <w:rPr/>
+        <w:t>.</w:t>
+      </w:r>
+      <w:r>
+        <w:rPr/>
+        <w:t>6</w:t>
+      </w:r>
+      <w:r>
+        <w:rPr/>
+        <w:t xml:space="preserve"> (Compatibility Mode: </w:t>
+      </w:r>
+      <w:r>
+        <w:rPr/>
+        <w:t>21</w:t>
+      </w:r>
+      <w:r>
+        <w:rPr/>
+        <w:t>.</w:t>
+      </w:r>
+      <w:r>
+        <w:rPr/>
+        <w:t>2</w:t>
+      </w:r>
+      <w:r>
+        <w:rPr/>
+        <w:t>)</w:t>
       </w:r>
     </w:p>
     <w:p/>
@@ -3878,7 +4054,7 @@
           <w:numId w:val="6"/>
         </w:numPr>
       </w:pPr>
-      <w:bookmarkStart w:name="_Toc58390300" w:id="1"/>
+      <w:bookmarkStart w:name="_Toc72211984" w:id="1"/>
       <w:r>
         <w:lastRenderedPageBreak/>
         <w:t>Component Overview</w:t>
@@ -3890,7 +4066,7 @@
       <w:pPr>
         <w:pStyle w:val="Kop2"/>
       </w:pPr>
-      <w:bookmarkStart w:name="_Toc58390301" w:id="2"/>
+      <w:bookmarkStart w:name="_Toc72211985" w:id="2"/>
       <w:r>
         <w:t>Functional Overview</w:t>
       </w:r>
@@ -4162,7 +4338,7 @@
       <w:pPr>
         <w:pStyle w:val="Kop2"/>
       </w:pPr>
-      <w:bookmarkStart w:name="_Toc58390302" w:id="3"/>
+      <w:bookmarkStart w:name="_Toc72211986" w:id="3"/>
       <w:r>
         <w:lastRenderedPageBreak/>
         <w:t>Use Cases</w:t>
@@ -4244,7 +4420,7 @@
       <w:pPr>
         <w:pStyle w:val="Kop2"/>
       </w:pPr>
-      <w:bookmarkStart w:name="_Toc58390303" w:id="4"/>
+      <w:bookmarkStart w:name="_Toc72211987" w:id="4"/>
       <w:r>
         <w:t>Limitations, Constraints</w:t>
       </w:r>
@@ -4349,7 +4525,7 @@
       <w:pPr>
         <w:pStyle w:val="Kop2"/>
       </w:pPr>
-      <w:bookmarkStart w:name="_Toc58390304" w:id="5"/>
+      <w:bookmarkStart w:name="_Toc72211988" w:id="5"/>
       <w:r>
         <w:t>Compatibility</w:t>
       </w:r>
@@ -4363,17 +4539,31 @@
     </w:p>
     <w:p>
       <w:r>
-        <w:t>SFRA version: 5.0.1</w:t>
-      </w:r>
-    </w:p>
-    <w:p>
-      <w:r>
-        <w:t>Compatibility mode: 19.1</w:t>
-      </w:r>
-      <w:r>
-        <w:rPr>
-          <w:i/>
-          <w:iCs/>
+        <w:t xml:space="preserve">SFRA version: </w:t>
+      </w:r>
+      <w:r>
+        <w:t>6</w:t>
+      </w:r>
+      <w:r>
+        <w:t>.0.</w:t>
+      </w:r>
+      <w:r>
+        <w:t>0 (supports previous versions by limited code changes)</w:t>
+      </w:r>
+    </w:p>
+    <w:p>
+      <w:r>
+        <w:rPr/>
+        <w:t xml:space="preserve">Compatibility mode: </w:t>
+      </w:r>
+      <w:r>
+        <w:rPr/>
+        <w:t>21.2</w:t>
+      </w:r>
+      <w:r>
+        <w:rPr>
+          <w:i w:val="1"/>
+          <w:iCs w:val="1"/>
         </w:rPr>
         <w:t xml:space="preserve"> </w:t>
       </w:r>
@@ -4383,7 +4573,7 @@
       <w:pPr>
         <w:pStyle w:val="Kop2"/>
       </w:pPr>
-      <w:bookmarkStart w:name="_Toc58390305" w:id="6"/>
+      <w:bookmarkStart w:name="_Toc72211989" w:id="6"/>
       <w:r>
         <w:t>Privacy, Payment</w:t>
       </w:r>
@@ -4417,7 +4607,7 @@
           <w:numId w:val="6"/>
         </w:numPr>
       </w:pPr>
-      <w:bookmarkStart w:name="_Toc58390306" w:id="7"/>
+      <w:bookmarkStart w:name="_Toc72211990" w:id="7"/>
       <w:r>
         <w:lastRenderedPageBreak/>
         <w:t>Implementation Guide</w:t>
@@ -4488,7 +4678,7 @@
       <w:pPr>
         <w:pStyle w:val="Kop2"/>
       </w:pPr>
-      <w:bookmarkStart w:name="_Toc58390307" w:id="8"/>
+      <w:bookmarkStart w:name="_Toc72211991" w:id="8"/>
       <w:r>
         <w:t>Setup of Business Manager</w:t>
       </w:r>
@@ -4498,7 +4688,7 @@
       <w:pPr>
         <w:pStyle w:val="Kop3"/>
       </w:pPr>
-      <w:bookmarkStart w:name="_Toc58390308" w:id="9"/>
+      <w:bookmarkStart w:name="_Toc72211992" w:id="9"/>
       <w:r>
         <w:t>Setup Storefront Cartridges</w:t>
       </w:r>
@@ -4801,7 +4991,7 @@
           <w:szCs w:val="24"/>
         </w:rPr>
       </w:pPr>
-      <w:bookmarkStart w:name="_Toc58390309" w:id="11"/>
+      <w:bookmarkStart w:name="_Toc72211993" w:id="11"/>
       <w:r>
         <w:rPr>
           <w:rFonts w:asciiTheme="minorHAnsi" w:hAnsiTheme="minorHAnsi"/>
@@ -5093,7 +5283,6 @@
           <w:tcPr>
             <w:cnfStyle w:val="001000000100" w:firstRow="0" w:lastRow="0" w:firstColumn="1" w:lastColumn="0" w:oddVBand="0" w:evenVBand="0" w:oddHBand="0" w:evenHBand="0" w:firstRowFirstColumn="1" w:firstRowLastColumn="0" w:lastRowFirstColumn="0" w:lastRowLastColumn="0"/>
             <w:tcW w:w="9350" w:type="dxa"/>
-            <w:tcMar/>
           </w:tcPr>
           <w:p>
             <w:pPr>
@@ -5120,7 +5309,6 @@
           <w:tcPr>
             <w:cnfStyle w:val="001000000000" w:firstRow="0" w:lastRow="0" w:firstColumn="1" w:lastColumn="0" w:oddVBand="0" w:evenVBand="0" w:oddHBand="0" w:evenHBand="0" w:firstRowFirstColumn="0" w:firstRowLastColumn="0" w:lastRowFirstColumn="0" w:lastRowLastColumn="0"/>
             <w:tcW w:w="9350" w:type="dxa"/>
-            <w:tcMar/>
           </w:tcPr>
           <w:p>
             <w:pPr>
@@ -5134,14 +5322,7 @@
                 <w:sz w:val="22"/>
                 <w:szCs w:val="22"/>
               </w:rPr>
-              <w:t>bm_</w:t>
-            </w:r>
-            <w:r>
-              <w:rPr>
-                <w:sz w:val="22"/>
-                <w:szCs w:val="22"/>
-              </w:rPr>
-              <w:t>mollie:int_mollie</w:t>
+              <w:t>bm_mollie:int_mollie</w:t>
             </w:r>
             <w:r>
               <w:rPr>
@@ -5163,7 +5344,7 @@
       <w:pPr>
         <w:pStyle w:val="Kop3"/>
       </w:pPr>
-      <w:bookmarkStart w:name="_Toc58390310" w:id="12"/>
+      <w:bookmarkStart w:name="_Toc72211994" w:id="12"/>
       <w:r>
         <w:lastRenderedPageBreak/>
         <w:t>Import data</w:t>
@@ -5321,7 +5502,7 @@
       <w:pPr>
         <w:pStyle w:val="Kop2"/>
       </w:pPr>
-      <w:bookmarkStart w:name="_Toc58390311" w:id="13"/>
+      <w:bookmarkStart w:name="_Toc72211995" w:id="13"/>
       <w:r>
         <w:lastRenderedPageBreak/>
         <w:t>Configuration</w:t>
@@ -5332,7 +5513,7 @@
       <w:pPr>
         <w:pStyle w:val="Kop3"/>
       </w:pPr>
-      <w:bookmarkStart w:name="_Toc58390312" w:id="14"/>
+      <w:bookmarkStart w:name="_Toc72211996" w:id="14"/>
       <w:r>
         <w:t xml:space="preserve">Configure </w:t>
       </w:r>
@@ -5424,7 +5605,7 @@
     <w:p>
       <w:r>
         <w:drawing>
-          <wp:inline wp14:editId="0572E947" wp14:anchorId="50D01CEA">
+          <wp:inline wp14:editId="36403742" wp14:anchorId="50D01CEA">
             <wp:extent cx="5943600" cy="3228975"/>
             <wp:effectExtent l="0" t="0" r="0" b="0"/>
             <wp:docPr id="2094408992" name="Afbeelding 1927442986" title=""/>
@@ -5439,7 +5620,7 @@
                     <pic:cNvPicPr/>
                   </pic:nvPicPr>
                   <pic:blipFill>
-                    <a:blip r:embed="Rbe411797cd40447d">
+                    <a:blip r:embed="R3142c2cc312440bf">
                       <a:extLst xmlns:a="http://schemas.openxmlformats.org/drawingml/2006/main">
                         <a:ext uri="{28A0092B-C50C-407E-A947-70E740481C1C}">
                           <a14:useLocalDpi xmlns:a14="http://schemas.microsoft.com/office/drawing/2010/main" val="0"/>
@@ -6857,7 +7038,7 @@
       <w:pPr>
         <w:pStyle w:val="Kop3"/>
       </w:pPr>
-      <w:bookmarkStart w:name="_Toc58390313" w:id="15"/>
+      <w:bookmarkStart w:name="_Toc72211997" w:id="15"/>
       <w:r>
         <w:lastRenderedPageBreak/>
         <w:t>Configure Services</w:t>
@@ -6938,7 +7119,7 @@
       </w:r>
       <w:r>
         <w:drawing>
-          <wp:inline wp14:editId="57683B81" wp14:anchorId="01392297">
+          <wp:inline wp14:editId="38D166AE" wp14:anchorId="01392297">
             <wp:extent cx="5715000" cy="2962275"/>
             <wp:effectExtent l="0" t="0" r="0" b="0"/>
             <wp:docPr id="228856943" name="Afbeelding 228856943" title=""/>
@@ -6953,7 +7134,7 @@
                     <pic:cNvPicPr/>
                   </pic:nvPicPr>
                   <pic:blipFill>
-                    <a:blip r:embed="R0ecf14bd1e6d4d3c">
+                    <a:blip r:embed="Rf1db5bb8f4794b9e">
                       <a:extLst xmlns:a="http://schemas.openxmlformats.org/drawingml/2006/main">
                         <a:ext uri="{28A0092B-C50C-407E-A947-70E740481C1C}">
                           <a14:useLocalDpi xmlns:a14="http://schemas.microsoft.com/office/drawing/2010/main" val="0"/>
@@ -7022,7 +7203,7 @@
       <w:pPr>
         <w:pStyle w:val="Kop3"/>
       </w:pPr>
-      <w:bookmarkStart w:name="_Toc58390314" w:id="16"/>
+      <w:bookmarkStart w:name="_Toc72211998" w:id="16"/>
       <w:r>
         <w:lastRenderedPageBreak/>
         <w:t>Configure Payment Methods</w:t>
@@ -7033,7 +7214,7 @@
       <w:pPr>
         <w:pStyle w:val="Kop4"/>
       </w:pPr>
-      <w:bookmarkStart w:name="_Toc58390315" w:id="17"/>
+      <w:bookmarkStart w:name="_Toc72211999" w:id="17"/>
       <w:r>
         <w:t>Validating payment methods</w:t>
       </w:r>
@@ -7119,7 +7300,7 @@
       </w:r>
       <w:r>
         <w:drawing>
-          <wp:inline wp14:editId="7B040259" wp14:anchorId="77F55FFC">
+          <wp:inline wp14:editId="4AC92709" wp14:anchorId="77F55FFC">
             <wp:extent cx="5715000" cy="3305175"/>
             <wp:effectExtent l="0" t="0" r="0" b="0"/>
             <wp:docPr id="1590791357" name="Afbeelding 1590791357" title=""/>
@@ -7134,7 +7315,7 @@
                     <pic:cNvPicPr/>
                   </pic:nvPicPr>
                   <pic:blipFill>
-                    <a:blip r:embed="R2957fc8ca8164cbe">
+                    <a:blip r:embed="R7f3711a1eb31404f">
                       <a:extLst xmlns:a="http://schemas.openxmlformats.org/drawingml/2006/main">
                         <a:ext uri="{28A0092B-C50C-407E-A947-70E740481C1C}">
                           <a14:useLocalDpi xmlns:a14="http://schemas.microsoft.com/office/drawing/2010/main" val="0"/>
@@ -7205,7 +7386,7 @@
       <w:pPr>
         <w:pStyle w:val="Kop4"/>
       </w:pPr>
-      <w:bookmarkStart w:name="_Toc58390316" w:id="18"/>
+      <w:bookmarkStart w:name="_Toc72212000" w:id="18"/>
       <w:r>
         <w:lastRenderedPageBreak/>
         <w:t>Localizing payment methods</w:t>
@@ -7302,7 +7483,7 @@
     <w:p>
       <w:r>
         <w:drawing>
-          <wp:inline wp14:editId="48CA0343" wp14:anchorId="2723B061">
+          <wp:inline wp14:editId="4E63DEB5" wp14:anchorId="2723B061">
             <wp:extent cx="5943600" cy="2905125"/>
             <wp:effectExtent l="0" t="0" r="0" b="0"/>
             <wp:docPr id="1380700613" name="Afbeelding 1380700613" title=""/>
@@ -7317,7 +7498,7 @@
                     <pic:cNvPicPr/>
                   </pic:nvPicPr>
                   <pic:blipFill>
-                    <a:blip r:embed="Rf397ea4319114224">
+                    <a:blip r:embed="Ra923731d62fb483e">
                       <a:extLst xmlns:a="http://schemas.openxmlformats.org/drawingml/2006/main">
                         <a:ext uri="{28A0092B-C50C-407E-A947-70E740481C1C}">
                           <a14:useLocalDpi xmlns:a14="http://schemas.microsoft.com/office/drawing/2010/main" val="0"/>
@@ -7353,7 +7534,7 @@
       <w:pPr>
         <w:pStyle w:val="Kop4"/>
       </w:pPr>
-      <w:bookmarkStart w:name="_Toc58390317" w:id="19"/>
+      <w:bookmarkStart w:name="_Toc72212001" w:id="19"/>
       <w:r>
         <w:lastRenderedPageBreak/>
         <w:t>Sorting payment methods</w:t>
@@ -7472,7 +7653,7 @@
     <w:p>
       <w:r>
         <w:drawing>
-          <wp:inline wp14:editId="11E908F7" wp14:anchorId="6F18DE1B">
+          <wp:inline wp14:editId="7C596A94" wp14:anchorId="6F18DE1B">
             <wp:extent cx="5943600" cy="2933700"/>
             <wp:effectExtent l="0" t="0" r="0" b="0"/>
             <wp:docPr id="527361688" name="Afbeelding 527361688" title=""/>
@@ -7487,7 +7668,7 @@
                     <pic:cNvPicPr/>
                   </pic:nvPicPr>
                   <pic:blipFill>
-                    <a:blip r:embed="R3f2030bed234488c">
+                    <a:blip r:embed="R68750a5e08ac4e34">
                       <a:extLst xmlns:a="http://schemas.openxmlformats.org/drawingml/2006/main">
                         <a:ext uri="{28A0092B-C50C-407E-A947-70E740481C1C}">
                           <a14:useLocalDpi xmlns:a14="http://schemas.microsoft.com/office/drawing/2010/main" val="0"/>
@@ -7523,7 +7704,7 @@
       <w:pPr>
         <w:pStyle w:val="Kop4"/>
       </w:pPr>
-      <w:bookmarkStart w:name="_Toc58390318" w:id="20"/>
+      <w:bookmarkStart w:name="_Toc72212002" w:id="20"/>
       <w:r>
         <w:lastRenderedPageBreak/>
         <w:t>Description field</w:t>
@@ -8155,7 +8336,7 @@
     <w:p>
       <w:r>
         <w:drawing>
-          <wp:inline wp14:editId="27734A1E" wp14:anchorId="14C9C6A4">
+          <wp:inline wp14:editId="38844386" wp14:anchorId="14C9C6A4">
             <wp:extent cx="5943600" cy="3638550"/>
             <wp:effectExtent l="0" t="0" r="0" b="0"/>
             <wp:docPr id="30978767" name="Afbeelding 2003801025" title=""/>
@@ -8170,7 +8351,7 @@
                     <pic:cNvPicPr/>
                   </pic:nvPicPr>
                   <pic:blipFill>
-                    <a:blip r:embed="Rbf166b1739d34086">
+                    <a:blip r:embed="R0f3beaa5f24f4248">
                       <a:extLst xmlns:a="http://schemas.openxmlformats.org/drawingml/2006/main">
                         <a:ext uri="{28A0092B-C50C-407E-A947-70E740481C1C}">
                           <a14:useLocalDpi xmlns:a14="http://schemas.microsoft.com/office/drawing/2010/main" val="0"/>
@@ -8366,7 +8547,7 @@
     <w:p>
       <w:r>
         <w:drawing>
-          <wp:inline wp14:editId="064720CC" wp14:anchorId="3B05C1D7">
+          <wp:inline wp14:editId="68ABEB57" wp14:anchorId="3B05C1D7">
             <wp:extent cx="5943600" cy="1914525"/>
             <wp:effectExtent l="0" t="0" r="0" b="0"/>
             <wp:docPr id="127826754" name="Afbeelding 127826754" title=""/>
@@ -8381,7 +8562,7 @@
                     <pic:cNvPicPr/>
                   </pic:nvPicPr>
                   <pic:blipFill>
-                    <a:blip r:embed="R4f02388445ae47a7">
+                    <a:blip r:embed="Ra714b03293ec4001">
                       <a:extLst xmlns:a="http://schemas.openxmlformats.org/drawingml/2006/main">
                         <a:ext uri="{28A0092B-C50C-407E-A947-70E740481C1C}">
                           <a14:useLocalDpi xmlns:a14="http://schemas.microsoft.com/office/drawing/2010/main" val="0"/>
@@ -8417,16 +8598,15 @@
       <w:pPr>
         <w:pStyle w:val="Kop4"/>
       </w:pPr>
-      <w:bookmarkStart w:name="_Toc58390319" w:id="21"/>
-      <w:r>
-        <w:rPr/>
+      <w:bookmarkStart w:name="_Toc72212003" w:id="21"/>
+      <w:r>
+        <w:lastRenderedPageBreak/>
         <w:t>Pay after delivery payment methods</w:t>
       </w:r>
       <w:bookmarkEnd w:id="21"/>
     </w:p>
     <w:p>
       <w:r>
-        <w:rPr/>
         <w:t>Pay after delivery payment methods such as Klarna Pay later or Klarna Slice it require the Orders API and cannot be used with the Payments API. This is because Klarna needs the order information to do a risk assessment.</w:t>
       </w:r>
     </w:p>
@@ -8435,7 +8615,7 @@
       <w:pPr>
         <w:pStyle w:val="Kop4"/>
       </w:pPr>
-      <w:bookmarkStart w:name="_Toc58390320" w:id="22"/>
+      <w:bookmarkStart w:name="_Toc72212004" w:id="22"/>
       <w:r>
         <w:t>Remaining attributes or settings</w:t>
       </w:r>
@@ -8966,7 +9146,7 @@
           <w:numId w:val="6"/>
         </w:numPr>
       </w:pPr>
-      <w:bookmarkStart w:name="_Toc58390321" w:id="23"/>
+      <w:bookmarkStart w:name="_Toc72212005" w:id="23"/>
       <w:r>
         <w:lastRenderedPageBreak/>
         <w:t>Testing</w:t>
@@ -9309,7 +9489,7 @@
       <w:pPr>
         <w:pStyle w:val="Kop2"/>
       </w:pPr>
-      <w:bookmarkStart w:name="_Toc58390322" w:id="24"/>
+      <w:bookmarkStart w:name="_Toc72212006" w:id="24"/>
       <w:r>
         <w:lastRenderedPageBreak/>
         <w:t>Checkout</w:t>
@@ -9320,7 +9500,7 @@
       <w:pPr>
         <w:pStyle w:val="Kop3"/>
       </w:pPr>
-      <w:bookmarkStart w:name="_Toc58390323" w:id="25"/>
+      <w:bookmarkStart w:name="_Toc72212007" w:id="25"/>
       <w:r>
         <w:t>Checkout as a guest</w:t>
       </w:r>
@@ -9381,7 +9561,7 @@
       </w:pPr>
       <w:r>
         <w:drawing>
-          <wp:inline wp14:editId="6E466754" wp14:anchorId="1EBC7079">
+          <wp:inline wp14:editId="469C6DBE" wp14:anchorId="1EBC7079">
             <wp:extent cx="3960000" cy="3940962"/>
             <wp:effectExtent l="0" t="0" r="0" b="0"/>
             <wp:docPr id="580672921" name="Afbeelding 580672921" title=""/>
@@ -9396,7 +9576,7 @@
                     <pic:cNvPicPr/>
                   </pic:nvPicPr>
                   <pic:blipFill>
-                    <a:blip r:embed="Rb3e8ef63607c4ae4">
+                    <a:blip r:embed="R9c427964999c4600">
                       <a:extLst xmlns:a="http://schemas.openxmlformats.org/drawingml/2006/main">
                         <a:ext uri="{28A0092B-C50C-407E-A947-70E740481C1C}">
                           <a14:useLocalDpi xmlns:a14="http://schemas.microsoft.com/office/drawing/2010/main" val="0"/>
@@ -9450,7 +9630,7 @@
       </w:r>
       <w:r>
         <w:drawing>
-          <wp:inline wp14:editId="4AC206CE" wp14:anchorId="11D13609">
+          <wp:inline wp14:editId="76BC14A3" wp14:anchorId="11D13609">
             <wp:extent cx="3960000" cy="2336400"/>
             <wp:effectExtent l="0" t="0" r="0" b="0"/>
             <wp:docPr id="1775786077" name="Afbeelding 1775786077" title=""/>
@@ -9465,7 +9645,7 @@
                     <pic:cNvPicPr/>
                   </pic:nvPicPr>
                   <pic:blipFill>
-                    <a:blip r:embed="Rdc4caaf093bd4a7a">
+                    <a:blip r:embed="R81dd477ccca542b5">
                       <a:extLst xmlns:a="http://schemas.openxmlformats.org/drawingml/2006/main">
                         <a:ext uri="{28A0092B-C50C-407E-A947-70E740481C1C}">
                           <a14:useLocalDpi xmlns:a14="http://schemas.microsoft.com/office/drawing/2010/main" val="0"/>
@@ -9512,7 +9692,7 @@
       </w:r>
       <w:r>
         <w:drawing>
-          <wp:inline wp14:editId="5C5E53D7" wp14:anchorId="5C9F74CA">
+          <wp:inline wp14:editId="0EE988C4" wp14:anchorId="5C9F74CA">
             <wp:extent cx="3960000" cy="2138400"/>
             <wp:effectExtent l="0" t="0" r="0" b="0"/>
             <wp:docPr id="326503243" name="Afbeelding 326503243" title=""/>
@@ -9527,7 +9707,7 @@
                     <pic:cNvPicPr/>
                   </pic:nvPicPr>
                   <pic:blipFill>
-                    <a:blip r:embed="R976d9872d0be4932">
+                    <a:blip r:embed="Rf0e1a33463554705">
                       <a:extLst xmlns:a="http://schemas.openxmlformats.org/drawingml/2006/main">
                         <a:ext uri="{28A0092B-C50C-407E-A947-70E740481C1C}">
                           <a14:useLocalDpi xmlns:a14="http://schemas.microsoft.com/office/drawing/2010/main" val="0"/>
@@ -9589,7 +9769,7 @@
       </w:r>
       <w:r>
         <w:drawing>
-          <wp:inline wp14:editId="3B0EB08B" wp14:anchorId="186BA0BB">
+          <wp:inline wp14:editId="1214B829" wp14:anchorId="186BA0BB">
             <wp:extent cx="3960000" cy="3227400"/>
             <wp:effectExtent l="0" t="0" r="0" b="0"/>
             <wp:docPr id="117281818" name="Afbeelding 117281818" title=""/>
@@ -9604,7 +9784,7 @@
                     <pic:cNvPicPr/>
                   </pic:nvPicPr>
                   <pic:blipFill>
-                    <a:blip r:embed="R2c39bbcf63ff4718">
+                    <a:blip r:embed="R3e24d2ec12ec4a97">
                       <a:extLst xmlns:a="http://schemas.openxmlformats.org/drawingml/2006/main">
                         <a:ext uri="{28A0092B-C50C-407E-A947-70E740481C1C}">
                           <a14:useLocalDpi xmlns:a14="http://schemas.microsoft.com/office/drawing/2010/main" val="0"/>
@@ -9640,7 +9820,7 @@
       <w:pPr>
         <w:pStyle w:val="Kop3"/>
       </w:pPr>
-      <w:bookmarkStart w:name="_Toc58390324" w:id="26"/>
+      <w:bookmarkStart w:name="_Toc72212008" w:id="26"/>
       <w:r>
         <w:lastRenderedPageBreak/>
         <w:t>Checkout as an authenticated customer with a new card</w:t>
@@ -9707,7 +9887,7 @@
       </w:r>
       <w:r>
         <w:drawing>
-          <wp:inline wp14:editId="4260856A" wp14:anchorId="13A43A07">
+          <wp:inline wp14:editId="4B952828" wp14:anchorId="13A43A07">
             <wp:extent cx="3960000" cy="6383280"/>
             <wp:effectExtent l="0" t="0" r="0" b="0"/>
             <wp:docPr id="951981296" name="Afbeelding 951981296" title=""/>
@@ -9722,7 +9902,7 @@
                     <pic:cNvPicPr/>
                   </pic:nvPicPr>
                   <pic:blipFill>
-                    <a:blip r:embed="R3b810e31b19449f2">
+                    <a:blip r:embed="Re104af69e5014a12">
                       <a:extLst xmlns:a="http://schemas.openxmlformats.org/drawingml/2006/main">
                         <a:ext uri="{28A0092B-C50C-407E-A947-70E740481C1C}">
                           <a14:useLocalDpi xmlns:a14="http://schemas.microsoft.com/office/drawing/2010/main" val="0"/>
@@ -9817,7 +9997,7 @@
       </w:r>
       <w:r>
         <w:drawing>
-          <wp:inline wp14:editId="11E63808" wp14:anchorId="616E823D">
+          <wp:inline wp14:editId="4C271FAD" wp14:anchorId="616E823D">
             <wp:extent cx="3960000" cy="2336400"/>
             <wp:effectExtent l="0" t="0" r="0" b="0"/>
             <wp:docPr id="1532625555" name="Afbeelding 1532625555" title=""/>
@@ -9832,7 +10012,7 @@
                     <pic:cNvPicPr/>
                   </pic:nvPicPr>
                   <pic:blipFill>
-                    <a:blip r:embed="Rd77e286c51fd4e92">
+                    <a:blip r:embed="R51fe6fdd88df4145">
                       <a:extLst xmlns:a="http://schemas.openxmlformats.org/drawingml/2006/main">
                         <a:ext uri="{28A0092B-C50C-407E-A947-70E740481C1C}">
                           <a14:useLocalDpi xmlns:a14="http://schemas.microsoft.com/office/drawing/2010/main" val="0"/>
@@ -9879,7 +10059,7 @@
       </w:r>
       <w:r>
         <w:drawing>
-          <wp:inline wp14:editId="15D0C344" wp14:anchorId="0A17A7C9">
+          <wp:inline wp14:editId="2065C12C" wp14:anchorId="0A17A7C9">
             <wp:extent cx="3960000" cy="2138400"/>
             <wp:effectExtent l="0" t="0" r="0" b="0"/>
             <wp:docPr id="639506493" name="Afbeelding 639506493" title=""/>
@@ -9894,7 +10074,7 @@
                     <pic:cNvPicPr/>
                   </pic:nvPicPr>
                   <pic:blipFill>
-                    <a:blip r:embed="Re6eef85b59c24d8d">
+                    <a:blip r:embed="R97aabb4d7b3f48b4">
                       <a:extLst xmlns:a="http://schemas.openxmlformats.org/drawingml/2006/main">
                         <a:ext uri="{28A0092B-C50C-407E-A947-70E740481C1C}">
                           <a14:useLocalDpi xmlns:a14="http://schemas.microsoft.com/office/drawing/2010/main" val="0"/>
@@ -9930,7 +10110,7 @@
       <w:pPr>
         <w:pStyle w:val="Kop3"/>
       </w:pPr>
-      <w:bookmarkStart w:name="_Toc58390325" w:id="27"/>
+      <w:bookmarkStart w:name="_Toc72212009" w:id="27"/>
       <w:r>
         <w:lastRenderedPageBreak/>
         <w:t>Checkout as an authenticated customer with an existing card</w:t>
@@ -9989,7 +10169,7 @@
       </w:r>
       <w:r>
         <w:drawing>
-          <wp:inline wp14:editId="5C30A4C2" wp14:anchorId="7542C866">
+          <wp:inline wp14:editId="7D245AF7" wp14:anchorId="7542C866">
             <wp:extent cx="3960000" cy="4290000"/>
             <wp:effectExtent l="0" t="0" r="0" b="0"/>
             <wp:docPr id="854716516" name="Afbeelding 854716516" title=""/>
@@ -10004,7 +10184,7 @@
                     <pic:cNvPicPr/>
                   </pic:nvPicPr>
                   <pic:blipFill>
-                    <a:blip r:embed="R5a99067c8e8d4f6d">
+                    <a:blip r:embed="R25056e01b0534e85">
                       <a:extLst xmlns:a="http://schemas.openxmlformats.org/drawingml/2006/main">
                         <a:ext uri="{28A0092B-C50C-407E-A947-70E740481C1C}">
                           <a14:useLocalDpi xmlns:a14="http://schemas.microsoft.com/office/drawing/2010/main" val="0"/>
@@ -10077,7 +10257,7 @@
       </w:r>
       <w:r>
         <w:drawing>
-          <wp:inline wp14:editId="4B7DB96C" wp14:anchorId="7E52F86A">
+          <wp:inline wp14:editId="544A542A" wp14:anchorId="7E52F86A">
             <wp:extent cx="3960000" cy="2336400"/>
             <wp:effectExtent l="0" t="0" r="0" b="0"/>
             <wp:docPr id="1843770183" name="Afbeelding 1843770183" title=""/>
@@ -10092,7 +10272,7 @@
                     <pic:cNvPicPr/>
                   </pic:nvPicPr>
                   <pic:blipFill>
-                    <a:blip r:embed="R9880ca8641514e68">
+                    <a:blip r:embed="R0face5d3a3e6494d">
                       <a:extLst xmlns:a="http://schemas.openxmlformats.org/drawingml/2006/main">
                         <a:ext uri="{28A0092B-C50C-407E-A947-70E740481C1C}">
                           <a14:useLocalDpi xmlns:a14="http://schemas.microsoft.com/office/drawing/2010/main" val="0"/>
@@ -10149,7 +10329,7 @@
           <w:numId w:val="6"/>
         </w:numPr>
       </w:pPr>
-      <w:bookmarkStart w:name="_Toc58390326" w:id="28"/>
+      <w:bookmarkStart w:name="_Toc72212010" w:id="28"/>
       <w:r>
         <w:lastRenderedPageBreak/>
         <w:t>Operations, Maintenance</w:t>
@@ -10160,7 +10340,7 @@
       <w:pPr>
         <w:pStyle w:val="Kop2"/>
       </w:pPr>
-      <w:bookmarkStart w:name="_Toc58390327" w:id="29"/>
+      <w:bookmarkStart w:name="_Toc72212011" w:id="29"/>
       <w:r>
         <w:t>Data Storage</w:t>
       </w:r>
@@ -10535,7 +10715,7 @@
       <w:pPr>
         <w:pStyle w:val="Kop2"/>
       </w:pPr>
-      <w:bookmarkStart w:name="_Toc58390328" w:id="30"/>
+      <w:bookmarkStart w:name="_Toc72212012" w:id="30"/>
       <w:r>
         <w:lastRenderedPageBreak/>
         <w:t>Availability</w:t>
@@ -10560,7 +10740,7 @@
           <w:rFonts w:asciiTheme="minorHAnsi" w:hAnsiTheme="minorHAnsi"/>
         </w:rPr>
       </w:pPr>
-      <w:bookmarkStart w:name="_Toc58390329" w:id="31"/>
+      <w:bookmarkStart w:name="_Toc72212013" w:id="31"/>
       <w:r>
         <w:rPr>
           <w:rFonts w:asciiTheme="minorHAnsi" w:hAnsiTheme="minorHAnsi"/>
@@ -10597,7 +10777,7 @@
           <w:numId w:val="6"/>
         </w:numPr>
       </w:pPr>
-      <w:bookmarkStart w:name="_Toc58390330" w:id="32"/>
+      <w:bookmarkStart w:name="_Toc72212014" w:id="32"/>
       <w:r>
         <w:lastRenderedPageBreak/>
         <w:t>User Guide</w:t>
@@ -10609,7 +10789,7 @@
       <w:pPr>
         <w:pStyle w:val="Kop2"/>
       </w:pPr>
-      <w:bookmarkStart w:name="_Toc58390331" w:id="33"/>
+      <w:bookmarkStart w:name="_Toc72212015" w:id="33"/>
       <w:r>
         <w:t>Roles, Responsibilities</w:t>
       </w:r>
@@ -10625,7 +10805,7 @@
       <w:pPr>
         <w:pStyle w:val="Kop2"/>
       </w:pPr>
-      <w:bookmarkStart w:name="_Toc58390332" w:id="34"/>
+      <w:bookmarkStart w:name="_Toc72212016" w:id="34"/>
       <w:r>
         <w:t>Business Manager</w:t>
       </w:r>
@@ -10635,7 +10815,7 @@
       <w:pPr>
         <w:pStyle w:val="Kop3"/>
       </w:pPr>
-      <w:bookmarkStart w:name="_Toc58390333" w:id="35"/>
+      <w:bookmarkStart w:name="_Toc72212017" w:id="35"/>
       <w:r>
         <w:t>Order overview</w:t>
       </w:r>
@@ -10702,7 +10882,7 @@
       <w:pPr>
         <w:pStyle w:val="Kop4"/>
       </w:pPr>
-      <w:bookmarkStart w:name="_Toc58390334" w:id="36"/>
+      <w:bookmarkStart w:name="_Toc72212018" w:id="36"/>
       <w:r>
         <w:t>Advanced filtering</w:t>
       </w:r>
@@ -10814,7 +10994,7 @@
     <w:p>
       <w:r>
         <w:drawing>
-          <wp:inline wp14:editId="21C2B07D" wp14:anchorId="45891E02">
+          <wp:inline wp14:editId="706C14DE" wp14:anchorId="45891E02">
             <wp:extent cx="5791202" cy="4352680"/>
             <wp:effectExtent l="0" t="0" r="0" b="0"/>
             <wp:docPr id="1343483550" name="Afbeelding 1343483550" title=""/>
@@ -10829,7 +11009,7 @@
                     <pic:cNvPicPr/>
                   </pic:nvPicPr>
                   <pic:blipFill>
-                    <a:blip r:embed="Rd9cf85d4b8804f11">
+                    <a:blip r:embed="Rd4b07e78456f450f">
                       <a:extLst xmlns:a="http://schemas.openxmlformats.org/drawingml/2006/main">
                         <a:ext uri="{28A0092B-C50C-407E-A947-70E740481C1C}">
                           <a14:useLocalDpi xmlns:a14="http://schemas.microsoft.com/office/drawing/2010/main" val="0"/>
@@ -10860,7 +11040,7 @@
       <w:pPr>
         <w:pStyle w:val="Kop4"/>
       </w:pPr>
-      <w:bookmarkStart w:name="_Toc58390335" w:id="37"/>
+      <w:bookmarkStart w:name="_Toc72212019" w:id="37"/>
       <w:r>
         <w:lastRenderedPageBreak/>
         <w:t>Attributes</w:t>
@@ -10920,7 +11100,7 @@
     <w:p>
       <w:r>
         <w:drawing>
-          <wp:inline wp14:editId="6BF042ED" wp14:anchorId="3A6B75C7">
+          <wp:inline wp14:editId="6D3AFF6B" wp14:anchorId="3A6B75C7">
             <wp:extent cx="5943600" cy="1828800"/>
             <wp:effectExtent l="0" t="0" r="0" b="0"/>
             <wp:docPr id="1898208381" name="Afbeelding 1898208381" title=""/>
@@ -10935,7 +11115,7 @@
                     <pic:cNvPicPr/>
                   </pic:nvPicPr>
                   <pic:blipFill>
-                    <a:blip r:embed="Ra8afee0281c245b1">
+                    <a:blip r:embed="R5f760aa483ff49e2">
                       <a:extLst xmlns:a="http://schemas.openxmlformats.org/drawingml/2006/main">
                         <a:ext uri="{28A0092B-C50C-407E-A947-70E740481C1C}">
                           <a14:useLocalDpi xmlns:a14="http://schemas.microsoft.com/office/drawing/2010/main" val="0"/>
@@ -10981,7 +11161,6 @@
           <w:tcPr>
             <w:cnfStyle w:val="001000000100" w:firstRow="0" w:lastRow="0" w:firstColumn="1" w:lastColumn="0" w:oddVBand="0" w:evenVBand="0" w:oddHBand="0" w:evenHBand="0" w:firstRowFirstColumn="1" w:firstRowLastColumn="0" w:lastRowFirstColumn="0" w:lastRowLastColumn="0"/>
             <w:tcW w:w="3105" w:type="dxa"/>
-            <w:tcMar/>
           </w:tcPr>
           <w:p>
             <w:r>
@@ -10991,9 +11170,7 @@
         </w:tc>
         <w:tc>
           <w:tcPr>
-            <w:cnfStyle w:val="000000000000" w:firstRow="0" w:lastRow="0" w:firstColumn="0" w:lastColumn="0" w:oddVBand="0" w:evenVBand="0" w:oddHBand="0" w:evenHBand="0" w:firstRowFirstColumn="0" w:firstRowLastColumn="0" w:lastRowFirstColumn="0" w:lastRowLastColumn="0"/>
             <w:tcW w:w="1321" w:type="dxa"/>
-            <w:tcMar/>
           </w:tcPr>
           <w:p>
             <w:pPr>
@@ -11006,9 +11183,7 @@
         </w:tc>
         <w:tc>
           <w:tcPr>
-            <w:cnfStyle w:val="000000000000" w:firstRow="0" w:lastRow="0" w:firstColumn="0" w:lastColumn="0" w:oddVBand="0" w:evenVBand="0" w:oddHBand="0" w:evenHBand="0" w:firstRowFirstColumn="0" w:firstRowLastColumn="0" w:lastRowFirstColumn="0" w:lastRowLastColumn="0"/>
             <w:tcW w:w="4934" w:type="dxa"/>
-            <w:tcMar/>
           </w:tcPr>
           <w:p>
             <w:pPr>
@@ -11029,7 +11204,6 @@
           <w:tcPr>
             <w:cnfStyle w:val="001000000000" w:firstRow="0" w:lastRow="0" w:firstColumn="1" w:lastColumn="0" w:oddVBand="0" w:evenVBand="0" w:oddHBand="0" w:evenHBand="0" w:firstRowFirstColumn="0" w:firstRowLastColumn="0" w:lastRowFirstColumn="0" w:lastRowLastColumn="0"/>
             <w:tcW w:w="3105" w:type="dxa"/>
-            <w:tcMar/>
           </w:tcPr>
           <w:p>
             <w:pPr>
@@ -11072,9 +11246,7 @@
         </w:tc>
         <w:tc>
           <w:tcPr>
-            <w:cnfStyle w:val="000000000000" w:firstRow="0" w:lastRow="0" w:firstColumn="0" w:lastColumn="0" w:oddVBand="0" w:evenVBand="0" w:oddHBand="0" w:evenHBand="0" w:firstRowFirstColumn="0" w:firstRowLastColumn="0" w:lastRowFirstColumn="0" w:lastRowLastColumn="0"/>
             <w:tcW w:w="1321" w:type="dxa"/>
-            <w:tcMar/>
           </w:tcPr>
           <w:p>
             <w:pPr>
@@ -11095,9 +11267,7 @@
         </w:tc>
         <w:tc>
           <w:tcPr>
-            <w:cnfStyle w:val="000000000000" w:firstRow="0" w:lastRow="0" w:firstColumn="0" w:lastColumn="0" w:oddVBand="0" w:evenVBand="0" w:oddHBand="0" w:evenHBand="0" w:firstRowFirstColumn="0" w:firstRowLastColumn="0" w:lastRowFirstColumn="0" w:lastRowLastColumn="0"/>
             <w:tcW w:w="4934" w:type="dxa"/>
-            <w:tcMar/>
           </w:tcPr>
           <w:p>
             <w:pPr>
@@ -11136,7 +11306,6 @@
           <w:tcPr>
             <w:cnfStyle w:val="001000000000" w:firstRow="0" w:lastRow="0" w:firstColumn="1" w:lastColumn="0" w:oddVBand="0" w:evenVBand="0" w:oddHBand="0" w:evenHBand="0" w:firstRowFirstColumn="0" w:firstRowLastColumn="0" w:lastRowFirstColumn="0" w:lastRowLastColumn="0"/>
             <w:tcW w:w="3105" w:type="dxa"/>
-            <w:tcMar/>
           </w:tcPr>
           <w:p>
             <w:pPr>
@@ -11172,9 +11341,7 @@
         </w:tc>
         <w:tc>
           <w:tcPr>
-            <w:cnfStyle w:val="000000000000" w:firstRow="0" w:lastRow="0" w:firstColumn="0" w:lastColumn="0" w:oddVBand="0" w:evenVBand="0" w:oddHBand="0" w:evenHBand="0" w:firstRowFirstColumn="0" w:firstRowLastColumn="0" w:lastRowFirstColumn="0" w:lastRowLastColumn="0"/>
             <w:tcW w:w="1321" w:type="dxa"/>
-            <w:tcMar/>
           </w:tcPr>
           <w:p>
             <w:pPr>
@@ -11195,9 +11362,7 @@
         </w:tc>
         <w:tc>
           <w:tcPr>
-            <w:cnfStyle w:val="000000000000" w:firstRow="0" w:lastRow="0" w:firstColumn="0" w:lastColumn="0" w:oddVBand="0" w:evenVBand="0" w:oddHBand="0" w:evenHBand="0" w:firstRowFirstColumn="0" w:firstRowLastColumn="0" w:lastRowFirstColumn="0" w:lastRowLastColumn="0"/>
             <w:tcW w:w="4934" w:type="dxa"/>
-            <w:tcMar/>
           </w:tcPr>
           <w:p>
             <w:pPr>
@@ -11239,7 +11404,6 @@
           <w:tcPr>
             <w:cnfStyle w:val="001000000000" w:firstRow="0" w:lastRow="0" w:firstColumn="1" w:lastColumn="0" w:oddVBand="0" w:evenVBand="0" w:oddHBand="0" w:evenHBand="0" w:firstRowFirstColumn="0" w:firstRowLastColumn="0" w:lastRowFirstColumn="0" w:lastRowLastColumn="0"/>
             <w:tcW w:w="3105" w:type="dxa"/>
-            <w:tcMar/>
           </w:tcPr>
           <w:p>
             <w:pPr>
@@ -11275,9 +11439,7 @@
         </w:tc>
         <w:tc>
           <w:tcPr>
-            <w:cnfStyle w:val="000000000000" w:firstRow="0" w:lastRow="0" w:firstColumn="0" w:lastColumn="0" w:oddVBand="0" w:evenVBand="0" w:oddHBand="0" w:evenHBand="0" w:firstRowFirstColumn="0" w:firstRowLastColumn="0" w:lastRowFirstColumn="0" w:lastRowLastColumn="0"/>
             <w:tcW w:w="1321" w:type="dxa"/>
-            <w:tcMar/>
           </w:tcPr>
           <w:p>
             <w:pPr>
@@ -11298,9 +11460,7 @@
         </w:tc>
         <w:tc>
           <w:tcPr>
-            <w:cnfStyle w:val="000000000000" w:firstRow="0" w:lastRow="0" w:firstColumn="0" w:lastColumn="0" w:oddVBand="0" w:evenVBand="0" w:oddHBand="0" w:evenHBand="0" w:firstRowFirstColumn="0" w:firstRowLastColumn="0" w:lastRowFirstColumn="0" w:lastRowLastColumn="0"/>
             <w:tcW w:w="4934" w:type="dxa"/>
-            <w:tcMar/>
           </w:tcPr>
           <w:p>
             <w:pPr>
@@ -11339,7 +11499,6 @@
           <w:tcPr>
             <w:cnfStyle w:val="001000000000" w:firstRow="0" w:lastRow="0" w:firstColumn="1" w:lastColumn="0" w:oddVBand="0" w:evenVBand="0" w:oddHBand="0" w:evenHBand="0" w:firstRowFirstColumn="0" w:firstRowLastColumn="0" w:lastRowFirstColumn="0" w:lastRowLastColumn="0"/>
             <w:tcW w:w="3105" w:type="dxa"/>
-            <w:tcMar/>
           </w:tcPr>
           <w:p>
             <w:pPr>
@@ -11363,9 +11522,7 @@
         </w:tc>
         <w:tc>
           <w:tcPr>
-            <w:cnfStyle w:val="000000000000" w:firstRow="0" w:lastRow="0" w:firstColumn="0" w:lastColumn="0" w:oddVBand="0" w:evenVBand="0" w:oddHBand="0" w:evenHBand="0" w:firstRowFirstColumn="0" w:firstRowLastColumn="0" w:lastRowFirstColumn="0" w:lastRowLastColumn="0"/>
             <w:tcW w:w="1321" w:type="dxa"/>
-            <w:tcMar/>
           </w:tcPr>
           <w:p>
             <w:pPr>
@@ -11386,9 +11543,7 @@
         </w:tc>
         <w:tc>
           <w:tcPr>
-            <w:cnfStyle w:val="000000000000" w:firstRow="0" w:lastRow="0" w:firstColumn="0" w:lastColumn="0" w:oddVBand="0" w:evenVBand="0" w:oddHBand="0" w:evenHBand="0" w:firstRowFirstColumn="0" w:firstRowLastColumn="0" w:lastRowFirstColumn="0" w:lastRowLastColumn="0"/>
             <w:tcW w:w="4934" w:type="dxa"/>
-            <w:tcMar/>
           </w:tcPr>
           <w:p>
             <w:pPr>
@@ -11517,7 +11672,6 @@
           <w:tcPr>
             <w:cnfStyle w:val="001000000000" w:firstRow="0" w:lastRow="0" w:firstColumn="1" w:lastColumn="0" w:oddVBand="0" w:evenVBand="0" w:oddHBand="0" w:evenHBand="0" w:firstRowFirstColumn="0" w:firstRowLastColumn="0" w:lastRowFirstColumn="0" w:lastRowLastColumn="0"/>
             <w:tcW w:w="3105" w:type="dxa"/>
-            <w:tcMar/>
           </w:tcPr>
           <w:p>
             <w:pPr>
@@ -11560,9 +11714,7 @@
         </w:tc>
         <w:tc>
           <w:tcPr>
-            <w:cnfStyle w:val="000000000000" w:firstRow="0" w:lastRow="0" w:firstColumn="0" w:lastColumn="0" w:oddVBand="0" w:evenVBand="0" w:oddHBand="0" w:evenHBand="0" w:firstRowFirstColumn="0" w:firstRowLastColumn="0" w:lastRowFirstColumn="0" w:lastRowLastColumn="0"/>
             <w:tcW w:w="1321" w:type="dxa"/>
-            <w:tcMar/>
           </w:tcPr>
           <w:p>
             <w:pPr>
@@ -11583,9 +11735,7 @@
         </w:tc>
         <w:tc>
           <w:tcPr>
-            <w:cnfStyle w:val="000000000000" w:firstRow="0" w:lastRow="0" w:firstColumn="0" w:lastColumn="0" w:oddVBand="0" w:evenVBand="0" w:oddHBand="0" w:evenHBand="0" w:firstRowFirstColumn="0" w:firstRowLastColumn="0" w:lastRowFirstColumn="0" w:lastRowLastColumn="0"/>
             <w:tcW w:w="4934" w:type="dxa"/>
-            <w:tcMar/>
           </w:tcPr>
           <w:p>
             <w:pPr>
@@ -11639,7 +11789,7 @@
       <w:pPr>
         <w:pStyle w:val="Kop4"/>
       </w:pPr>
-      <w:bookmarkStart w:name="_Toc58390336" w:id="38"/>
+      <w:bookmarkStart w:name="_Toc72212020" w:id="38"/>
       <w:r>
         <w:lastRenderedPageBreak/>
         <w:t>Payment</w:t>
@@ -11683,7 +11833,7 @@
     <w:p>
       <w:r>
         <w:drawing>
-          <wp:inline wp14:editId="07CD6E08" wp14:anchorId="10887AA6">
+          <wp:inline wp14:editId="6A10404F" wp14:anchorId="10887AA6">
             <wp:extent cx="5943600" cy="1828800"/>
             <wp:effectExtent l="0" t="0" r="0" b="0"/>
             <wp:docPr id="917771608" name="Afbeelding 917771608" title=""/>
@@ -11698,7 +11848,7 @@
                     <pic:cNvPicPr/>
                   </pic:nvPicPr>
                   <pic:blipFill>
-                    <a:blip r:embed="Rb08610d7fb6c4cea">
+                    <a:blip r:embed="Ra4e84f08f2a1494f">
                       <a:extLst xmlns:a="http://schemas.openxmlformats.org/drawingml/2006/main">
                         <a:ext uri="{28A0092B-C50C-407E-A947-70E740481C1C}">
                           <a14:useLocalDpi xmlns:a14="http://schemas.microsoft.com/office/drawing/2010/main" val="0"/>
@@ -12090,7 +12240,7 @@
       <w:pPr>
         <w:pStyle w:val="Kop3"/>
       </w:pPr>
-      <w:bookmarkStart w:name="_Toc58390337" w:id="39"/>
+      <w:bookmarkStart w:name="_Toc72212021" w:id="39"/>
       <w:r>
         <w:lastRenderedPageBreak/>
         <w:t>Customer Service Center actions</w:t>
@@ -12313,7 +12463,7 @@
       </w:r>
       <w:r>
         <w:drawing>
-          <wp:inline wp14:editId="67265BF0" wp14:anchorId="48368CDD">
+          <wp:inline wp14:editId="0A2F2E20" wp14:anchorId="48368CDD">
             <wp:extent cx="4680000" cy="1333800"/>
             <wp:effectExtent l="0" t="0" r="0" b="0"/>
             <wp:docPr id="141804418" name="Afbeelding 141804418" title=""/>
@@ -12328,7 +12478,7 @@
                     <pic:cNvPicPr/>
                   </pic:nvPicPr>
                   <pic:blipFill>
-                    <a:blip r:embed="Rd904aec8e6f149e1">
+                    <a:blip r:embed="Rff02385dad0044eb">
                       <a:extLst xmlns:a="http://schemas.openxmlformats.org/drawingml/2006/main">
                         <a:ext uri="{28A0092B-C50C-407E-A947-70E740481C1C}">
                           <a14:useLocalDpi xmlns:a14="http://schemas.microsoft.com/office/drawing/2010/main" val="0"/>
@@ -12359,7 +12509,7 @@
       <w:pPr>
         <w:pStyle w:val="Kop4"/>
       </w:pPr>
-      <w:bookmarkStart w:name="_Toc58390338" w:id="40"/>
+      <w:bookmarkStart w:name="_Toc72212022" w:id="40"/>
       <w:r>
         <w:t>Performing a payment cancel</w:t>
       </w:r>
@@ -12500,7 +12650,7 @@
       </w:r>
       <w:r>
         <w:drawing>
-          <wp:inline wp14:editId="6D5E7B00" wp14:anchorId="1D975D22">
+          <wp:inline wp14:editId="30C67AB4" wp14:anchorId="1D975D22">
             <wp:extent cx="4680000" cy="928200"/>
             <wp:effectExtent l="0" t="0" r="0" b="0"/>
             <wp:docPr id="1831336199" name="Afbeelding 1831336199" title=""/>
@@ -12515,7 +12665,7 @@
                     <pic:cNvPicPr/>
                   </pic:nvPicPr>
                   <pic:blipFill>
-                    <a:blip r:embed="R3ca2a3bfcfea4895">
+                    <a:blip r:embed="Rf1bea33301714029">
                       <a:extLst xmlns:a="http://schemas.openxmlformats.org/drawingml/2006/main">
                         <a:ext uri="{28A0092B-C50C-407E-A947-70E740481C1C}">
                           <a14:useLocalDpi xmlns:a14="http://schemas.microsoft.com/office/drawing/2010/main" val="0"/>
@@ -12586,7 +12736,7 @@
       </w:r>
       <w:r>
         <w:drawing>
-          <wp:inline wp14:editId="0EFDC7B9" wp14:anchorId="750AD2E6">
+          <wp:inline wp14:editId="2E431AE1" wp14:anchorId="750AD2E6">
             <wp:extent cx="4680000" cy="3868799"/>
             <wp:effectExtent l="0" t="0" r="0" b="0"/>
             <wp:docPr id="1605555769" name="Afbeelding 1605555769" title=""/>
@@ -12601,7 +12751,7 @@
                     <pic:cNvPicPr/>
                   </pic:nvPicPr>
                   <pic:blipFill>
-                    <a:blip r:embed="Rb43944eee3f74972">
+                    <a:blip r:embed="Rc6568d959b9349c8">
                       <a:extLst xmlns:a="http://schemas.openxmlformats.org/drawingml/2006/main">
                         <a:ext uri="{28A0092B-C50C-407E-A947-70E740481C1C}">
                           <a14:useLocalDpi xmlns:a14="http://schemas.microsoft.com/office/drawing/2010/main" val="0"/>
@@ -12672,7 +12822,7 @@
       <w:pPr>
         <w:pStyle w:val="Kop4"/>
       </w:pPr>
-      <w:bookmarkStart w:name="_Toc58390339" w:id="41"/>
+      <w:bookmarkStart w:name="_Toc72212023" w:id="41"/>
       <w:r>
         <w:lastRenderedPageBreak/>
         <w:t>Performing a payment refund</w:t>
@@ -12821,7 +12971,7 @@
       </w:r>
       <w:r>
         <w:drawing>
-          <wp:inline wp14:editId="5523665E" wp14:anchorId="75CB9EAC">
+          <wp:inline wp14:editId="15CD5325" wp14:anchorId="75CB9EAC">
             <wp:extent cx="4680000" cy="1466400"/>
             <wp:effectExtent l="0" t="0" r="0" b="0"/>
             <wp:docPr id="94141067" name="Afbeelding 94141067" title=""/>
@@ -12836,7 +12986,7 @@
                     <pic:cNvPicPr/>
                   </pic:nvPicPr>
                   <pic:blipFill>
-                    <a:blip r:embed="R5684310c67d446c8">
+                    <a:blip r:embed="Rf076daa003d24dc3">
                       <a:extLst xmlns:a="http://schemas.openxmlformats.org/drawingml/2006/main">
                         <a:ext uri="{28A0092B-C50C-407E-A947-70E740481C1C}">
                           <a14:useLocalDpi xmlns:a14="http://schemas.microsoft.com/office/drawing/2010/main" val="0"/>
@@ -12907,7 +13057,7 @@
       </w:r>
       <w:r>
         <w:drawing>
-          <wp:inline wp14:editId="24891BFB" wp14:anchorId="2D55B5B9">
+          <wp:inline wp14:editId="6DCD1BCF" wp14:anchorId="2D55B5B9">
             <wp:extent cx="4680000" cy="3989999"/>
             <wp:effectExtent l="0" t="0" r="0" b="0"/>
             <wp:docPr id="391590003" name="Afbeelding 391590003" title=""/>
@@ -12922,7 +13072,7 @@
                     <pic:cNvPicPr/>
                   </pic:nvPicPr>
                   <pic:blipFill>
-                    <a:blip r:embed="R35730a4c22754be6">
+                    <a:blip r:embed="Rad59db46ecf14a53">
                       <a:extLst xmlns:a="http://schemas.openxmlformats.org/drawingml/2006/main">
                         <a:ext uri="{28A0092B-C50C-407E-A947-70E740481C1C}">
                           <a14:useLocalDpi xmlns:a14="http://schemas.microsoft.com/office/drawing/2010/main" val="0"/>
@@ -12986,7 +13136,7 @@
       <w:pPr>
         <w:pStyle w:val="Kop4"/>
       </w:pPr>
-      <w:bookmarkStart w:name="_Toc58390340" w:id="42"/>
+      <w:bookmarkStart w:name="_Toc72212024" w:id="42"/>
       <w:r>
         <w:lastRenderedPageBreak/>
         <w:t>Performing a order shipment</w:t>
@@ -13167,7 +13317,7 @@
       </w:r>
       <w:r>
         <w:drawing>
-          <wp:inline wp14:editId="7AF4D1B2" wp14:anchorId="1652A9F3">
+          <wp:inline wp14:editId="746D8325" wp14:anchorId="1652A9F3">
             <wp:extent cx="4680000" cy="3923401"/>
             <wp:effectExtent l="0" t="0" r="0" b="0"/>
             <wp:docPr id="762817054" name="Afbeelding 762817054" title=""/>
@@ -13182,7 +13332,7 @@
                     <pic:cNvPicPr/>
                   </pic:nvPicPr>
                   <pic:blipFill>
-                    <a:blip r:embed="Rdb84b10117e4450e">
+                    <a:blip r:embed="Rf57d95f60cff492b">
                       <a:extLst xmlns:a="http://schemas.openxmlformats.org/drawingml/2006/main">
                         <a:ext uri="{28A0092B-C50C-407E-A947-70E740481C1C}">
                           <a14:useLocalDpi xmlns:a14="http://schemas.microsoft.com/office/drawing/2010/main" val="0"/>
@@ -13256,7 +13406,7 @@
       <w:pPr>
         <w:pStyle w:val="Kop4"/>
       </w:pPr>
-      <w:bookmarkStart w:name="_Toc58390341" w:id="43"/>
+      <w:bookmarkStart w:name="_Toc72212025" w:id="43"/>
       <w:r>
         <w:t>Request payment link</w:t>
       </w:r>
@@ -13398,7 +13548,7 @@
       </w:r>
       <w:r>
         <w:drawing>
-          <wp:inline wp14:editId="033868B0" wp14:anchorId="5A224237">
+          <wp:inline wp14:editId="08463746" wp14:anchorId="5A224237">
             <wp:extent cx="4680000" cy="1060800"/>
             <wp:effectExtent l="0" t="0" r="0" b="0"/>
             <wp:docPr id="512621965" name="Afbeelding 512621965" title=""/>
@@ -13413,7 +13563,7 @@
                     <pic:cNvPicPr/>
                   </pic:nvPicPr>
                   <pic:blipFill>
-                    <a:blip r:embed="Rd5a0b33827ff46e3">
+                    <a:blip r:embed="R755d079763b64fd2">
                       <a:extLst xmlns:a="http://schemas.openxmlformats.org/drawingml/2006/main">
                         <a:ext uri="{28A0092B-C50C-407E-A947-70E740481C1C}">
                           <a14:useLocalDpi xmlns:a14="http://schemas.microsoft.com/office/drawing/2010/main" val="0"/>
@@ -13518,7 +13668,7 @@
       <w:pPr>
         <w:pStyle w:val="Kop3"/>
       </w:pPr>
-      <w:bookmarkStart w:name="_Toc58390342" w:id="44"/>
+      <w:bookmarkStart w:name="_Toc72212026" w:id="44"/>
       <w:r>
         <w:lastRenderedPageBreak/>
         <w:t>Jobs</w:t>
@@ -13527,67 +13677,19 @@
     </w:p>
     <w:p>
       <w:r>
-        <w:t>There is 1 job available that will handle status updates when Mollie can’t reach the SFCC webhook call to update the orders. Make sure to change the scope to the required sites.</w:t>
-      </w:r>
-    </w:p>
-    <w:p>
-      <w:r>
-        <w:drawing>
-          <wp:inline wp14:editId="07B84C22" wp14:anchorId="4C555F0B">
-            <wp:extent cx="5943600" cy="2449830"/>
-            <wp:effectExtent l="0" t="0" r="0" b="1270"/>
-            <wp:docPr id="41" name="Picture 41" descr="A screenshot of a social media post&#10;&#10;Description automatically generated" title=""/>
-            <wp:cNvGraphicFramePr>
-              <a:graphicFrameLocks noChangeAspect="1"/>
-            </wp:cNvGraphicFramePr>
-            <a:graphic>
-              <a:graphicData uri="http://schemas.openxmlformats.org/drawingml/2006/picture">
-                <pic:pic>
-                  <pic:nvPicPr>
-                    <pic:cNvPr id="0" name="Picture 41"/>
-                    <pic:cNvPicPr/>
-                  </pic:nvPicPr>
-                  <pic:blipFill>
-                    <a:blip r:embed="R69dfe11a75104eb7">
-                      <a:extLst xmlns:a="http://schemas.openxmlformats.org/drawingml/2006/main">
-                        <a:ext uri="{28A0092B-C50C-407E-A947-70E740481C1C}">
-                          <a14:useLocalDpi xmlns:a14="http://schemas.microsoft.com/office/drawing/2010/main" val="0"/>
-                        </a:ext>
-                      </a:extLst>
-                    </a:blip>
-                    <a:stretch>
-                      <a:fillRect/>
-                    </a:stretch>
-                  </pic:blipFill>
-                  <pic:spPr>
-                    <a:xfrm rot="0" flipH="0" flipV="0">
-                      <a:off x="0" y="0"/>
-                      <a:ext cx="5943600" cy="2449830"/>
-                    </a:xfrm>
-                    <a:prstGeom prst="rect">
-                      <a:avLst/>
-                    </a:prstGeom>
-                  </pic:spPr>
-                </pic:pic>
-              </a:graphicData>
-            </a:graphic>
-          </wp:inline>
-        </w:drawing>
+        <w:t xml:space="preserve">There is 1 job available that will handle status updates when Mollie can’t reach the SFCC webhook call to update the orders. </w:t>
+      </w:r>
+      <w:r>
+        <w:t xml:space="preserve">The job will request the payment status from mollie AAnd update the SFCC order accordingly. </w:t>
+      </w:r>
+      <w:r>
+        <w:t>Make sure to change the scope to the required sites.</w:t>
       </w:r>
     </w:p>
     <w:p>
       <w:pPr>
         <w:pStyle w:val="Normaalweb"/>
-        <w:rPr>
-          <w:rFonts w:asciiTheme="minorHAnsi" w:hAnsiTheme="minorHAnsi"/>
-        </w:rPr>
-      </w:pPr>
-      <w:r>
-        <w:rPr>
-          <w:rFonts w:asciiTheme="minorHAnsi" w:hAnsiTheme="minorHAnsi"/>
-        </w:rPr>
-        <w:t>There will be a Job available to check CREATED orders before a given time. The job will request the payment status from Mollie and update the SFCC order accordingly.</w:t>
-      </w:r>
+      </w:pPr>
     </w:p>
     <w:p>
       <w:pPr>
@@ -13598,14 +13700,27 @@
         </w:rPr>
       </w:pPr>
       <w:r>
+        <w:rPr>
+          <w:rFonts w:ascii="Calibri" w:hAnsi="Calibri" w:asciiTheme="minorAscii" w:hAnsiTheme="minorAscii"/>
+        </w:rPr>
+        <w:t>Job: custom.CSComponents.FailExpiredOrders</w:t>
+      </w:r>
+      <w:r>
         <w:br/>
       </w:r>
       <w:r>
         <w:rPr>
-          <w:rFonts w:asciiTheme="minorHAnsi" w:hAnsiTheme="minorHAnsi"/>
+          <w:rFonts w:ascii="Calibri" w:hAnsi="Calibri" w:asciiTheme="minorAscii" w:hAnsiTheme="minorAscii"/>
           <w:lang w:val="nl-NL"/>
         </w:rPr>
-        <w:t>There are 2 parameters available:</w:t>
+        <w:t>P</w:t>
+      </w:r>
+      <w:r>
+        <w:rPr>
+          <w:rFonts w:ascii="Calibri" w:hAnsi="Calibri" w:asciiTheme="minorAscii" w:hAnsiTheme="minorAscii"/>
+          <w:lang w:val="nl-NL"/>
+        </w:rPr>
+        <w:t>arameters:</w:t>
       </w:r>
     </w:p>
     <w:p>
@@ -13700,21 +13815,293 @@
           <w:ilvl w:val="0"/>
           <w:numId w:val="6"/>
         </w:numPr>
-      </w:pPr>
-      <w:bookmarkStart w:name="_Toc58390343" w:id="45"/>
-      <w:r>
-        <w:lastRenderedPageBreak/>
-        <w:t>Known Issues</w:t>
+        <w:rPr/>
+      </w:pPr>
+      <w:bookmarkStart w:name="_Toc72212027" w:id="45"/>
+      <w:r>
+        <w:rPr/>
+        <w:t>Backwards compatibility</w:t>
       </w:r>
       <w:bookmarkEnd w:id="45"/>
     </w:p>
-    <w:p/>
-    <w:p>
-      <w:r>
-        <w:t>No known issues</w:t>
-      </w:r>
-    </w:p>
-    <w:p/>
+    <w:p>
+      <w:pPr>
+        <w:rPr>
+          <w:rFonts w:ascii="Calibri" w:hAnsi="Calibri"/>
+        </w:rPr>
+      </w:pPr>
+    </w:p>
+    <w:p>
+      <w:pPr>
+        <w:rPr>
+          <w:rFonts w:ascii="Calibri" w:hAnsi="Calibri"/>
+        </w:rPr>
+      </w:pPr>
+      <w:r>
+        <w:rPr>
+          <w:rFonts w:ascii="Calibri" w:hAnsi="Calibri"/>
+        </w:rPr>
+        <w:t xml:space="preserve">By doing </w:t>
+      </w:r>
+      <w:r>
+        <w:rPr>
+          <w:rFonts w:ascii="Calibri" w:hAnsi="Calibri"/>
+        </w:rPr>
+        <w:t xml:space="preserve">some minor </w:t>
+      </w:r>
+      <w:r>
+        <w:rPr>
+          <w:rFonts w:ascii="Calibri" w:hAnsi="Calibri"/>
+        </w:rPr>
+        <w:t>code changes</w:t>
+      </w:r>
+      <w:r>
+        <w:rPr>
+          <w:rFonts w:ascii="Calibri" w:hAnsi="Calibri"/>
+        </w:rPr>
+        <w:t xml:space="preserve">, </w:t>
+      </w:r>
+      <w:r>
+        <w:rPr>
+          <w:rFonts w:ascii="Calibri" w:hAnsi="Calibri"/>
+        </w:rPr>
+        <w:t xml:space="preserve">the cartridge also supports versions &lt; 6.0.0. </w:t>
+      </w:r>
+      <w:r>
+        <w:rPr>
+          <w:rFonts w:ascii="Calibri" w:hAnsi="Calibri"/>
+        </w:rPr>
+        <w:t>The required code changes are marked with comments.</w:t>
+      </w:r>
+    </w:p>
+    <w:p>
+      <w:pPr>
+        <w:pStyle w:val="Standaard"/>
+        <w:rPr>
+          <w:rFonts w:ascii="Calibri" w:hAnsi="Calibri" w:eastAsia="Times New Roman" w:cs="Times New Roman"/>
+          <w:sz w:val="24"/>
+          <w:szCs w:val="24"/>
+        </w:rPr>
+      </w:pPr>
+    </w:p>
+    <w:p>
+      <w:pPr>
+        <w:rPr>
+          <w:rFonts w:ascii="Calibri" w:hAnsi="Calibri"/>
+        </w:rPr>
+      </w:pPr>
+      <w:r>
+        <w:rPr>
+          <w:rFonts w:ascii="Calibri" w:hAnsi="Calibri"/>
+        </w:rPr>
+        <w:t>Example:</w:t>
+      </w:r>
+    </w:p>
+    <w:p>
+      <w:pPr>
+        <w:rPr>
+          <w:rFonts w:ascii="Calibri" w:hAnsi="Calibri"/>
+        </w:rPr>
+      </w:pPr>
+    </w:p>
+    <w:p>
+      <w:pPr>
+        <w:spacing w:line="270" w:lineRule="exact"/>
+      </w:pPr>
+      <w:r>
+        <w:rPr>
+          <w:rFonts w:ascii="Menlo" w:hAnsi="Menlo" w:eastAsia="Menlo" w:cs="Menlo"/>
+          <w:color w:val="6A9955"/>
+          <w:sz w:val="18"/>
+          <w:szCs w:val="18"/>
+        </w:rPr>
+        <w:t>// Uncomment block to support SFRA &lt; 6.0.0</w:t>
+      </w:r>
+    </w:p>
+    <w:p>
+      <w:pPr>
+        <w:spacing w:line="270" w:lineRule="exact"/>
+      </w:pPr>
+      <w:r>
+        <w:rPr>
+          <w:rFonts w:ascii="Menlo" w:hAnsi="Menlo" w:eastAsia="Menlo" w:cs="Menlo"/>
+          <w:color w:val="6A9955"/>
+          <w:sz w:val="18"/>
+          <w:szCs w:val="18"/>
+        </w:rPr>
+        <w:t>// var orderToken = order.orderToken;</w:t>
+      </w:r>
+    </w:p>
+    <w:p>
+      <w:pPr>
+        <w:spacing w:line="270" w:lineRule="exact"/>
+      </w:pPr>
+      <w:r>
+        <w:rPr>
+          <w:rFonts w:ascii="Menlo" w:hAnsi="Menlo" w:eastAsia="Menlo" w:cs="Menlo"/>
+          <w:color w:val="6A9955"/>
+          <w:sz w:val="18"/>
+          <w:szCs w:val="18"/>
+        </w:rPr>
+        <w:t>// var url = URLUtils.https('Order-Confirm', 'ID', orderId, 'token', orderToken).toString();</w:t>
+      </w:r>
+    </w:p>
+    <w:p>
+      <w:pPr>
+        <w:spacing w:line="270" w:lineRule="exact"/>
+      </w:pPr>
+      <w:r>
+        <w:br/>
+      </w:r>
+    </w:p>
+    <w:p>
+      <w:pPr>
+        <w:spacing w:line="270" w:lineRule="exact"/>
+      </w:pPr>
+      <w:r>
+        <w:rPr>
+          <w:rFonts w:ascii="Menlo" w:hAnsi="Menlo" w:eastAsia="Menlo" w:cs="Menlo"/>
+          <w:color w:val="6A9955"/>
+          <w:sz w:val="18"/>
+          <w:szCs w:val="18"/>
+        </w:rPr>
+        <w:t>// Comment block to support SFRA &lt; 6.0.0</w:t>
+      </w:r>
+    </w:p>
+    <w:p>
+      <w:pPr>
+        <w:spacing w:line="270" w:lineRule="exact"/>
+      </w:pPr>
+      <w:r>
+        <w:rPr>
+          <w:rFonts w:ascii="Menlo" w:hAnsi="Menlo" w:eastAsia="Menlo" w:cs="Menlo"/>
+          <w:color w:val="569CD6"/>
+          <w:sz w:val="18"/>
+          <w:szCs w:val="18"/>
+        </w:rPr>
+        <w:t>var</w:t>
+      </w:r>
+      <w:r>
+        <w:rPr>
+          <w:rFonts w:ascii="Menlo" w:hAnsi="Menlo" w:eastAsia="Menlo" w:cs="Menlo"/>
+          <w:color w:val="D4D4D4"/>
+          <w:sz w:val="18"/>
+          <w:szCs w:val="18"/>
+        </w:rPr>
+        <w:t xml:space="preserve"> </w:t>
+      </w:r>
+      <w:r>
+        <w:rPr>
+          <w:rFonts w:ascii="Menlo" w:hAnsi="Menlo" w:eastAsia="Menlo" w:cs="Menlo"/>
+          <w:color w:val="9CDCFE"/>
+          <w:sz w:val="18"/>
+          <w:szCs w:val="18"/>
+        </w:rPr>
+        <w:t>url</w:t>
+      </w:r>
+      <w:r>
+        <w:rPr>
+          <w:rFonts w:ascii="Menlo" w:hAnsi="Menlo" w:eastAsia="Menlo" w:cs="Menlo"/>
+          <w:color w:val="D4D4D4"/>
+          <w:sz w:val="18"/>
+          <w:szCs w:val="18"/>
+        </w:rPr>
+        <w:t xml:space="preserve"> = </w:t>
+      </w:r>
+      <w:r>
+        <w:rPr>
+          <w:rFonts w:ascii="Menlo" w:hAnsi="Menlo" w:eastAsia="Menlo" w:cs="Menlo"/>
+          <w:color w:val="9CDCFE"/>
+          <w:sz w:val="18"/>
+          <w:szCs w:val="18"/>
+        </w:rPr>
+        <w:t>URLUtils</w:t>
+      </w:r>
+      <w:r>
+        <w:rPr>
+          <w:rFonts w:ascii="Menlo" w:hAnsi="Menlo" w:eastAsia="Menlo" w:cs="Menlo"/>
+          <w:color w:val="D4D4D4"/>
+          <w:sz w:val="18"/>
+          <w:szCs w:val="18"/>
+        </w:rPr>
+        <w:t>.</w:t>
+      </w:r>
+      <w:r>
+        <w:rPr>
+          <w:rFonts w:ascii="Menlo" w:hAnsi="Menlo" w:eastAsia="Menlo" w:cs="Menlo"/>
+          <w:color w:val="DCDCAA"/>
+          <w:sz w:val="18"/>
+          <w:szCs w:val="18"/>
+        </w:rPr>
+        <w:t>https</w:t>
+      </w:r>
+      <w:r>
+        <w:rPr>
+          <w:rFonts w:ascii="Menlo" w:hAnsi="Menlo" w:eastAsia="Menlo" w:cs="Menlo"/>
+          <w:color w:val="D4D4D4"/>
+          <w:sz w:val="18"/>
+          <w:szCs w:val="18"/>
+        </w:rPr>
+        <w:t>(</w:t>
+      </w:r>
+      <w:r>
+        <w:rPr>
+          <w:rFonts w:ascii="Menlo" w:hAnsi="Menlo" w:eastAsia="Menlo" w:cs="Menlo"/>
+          <w:color w:val="CE9178"/>
+          <w:sz w:val="18"/>
+          <w:szCs w:val="18"/>
+        </w:rPr>
+        <w:t>'Order-Confirm'</w:t>
+      </w:r>
+      <w:r>
+        <w:rPr>
+          <w:rFonts w:ascii="Menlo" w:hAnsi="Menlo" w:eastAsia="Menlo" w:cs="Menlo"/>
+          <w:color w:val="D4D4D4"/>
+          <w:sz w:val="18"/>
+          <w:szCs w:val="18"/>
+        </w:rPr>
+        <w:t>).</w:t>
+      </w:r>
+      <w:r>
+        <w:rPr>
+          <w:rFonts w:ascii="Menlo" w:hAnsi="Menlo" w:eastAsia="Menlo" w:cs="Menlo"/>
+          <w:color w:val="DCDCAA"/>
+          <w:sz w:val="18"/>
+          <w:szCs w:val="18"/>
+        </w:rPr>
+        <w:t>toString</w:t>
+      </w:r>
+      <w:r>
+        <w:rPr>
+          <w:rFonts w:ascii="Menlo" w:hAnsi="Menlo" w:eastAsia="Menlo" w:cs="Menlo"/>
+          <w:color w:val="D4D4D4"/>
+          <w:sz w:val="18"/>
+          <w:szCs w:val="18"/>
+        </w:rPr>
+        <w:t>();</w:t>
+      </w:r>
+    </w:p>
+    <w:p>
+      <w:pPr>
+        <w:spacing w:line="270" w:lineRule="exact"/>
+      </w:pPr>
+      <w:r>
+        <w:rPr>
+          <w:rFonts w:ascii="Menlo" w:hAnsi="Menlo" w:eastAsia="Menlo" w:cs="Menlo"/>
+          <w:color w:val="6A9955"/>
+          <w:sz w:val="18"/>
+          <w:szCs w:val="18"/>
+        </w:rPr>
+        <w:t>// End block</w:t>
+      </w:r>
+    </w:p>
+    <w:p>
+      <w:pPr>
+        <w:rPr>
+          <w:rFonts w:ascii="Calibri" w:hAnsi="Calibri"/>
+        </w:rPr>
+      </w:pPr>
+    </w:p>
     <w:p>
       <w:pPr>
         <w:pStyle w:val="Kop1"/>
@@ -13723,11 +14110,32 @@
           <w:numId w:val="6"/>
         </w:numPr>
       </w:pPr>
-      <w:bookmarkStart w:name="_Toc58390344" w:id="46"/>
+      <w:bookmarkStart w:name="_Toc72212028" w:id="46"/>
+      <w:r>
+        <w:t>Known Issues</w:t>
+      </w:r>
+      <w:bookmarkEnd w:id="46"/>
+    </w:p>
+    <w:p/>
+    <w:p>
+      <w:r>
+        <w:t>No known issues</w:t>
+      </w:r>
+    </w:p>
+    <w:p/>
+    <w:p>
+      <w:pPr>
+        <w:pStyle w:val="Kop1"/>
+        <w:numPr>
+          <w:ilvl w:val="0"/>
+          <w:numId w:val="6"/>
+        </w:numPr>
+      </w:pPr>
+      <w:bookmarkStart w:name="_Toc72212029" w:id="47"/>
       <w:r>
         <w:t>Release History</w:t>
       </w:r>
-      <w:bookmarkEnd w:id="46"/>
+      <w:bookmarkEnd w:id="47"/>
     </w:p>
     <w:p/>
     <w:tbl>
@@ -13818,7 +14226,13 @@
           </w:tcPr>
           <w:p>
             <w:r>
-              <w:t>20.1.0</w:t>
+              <w:t>2</w:t>
+            </w:r>
+            <w:r>
+              <w:t>1</w:t>
+            </w:r>
+            <w:r>
+              <w:t>.1.0</w:t>
             </w:r>
           </w:p>
         </w:tc>
@@ -13838,7 +14252,32 @@
               </w:rPr>
             </w:pPr>
             <w:r>
-              <w:t>2020-09-24</w:t>
+              <w:rPr/>
+              <w:t>202</w:t>
+            </w:r>
+            <w:r>
+              <w:rPr/>
+              <w:t>1</w:t>
+            </w:r>
+            <w:r>
+              <w:rPr/>
+              <w:t>-</w:t>
+            </w:r>
+            <w:r>
+              <w:rPr/>
+              <w:t>0</w:t>
+            </w:r>
+            <w:r>
+              <w:rPr/>
+              <w:t>5</w:t>
+            </w:r>
+            <w:r>
+              <w:rPr/>
+              <w:t>-</w:t>
+            </w:r>
+            <w:r>
+              <w:rPr/>
+              <w:t>18</w:t>
             </w:r>
           </w:p>
         </w:tc>
@@ -13871,12 +14310,12 @@
     <w:p/>
     <w:p/>
     <w:sectPr>
-      <w:headerReference w:type="even" r:id="rId44"/>
-      <w:headerReference w:type="default" r:id="rId45"/>
-      <w:footerReference w:type="even" r:id="rId46"/>
-      <w:footerReference w:type="default" r:id="rId47"/>
-      <w:headerReference w:type="first" r:id="rId48"/>
-      <w:footerReference w:type="first" r:id="rId49"/>
+      <w:headerReference w:type="even" r:id="rId43"/>
+      <w:headerReference w:type="default" r:id="rId44"/>
+      <w:footerReference w:type="even" r:id="rId45"/>
+      <w:footerReference w:type="default" r:id="rId46"/>
+      <w:headerReference w:type="first" r:id="rId47"/>
+      <w:footerReference w:type="first" r:id="rId48"/>
       <w:pgSz w:w="12240" w:h="15840" w:orient="portrait"/>
       <w:pgMar w:top="1440" w:right="1440" w:bottom="1440" w:left="1440" w:header="720" w:footer="720" w:gutter="0"/>
       <w:pgNumType w:start="1"/>
@@ -20540,7 +20979,7 @@
         <w:behaviors>
           <w:behavior w:val="content"/>
         </w:behaviors>
-        <w:guid w:val="{d5536d69-9918-4fa3-901d-b81c323e5110}"/>
+        <w:guid w:val="{3923766f-b6bc-45b6-8c8e-da0f802efe3f}"/>
       </w:docPartPr>
       <w:docPartBody>
         <w:p>

</xml_diff>